<commit_message>
Fixed few problems and added new solutions
</commit_message>
<xml_diff>
--- a/Fundamental Level/Advanced C#/03. MultidimensionalArrays/2. Advanced-CSharp-MultidimensionalArrays-Sets-Dictionaries-Homework.docx
+++ b/Fundamental Level/Advanced C#/03. MultidimensionalArrays/2. Advanced-CSharp-MultidimensionalArrays-Sets-Dictionaries-Homework.docx
@@ -1,10 +1,10 @@
 
 <file path=word/document.xml><?xml version="1.0" encoding="utf-8"?>
-<w:document xmlns:wpc="http://schemas.microsoft.com/office/word/2010/wordprocessingCanvas" xmlns:mc="http://schemas.openxmlformats.org/markup-compatibility/2006" xmlns:o="urn:schemas-microsoft-com:office:office" xmlns:r="http://schemas.openxmlformats.org/officeDocument/2006/relationships" xmlns:m="http://schemas.openxmlformats.org/officeDocument/2006/math" xmlns:v="urn:schemas-microsoft-com:vml" xmlns:wp14="http://schemas.microsoft.com/office/word/2010/wordprocessingDrawing" xmlns:wp="http://schemas.openxmlformats.org/drawingml/2006/wordprocessingDrawing" xmlns:w10="urn:schemas-microsoft-com:office:word" xmlns:w="http://schemas.openxmlformats.org/wordprocessingml/2006/main" xmlns:w14="http://schemas.microsoft.com/office/word/2010/wordml" xmlns:w15="http://schemas.microsoft.com/office/word/2012/wordml" xmlns:wpg="http://schemas.microsoft.com/office/word/2010/wordprocessingGroup" xmlns:wpi="http://schemas.microsoft.com/office/word/2010/wordprocessingInk" xmlns:wne="http://schemas.microsoft.com/office/word/2006/wordml" xmlns:wps="http://schemas.microsoft.com/office/word/2010/wordprocessingShape" mc:Ignorable="w14 w15 wp14">
+<w:document xmlns:wpc="http://schemas.microsoft.com/office/word/2010/wordprocessingCanvas" xmlns:mc="http://schemas.openxmlformats.org/markup-compatibility/2006" xmlns:o="urn:schemas-microsoft-com:office:office" xmlns:r="http://schemas.openxmlformats.org/officeDocument/2006/relationships" xmlns:m="http://schemas.openxmlformats.org/officeDocument/2006/math" xmlns:v="urn:schemas-microsoft-com:vml" xmlns:wp14="http://schemas.microsoft.com/office/word/2010/wordprocessingDrawing" xmlns:wp="http://schemas.openxmlformats.org/drawingml/2006/wordprocessingDrawing" xmlns:w10="urn:schemas-microsoft-com:office:word" xmlns:w="http://schemas.openxmlformats.org/wordprocessingml/2006/main" xmlns:w14="http://schemas.microsoft.com/office/word/2010/wordml" xmlns:wpg="http://schemas.microsoft.com/office/word/2010/wordprocessingGroup" xmlns:wpi="http://schemas.microsoft.com/office/word/2010/wordprocessingInk" xmlns:wne="http://schemas.microsoft.com/office/word/2006/wordml" xmlns:wps="http://schemas.microsoft.com/office/word/2010/wordprocessingShape" mc:Ignorable="w14 wp14">
   <w:body>
     <w:p>
       <w:pPr>
-        <w:pStyle w:val="Heading1"/>
+        <w:pStyle w:val="1"/>
         <w:jc w:val="both"/>
         <w:rPr>
           <w:lang w:val="en-US"/>
@@ -36,10 +36,10 @@
         </w:rPr>
         <w:t xml:space="preserve">This document defines the homework assignments from the </w:t>
       </w:r>
-      <w:hyperlink r:id="rId7" w:history="1">
+      <w:hyperlink r:id="rId8" w:history="1">
         <w:r>
           <w:rPr>
-            <w:rStyle w:val="Hyperlink"/>
+            <w:rStyle w:val="a7"/>
             <w:noProof/>
             <w:lang w:val="en-US"/>
           </w:rPr>
@@ -47,7 +47,7 @@
         </w:r>
         <w:r>
           <w:rPr>
-            <w:rStyle w:val="Hyperlink"/>
+            <w:rStyle w:val="a7"/>
             <w:noProof/>
             <w:lang w:val="en-US"/>
           </w:rPr>
@@ -55,7 +55,7 @@
         </w:r>
         <w:r>
           <w:rPr>
-            <w:rStyle w:val="Hyperlink"/>
+            <w:rStyle w:val="a7"/>
             <w:noProof/>
             <w:lang w:val="en-US"/>
           </w:rPr>
@@ -63,7 +63,7 @@
         </w:r>
         <w:r>
           <w:rPr>
-            <w:rStyle w:val="Hyperlink"/>
+            <w:rStyle w:val="a7"/>
             <w:noProof/>
             <w:lang w:val="en-US"/>
           </w:rPr>
@@ -118,7 +118,7 @@
     </w:p>
     <w:p>
       <w:pPr>
-        <w:pStyle w:val="Heading2"/>
+        <w:pStyle w:val="2"/>
         <w:spacing w:before="0" w:after="0"/>
       </w:pPr>
       <w:r>
@@ -391,7 +391,7 @@
                 <w:noProof/>
                 <w:color w:val="333333"/>
                 <w:sz w:val="16"/>
-                <w:lang w:val="en-US"/>
+                <w:lang w:eastAsia="bg-BG"/>
               </w:rPr>
               <w:drawing>
                 <wp:inline distT="0" distB="0" distL="0" distR="0">
@@ -409,7 +409,7 @@
                           <pic:cNvPicPr/>
                         </pic:nvPicPr>
                         <pic:blipFill>
-                          <a:blip r:embed="rId8" cstate="print">
+                          <a:blip r:embed="rId9" cstate="print">
                             <a:extLst>
                               <a:ext uri="{28A0092B-C50C-407E-A947-70E740481C1C}">
                                 <a14:useLocalDpi xmlns:a14="http://schemas.microsoft.com/office/drawing/2010/main" val="0"/>
@@ -467,7 +467,7 @@
                 <w:noProof/>
                 <w:color w:val="333333"/>
                 <w:sz w:val="16"/>
-                <w:lang w:val="en-US"/>
+                <w:lang w:eastAsia="bg-BG"/>
               </w:rPr>
               <w:drawing>
                 <wp:inline distT="0" distB="0" distL="0" distR="0">
@@ -485,7 +485,7 @@
                           <pic:cNvPicPr/>
                         </pic:nvPicPr>
                         <pic:blipFill>
-                          <a:blip r:embed="rId9">
+                          <a:blip r:embed="rId10">
                             <a:extLst>
                               <a:ext uri="{28A0092B-C50C-407E-A947-70E740481C1C}">
                                 <a14:useLocalDpi xmlns:a14="http://schemas.microsoft.com/office/drawing/2010/main" val="0"/>
@@ -517,7 +517,7 @@
     </w:tbl>
     <w:p>
       <w:pPr>
-        <w:pStyle w:val="Heading2"/>
+        <w:pStyle w:val="2"/>
         <w:spacing w:before="80" w:after="0"/>
       </w:pPr>
       <w:r>
@@ -706,7 +706,7 @@
     </w:p>
     <w:tbl>
       <w:tblPr>
-        <w:tblStyle w:val="TableGrid"/>
+        <w:tblStyle w:val="aa"/>
         <w:tblW w:w="0" w:type="auto"/>
         <w:tblInd w:w="85" w:type="dxa"/>
         <w:tblLook w:val="04A0" w:firstRow="1" w:lastRow="0" w:firstColumn="1" w:lastColumn="0" w:noHBand="0" w:noVBand="1"/>
@@ -814,8 +814,6 @@
               </w:rPr>
               <w:t>4</w:t>
             </w:r>
-            <w:bookmarkStart w:id="0" w:name="_GoBack"/>
-            <w:bookmarkEnd w:id="0"/>
             <w:r>
               <w:rPr>
                 <w:rFonts w:ascii="Consolas" w:eastAsia="Times New Roman" w:hAnsi="Consolas" w:cs="Consolas"/>
@@ -923,7 +921,7 @@
                 <w:noProof/>
                 <w:color w:val="333333"/>
                 <w:sz w:val="16"/>
-                <w:lang w:val="en-US"/>
+                <w:lang w:eastAsia="bg-BG"/>
               </w:rPr>
               <w:drawing>
                 <wp:inline distT="0" distB="0" distL="0" distR="0" wp14:anchorId="3D50562E" wp14:editId="4E07077D">
@@ -941,7 +939,7 @@
                           <pic:cNvPicPr/>
                         </pic:nvPicPr>
                         <pic:blipFill>
-                          <a:blip r:embed="rId10">
+                          <a:blip r:embed="rId11">
                             <a:extLst>
                               <a:ext uri="{28A0092B-C50C-407E-A947-70E740481C1C}">
                                 <a14:useLocalDpi xmlns:a14="http://schemas.microsoft.com/office/drawing/2010/main" val="0"/>
@@ -1057,7 +1055,7 @@
     </w:tbl>
     <w:p>
       <w:pPr>
-        <w:pStyle w:val="Heading2"/>
+        <w:pStyle w:val="2"/>
         <w:spacing w:after="0"/>
       </w:pPr>
       <w:r>
@@ -1260,7 +1258,6 @@
         <w:rPr>
           <w:lang w:val="en-US"/>
         </w:rPr>
-        <w:lastRenderedPageBreak/>
         <w:t>If the command is not valid (</w:t>
       </w:r>
       <w:r>
@@ -1404,7 +1401,7 @@
     </w:p>
     <w:tbl>
       <w:tblPr>
-        <w:tblStyle w:val="TableGrid"/>
+        <w:tblStyle w:val="aa"/>
         <w:tblW w:w="0" w:type="auto"/>
         <w:tblInd w:w="108" w:type="dxa"/>
         <w:tblCellMar>
@@ -1448,6 +1445,7 @@
                 <w:b/>
                 <w:lang w:val="en-US"/>
               </w:rPr>
+              <w:lastRenderedPageBreak/>
               <w:t>Input</w:t>
             </w:r>
           </w:p>
@@ -2077,7 +2075,7 @@
     </w:tbl>
     <w:p>
       <w:pPr>
-        <w:pStyle w:val="Heading2"/>
+        <w:pStyle w:val="2"/>
         <w:spacing w:after="0"/>
         <w:jc w:val="both"/>
       </w:pPr>
@@ -2417,7 +2415,7 @@
                 <w:color w:val="333333"/>
                 <w:sz w:val="18"/>
                 <w:szCs w:val="18"/>
-                <w:lang w:val="en-US"/>
+                <w:lang w:eastAsia="bg-BG"/>
               </w:rPr>
               <w:drawing>
                 <wp:inline distT="0" distB="0" distL="0" distR="0">
@@ -2435,7 +2433,7 @@
                           <pic:cNvPicPr/>
                         </pic:nvPicPr>
                         <pic:blipFill>
-                          <a:blip r:embed="rId11">
+                          <a:blip r:embed="rId12">
                             <a:extLst>
                               <a:ext uri="{28A0092B-C50C-407E-A947-70E740481C1C}">
                                 <a14:useLocalDpi xmlns:a14="http://schemas.microsoft.com/office/drawing/2010/main" val="0"/>
@@ -2569,7 +2567,7 @@
                 <w:color w:val="333333"/>
                 <w:sz w:val="18"/>
                 <w:szCs w:val="18"/>
-                <w:lang w:val="en-US"/>
+                <w:lang w:eastAsia="bg-BG"/>
               </w:rPr>
               <w:drawing>
                 <wp:inline distT="0" distB="0" distL="0" distR="0">
@@ -2587,7 +2585,7 @@
                           <pic:cNvPicPr/>
                         </pic:nvPicPr>
                         <pic:blipFill>
-                          <a:blip r:embed="rId12">
+                          <a:blip r:embed="rId13">
                             <a:extLst>
                               <a:ext uri="{28A0092B-C50C-407E-A947-70E740481C1C}">
                                 <a14:useLocalDpi xmlns:a14="http://schemas.microsoft.com/office/drawing/2010/main" val="0"/>
@@ -2652,7 +2650,7 @@
     </w:tbl>
     <w:p>
       <w:pPr>
-        <w:pStyle w:val="Heading2"/>
+        <w:pStyle w:val="2"/>
         <w:jc w:val="both"/>
       </w:pPr>
       <w:r>
@@ -2789,7 +2787,6 @@
         <w:rPr>
           <w:lang w:val="en-US"/>
         </w:rPr>
-        <w:lastRenderedPageBreak/>
         <w:t xml:space="preserve">You are the player and start at the top-left corner (that would be position </w:t>
       </w:r>
       <w:r>
@@ -3057,7 +3054,7 @@
     </w:p>
     <w:tbl>
       <w:tblPr>
-        <w:tblStyle w:val="TableGrid"/>
+        <w:tblStyle w:val="aa"/>
         <w:tblW w:w="0" w:type="auto"/>
         <w:tblInd w:w="108" w:type="dxa"/>
         <w:tblCellMar>
@@ -3100,6 +3097,7 @@
                 <w:b/>
                 <w:lang w:val="en-US"/>
               </w:rPr>
+              <w:lastRenderedPageBreak/>
               <w:t>Input</w:t>
             </w:r>
           </w:p>
@@ -3391,7 +3389,7 @@
     </w:tbl>
     <w:p>
       <w:pPr>
-        <w:pStyle w:val="Heading2"/>
+        <w:pStyle w:val="2"/>
         <w:jc w:val="both"/>
       </w:pPr>
       <w:r>
@@ -3451,7 +3449,7 @@
     </w:p>
     <w:tbl>
       <w:tblPr>
-        <w:tblStyle w:val="TableGrid"/>
+        <w:tblStyle w:val="aa"/>
         <w:tblW w:w="0" w:type="auto"/>
         <w:tblInd w:w="108" w:type="dxa"/>
         <w:tblCellMar>
@@ -4143,7 +4141,6 @@
                 <w:noProof/>
                 <w:lang w:val="en-US"/>
               </w:rPr>
-              <w:lastRenderedPageBreak/>
               <w:t>o: 5 time/s</w:t>
             </w:r>
           </w:p>
@@ -4747,7 +4744,7 @@
     </w:tbl>
     <w:p>
       <w:pPr>
-        <w:pStyle w:val="Heading2"/>
+        <w:pStyle w:val="2"/>
         <w:jc w:val="both"/>
       </w:pPr>
       <w:r>
@@ -5003,7 +5000,7 @@
     </w:p>
     <w:tbl>
       <w:tblPr>
-        <w:tblStyle w:val="TableGrid"/>
+        <w:tblStyle w:val="aa"/>
         <w:tblW w:w="0" w:type="auto"/>
         <w:tblInd w:w="108" w:type="dxa"/>
         <w:tblCellMar>
@@ -5271,7 +5268,6 @@
                 <w:noProof/>
                 <w:lang w:val="en-US"/>
               </w:rPr>
-              <w:lastRenderedPageBreak/>
               <w:t>RoYaL(Ivan)-666</w:t>
             </w:r>
           </w:p>
@@ -5445,7 +5441,6 @@
                 <w:noProof/>
                 <w:lang w:val="en-US"/>
               </w:rPr>
-              <w:lastRenderedPageBreak/>
               <w:t xml:space="preserve">Simo -&gt; </w:t>
             </w:r>
             <w:r>
@@ -5473,7 +5468,6 @@
                 <w:noProof/>
                 <w:lang w:val="en-US"/>
               </w:rPr>
-              <w:lastRenderedPageBreak/>
               <w:t>Contact simo does not exist.</w:t>
             </w:r>
           </w:p>
@@ -5601,7 +5595,7 @@
     </w:p>
     <w:p>
       <w:pPr>
-        <w:pStyle w:val="Heading2"/>
+        <w:pStyle w:val="2"/>
         <w:jc w:val="both"/>
       </w:pPr>
       <w:r>
@@ -6208,7 +6202,7 @@
     </w:p>
     <w:tbl>
       <w:tblPr>
-        <w:tblStyle w:val="TableGrid"/>
+        <w:tblStyle w:val="aa"/>
         <w:tblW w:w="0" w:type="auto"/>
         <w:tblInd w:w="108" w:type="dxa"/>
         <w:tblCellMar>
@@ -6643,7 +6637,7 @@
     </w:tbl>
     <w:p>
       <w:pPr>
-        <w:pStyle w:val="Heading2"/>
+        <w:pStyle w:val="2"/>
       </w:pPr>
       <w:r>
         <w:t>* Terrorists Win!</w:t>
@@ -6682,10 +6676,10 @@
         </w:rPr>
         <w:t xml:space="preserve"> 2015). You may check your solution </w:t>
       </w:r>
-      <w:hyperlink r:id="rId13" w:anchor="1" w:history="1">
+      <w:hyperlink r:id="rId14" w:anchor="1" w:history="1">
         <w:r>
           <w:rPr>
-            <w:rStyle w:val="Hyperlink"/>
+            <w:rStyle w:val="a7"/>
             <w:b/>
             <w:i/>
             <w:lang w:val="en-US"/>
@@ -6739,7 +6733,6 @@
           <w:sz w:val="24"/>
           <w:szCs w:val="24"/>
         </w:rPr>
-        <w:lastRenderedPageBreak/>
         <w:t xml:space="preserve">A bomb is a string in the format </w:t>
       </w:r>
       <w:r>
@@ -7123,6 +7116,7 @@
           <w:sz w:val="24"/>
           <w:szCs w:val="24"/>
         </w:rPr>
+        <w:lastRenderedPageBreak/>
         <w:t xml:space="preserve"> </w:t>
       </w:r>
       <w:r>
@@ -7139,14 +7133,16 @@
     </w:p>
     <w:p>
       <w:pPr>
-        <w:pStyle w:val="Heading3"/>
-      </w:pPr>
+        <w:pStyle w:val="3"/>
+      </w:pPr>
+      <w:proofErr w:type="spellStart"/>
       <w:r>
         <w:rPr>
           <w:rFonts w:eastAsia="Calibri" w:cs="Calibri"/>
         </w:rPr>
         <w:t>Input</w:t>
       </w:r>
+      <w:proofErr w:type="spellEnd"/>
     </w:p>
     <w:p>
       <w:pPr>
@@ -7190,14 +7186,16 @@
     </w:p>
     <w:p>
       <w:pPr>
-        <w:pStyle w:val="Heading3"/>
-      </w:pPr>
+        <w:pStyle w:val="3"/>
+      </w:pPr>
+      <w:proofErr w:type="spellStart"/>
       <w:r>
         <w:rPr>
           <w:rFonts w:eastAsia="Calibri" w:cs="Calibri"/>
         </w:rPr>
         <w:t>Output</w:t>
       </w:r>
+      <w:proofErr w:type="spellEnd"/>
     </w:p>
     <w:p>
       <w:pPr>
@@ -7221,14 +7219,16 @@
     </w:p>
     <w:p>
       <w:pPr>
-        <w:pStyle w:val="Heading3"/>
-      </w:pPr>
+        <w:pStyle w:val="3"/>
+      </w:pPr>
+      <w:proofErr w:type="spellStart"/>
       <w:r>
         <w:rPr>
           <w:rFonts w:eastAsia="Calibri" w:cs="Calibri"/>
         </w:rPr>
         <w:t>Constraints</w:t>
       </w:r>
+      <w:proofErr w:type="spellEnd"/>
     </w:p>
     <w:p>
       <w:pPr>
@@ -7411,14 +7411,16 @@
     </w:p>
     <w:p>
       <w:pPr>
-        <w:pStyle w:val="Heading3"/>
-      </w:pPr>
+        <w:pStyle w:val="3"/>
+      </w:pPr>
+      <w:proofErr w:type="spellStart"/>
       <w:r>
         <w:rPr>
           <w:rFonts w:eastAsia="Calibri" w:cs="Calibri"/>
         </w:rPr>
         <w:t>Examples</w:t>
       </w:r>
+      <w:proofErr w:type="spellEnd"/>
     </w:p>
     <w:tbl>
       <w:tblPr>
@@ -7844,7 +7846,7 @@
     </w:tbl>
     <w:p>
       <w:pPr>
-        <w:pStyle w:val="Heading2"/>
+        <w:pStyle w:val="2"/>
       </w:pPr>
       <w:r>
         <w:t xml:space="preserve"> * </w:t>
@@ -7934,10 +7936,10 @@
         </w:rPr>
         <w:t xml:space="preserve">). You may check your solution </w:t>
       </w:r>
-      <w:hyperlink r:id="rId14" w:anchor="0" w:history="1">
+      <w:hyperlink r:id="rId15" w:anchor="0" w:history="1">
         <w:r>
           <w:rPr>
-            <w:rStyle w:val="Hyperlink"/>
+            <w:rStyle w:val="a7"/>
             <w:b/>
             <w:i/>
             <w:lang w:val="en-US"/>
@@ -8071,7 +8073,7 @@
     </w:p>
     <w:tbl>
       <w:tblPr>
-        <w:tblStyle w:val="TableGrid"/>
+        <w:tblStyle w:val="aa"/>
         <w:tblW w:w="0" w:type="auto"/>
         <w:jc w:val="center"/>
         <w:tblCellMar>
@@ -8115,7 +8117,6 @@
                 <w:noProof/>
                 <w:lang w:val="en-US"/>
               </w:rPr>
-              <w:lastRenderedPageBreak/>
               <w:t xml:space="preserve"> a</w:t>
             </w:r>
           </w:p>
@@ -8629,7 +8630,7 @@
     </w:p>
     <w:p>
       <w:pPr>
-        <w:pStyle w:val="Heading3"/>
+        <w:pStyle w:val="3"/>
         <w:rPr>
           <w:lang w:val="en-US"/>
         </w:rPr>
@@ -8710,7 +8711,7 @@
     </w:p>
     <w:p>
       <w:pPr>
-        <w:pStyle w:val="Heading3"/>
+        <w:pStyle w:val="3"/>
         <w:rPr>
           <w:lang w:val="en-US" w:eastAsia="ja-JP"/>
         </w:rPr>
@@ -8719,6 +8720,7 @@
         <w:rPr>
           <w:lang w:val="en-US" w:eastAsia="ja-JP"/>
         </w:rPr>
+        <w:lastRenderedPageBreak/>
         <w:t>Output</w:t>
       </w:r>
     </w:p>
@@ -8767,7 +8769,7 @@
     </w:p>
     <w:p>
       <w:pPr>
-        <w:pStyle w:val="Heading3"/>
+        <w:pStyle w:val="3"/>
         <w:rPr>
           <w:lang w:val="en-US"/>
         </w:rPr>
@@ -8781,7 +8783,7 @@
     </w:p>
     <w:p>
       <w:pPr>
-        <w:pStyle w:val="ListParagraph"/>
+        <w:pStyle w:val="a8"/>
         <w:numPr>
           <w:ilvl w:val="0"/>
           <w:numId w:val="2"/>
@@ -8818,7 +8820,7 @@
     </w:p>
     <w:p>
       <w:pPr>
-        <w:pStyle w:val="ListParagraph"/>
+        <w:pStyle w:val="a8"/>
         <w:numPr>
           <w:ilvl w:val="0"/>
           <w:numId w:val="2"/>
@@ -8925,7 +8927,7 @@
     </w:p>
     <w:p>
       <w:pPr>
-        <w:pStyle w:val="Heading3"/>
+        <w:pStyle w:val="3"/>
         <w:rPr>
           <w:lang w:val="en-US" w:eastAsia="ja-JP"/>
         </w:rPr>
@@ -8939,7 +8941,7 @@
     </w:p>
     <w:tbl>
       <w:tblPr>
-        <w:tblStyle w:val="TableGrid"/>
+        <w:tblStyle w:val="aa"/>
         <w:tblW w:w="8482" w:type="dxa"/>
         <w:tblInd w:w="108" w:type="dxa"/>
         <w:tblLayout w:type="fixed"/>
@@ -10176,7 +10178,7 @@
     </w:tbl>
     <w:p>
       <w:pPr>
-        <w:pStyle w:val="Heading2"/>
+        <w:pStyle w:val="2"/>
       </w:pPr>
       <w:r>
         <w:t xml:space="preserve"> * </w:t>
@@ -10266,10 +10268,10 @@
         </w:rPr>
         <w:t xml:space="preserve">). You may check your solution </w:t>
       </w:r>
-      <w:hyperlink r:id="rId15" w:anchor="1" w:history="1">
+      <w:hyperlink r:id="rId16" w:anchor="1" w:history="1">
         <w:r>
           <w:rPr>
-            <w:rStyle w:val="Hyperlink"/>
+            <w:rStyle w:val="a7"/>
             <w:b/>
             <w:i/>
             <w:lang w:val="en-US"/>
@@ -10337,12 +10339,26 @@
         <w:rPr>
           <w:lang w:val="en-US"/>
         </w:rPr>
-        <w:t xml:space="preserve"> by 90, 180, 270, 360, … degrees. Print the result at the console as sequence of strings. Examples:</w:t>
+        <w:t xml:space="preserve"> by 90, 180, 270, </w:t>
+      </w:r>
+      <w:proofErr w:type="gramStart"/>
+      <w:r>
+        <w:rPr>
+          <w:lang w:val="en-US"/>
+        </w:rPr>
+        <w:t>360, …</w:t>
+      </w:r>
+      <w:proofErr w:type="gramEnd"/>
+      <w:r>
+        <w:rPr>
+          <w:lang w:val="en-US"/>
+        </w:rPr>
+        <w:t xml:space="preserve"> degrees. Print the result at the console as sequence of strings. Examples:</w:t>
       </w:r>
     </w:p>
     <w:tbl>
       <w:tblPr>
-        <w:tblStyle w:val="TableGrid"/>
+        <w:tblStyle w:val="aa"/>
         <w:tblW w:w="10467" w:type="dxa"/>
         <w:tblInd w:w="108" w:type="dxa"/>
         <w:tblLayout w:type="fixed"/>
@@ -10562,72 +10578,13 @@
             <w:r>
               <w:rPr>
                 <w:noProof/>
-                <w:lang w:val="en-US"/>
+                <w:lang w:eastAsia="bg-BG"/>
               </w:rPr>
               <w:drawing>
                 <wp:inline distT="0" distB="0" distL="0" distR="0" wp14:anchorId="4BC83D4B" wp14:editId="5BE446C1">
                   <wp:extent cx="698400" cy="1454400"/>
                   <wp:effectExtent l="0" t="0" r="6985" b="0"/>
                   <wp:docPr id="7" name="Picture 7"/>
-                  <wp:cNvGraphicFramePr>
-                    <a:graphicFrameLocks xmlns:a="http://schemas.openxmlformats.org/drawingml/2006/main" noChangeAspect="1"/>
-                  </wp:cNvGraphicFramePr>
-                  <a:graphic xmlns:a="http://schemas.openxmlformats.org/drawingml/2006/main">
-                    <a:graphicData uri="http://schemas.openxmlformats.org/drawingml/2006/picture">
-                      <pic:pic xmlns:pic="http://schemas.openxmlformats.org/drawingml/2006/picture">
-                        <pic:nvPicPr>
-                          <pic:cNvPr id="1" name=""/>
-                          <pic:cNvPicPr/>
-                        </pic:nvPicPr>
-                        <pic:blipFill>
-                          <a:blip r:embed="rId16"/>
-                          <a:stretch>
-                            <a:fillRect/>
-                          </a:stretch>
-                        </pic:blipFill>
-                        <pic:spPr>
-                          <a:xfrm>
-                            <a:off x="0" y="0"/>
-                            <a:ext cx="698400" cy="1454400"/>
-                          </a:xfrm>
-                          <a:prstGeom prst="rect">
-                            <a:avLst/>
-                          </a:prstGeom>
-                        </pic:spPr>
-                      </pic:pic>
-                    </a:graphicData>
-                  </a:graphic>
-                </wp:inline>
-              </w:drawing>
-            </w:r>
-          </w:p>
-        </w:tc>
-        <w:tc>
-          <w:tcPr>
-            <w:tcW w:w="3373" w:type="dxa"/>
-            <w:vMerge w:val="restart"/>
-            <w:vAlign w:val="center"/>
-          </w:tcPr>
-          <w:p>
-            <w:pPr>
-              <w:spacing w:before="120"/>
-              <w:jc w:val="center"/>
-              <w:rPr>
-                <w:rFonts w:ascii="Consolas" w:hAnsi="Consolas" w:cs="Consolas"/>
-                <w:noProof/>
-                <w:lang w:val="en-US"/>
-              </w:rPr>
-            </w:pPr>
-            <w:r>
-              <w:rPr>
-                <w:noProof/>
-                <w:lang w:val="en-US"/>
-              </w:rPr>
-              <w:drawing>
-                <wp:inline distT="0" distB="0" distL="0" distR="0" wp14:anchorId="5F7B3227" wp14:editId="143FEC6B">
-                  <wp:extent cx="1623600" cy="648000"/>
-                  <wp:effectExtent l="0" t="0" r="0" b="0"/>
-                  <wp:docPr id="8" name="Picture 8"/>
                   <wp:cNvGraphicFramePr>
                     <a:graphicFrameLocks xmlns:a="http://schemas.openxmlformats.org/drawingml/2006/main" noChangeAspect="1"/>
                   </wp:cNvGraphicFramePr>
@@ -10647,7 +10604,7 @@
                         <pic:spPr>
                           <a:xfrm>
                             <a:off x="0" y="0"/>
-                            <a:ext cx="1623600" cy="648000"/>
+                            <a:ext cx="698400" cy="1454400"/>
                           </a:xfrm>
                           <a:prstGeom prst="rect">
                             <a:avLst/>
@@ -10663,7 +10620,7 @@
         </w:tc>
         <w:tc>
           <w:tcPr>
-            <w:tcW w:w="1937" w:type="dxa"/>
+            <w:tcW w:w="3373" w:type="dxa"/>
             <w:vMerge w:val="restart"/>
             <w:vAlign w:val="center"/>
           </w:tcPr>
@@ -10671,17 +10628,22 @@
             <w:pPr>
               <w:spacing w:before="120"/>
               <w:jc w:val="center"/>
-            </w:pPr>
-            <w:r>
-              <w:rPr>
-                <w:noProof/>
-                <w:lang w:val="en-US"/>
+              <w:rPr>
+                <w:rFonts w:ascii="Consolas" w:hAnsi="Consolas" w:cs="Consolas"/>
+                <w:noProof/>
+                <w:lang w:val="en-US"/>
+              </w:rPr>
+            </w:pPr>
+            <w:r>
+              <w:rPr>
+                <w:noProof/>
+                <w:lang w:eastAsia="bg-BG"/>
               </w:rPr>
               <w:drawing>
-                <wp:inline distT="0" distB="0" distL="0" distR="0" wp14:anchorId="735D8E13" wp14:editId="67205A7F">
-                  <wp:extent cx="705600" cy="1476000"/>
+                <wp:inline distT="0" distB="0" distL="0" distR="0" wp14:anchorId="5F7B3227" wp14:editId="143FEC6B">
+                  <wp:extent cx="1623600" cy="648000"/>
                   <wp:effectExtent l="0" t="0" r="0" b="0"/>
-                  <wp:docPr id="9" name="Picture 9"/>
+                  <wp:docPr id="8" name="Picture 8"/>
                   <wp:cNvGraphicFramePr>
                     <a:graphicFrameLocks xmlns:a="http://schemas.openxmlformats.org/drawingml/2006/main" noChangeAspect="1"/>
                   </wp:cNvGraphicFramePr>
@@ -10701,7 +10663,7 @@
                         <pic:spPr>
                           <a:xfrm>
                             <a:off x="0" y="0"/>
-                            <a:ext cx="705600" cy="1476000"/>
+                            <a:ext cx="1623600" cy="648000"/>
                           </a:xfrm>
                           <a:prstGeom prst="rect">
                             <a:avLst/>
@@ -10715,38 +10677,27 @@
             </w:r>
           </w:p>
         </w:tc>
-      </w:tr>
-      <w:tr>
-        <w:trPr>
-          <w:trHeight w:val="197"/>
-        </w:trPr>
         <w:tc>
           <w:tcPr>
-            <w:tcW w:w="3295" w:type="dxa"/>
+            <w:tcW w:w="1937" w:type="dxa"/>
+            <w:vMerge w:val="restart"/>
             <w:vAlign w:val="center"/>
           </w:tcPr>
           <w:p>
             <w:pPr>
+              <w:spacing w:before="120"/>
               <w:jc w:val="center"/>
-              <w:rPr>
-                <w:rFonts w:ascii="Consolas" w:hAnsi="Consolas" w:cs="Consolas"/>
-                <w:noProof/>
-                <w:sz w:val="24"/>
-                <w:szCs w:val="24"/>
-                <w:lang w:val="en-US"/>
-              </w:rPr>
-            </w:pPr>
-            <w:r>
-              <w:rPr>
-                <w:noProof/>
-                <w:lang w:val="en-US"/>
-              </w:rPr>
-              <w:lastRenderedPageBreak/>
+            </w:pPr>
+            <w:r>
+              <w:rPr>
+                <w:noProof/>
+                <w:lang w:eastAsia="bg-BG"/>
+              </w:rPr>
               <w:drawing>
-                <wp:inline distT="0" distB="0" distL="0" distR="0" wp14:anchorId="5F3CB40B" wp14:editId="36D3F824">
-                  <wp:extent cx="1634400" cy="651600"/>
-                  <wp:effectExtent l="0" t="0" r="4445" b="0"/>
-                  <wp:docPr id="6" name="Picture 6"/>
+                <wp:inline distT="0" distB="0" distL="0" distR="0" wp14:anchorId="735D8E13" wp14:editId="67205A7F">
+                  <wp:extent cx="705600" cy="1476000"/>
+                  <wp:effectExtent l="0" t="0" r="0" b="0"/>
+                  <wp:docPr id="9" name="Picture 9"/>
                   <wp:cNvGraphicFramePr>
                     <a:graphicFrameLocks xmlns:a="http://schemas.openxmlformats.org/drawingml/2006/main" noChangeAspect="1"/>
                   </wp:cNvGraphicFramePr>
@@ -10766,6 +10717,70 @@
                         <pic:spPr>
                           <a:xfrm>
                             <a:off x="0" y="0"/>
+                            <a:ext cx="705600" cy="1476000"/>
+                          </a:xfrm>
+                          <a:prstGeom prst="rect">
+                            <a:avLst/>
+                          </a:prstGeom>
+                        </pic:spPr>
+                      </pic:pic>
+                    </a:graphicData>
+                  </a:graphic>
+                </wp:inline>
+              </w:drawing>
+            </w:r>
+          </w:p>
+        </w:tc>
+      </w:tr>
+      <w:tr>
+        <w:trPr>
+          <w:trHeight w:val="197"/>
+        </w:trPr>
+        <w:tc>
+          <w:tcPr>
+            <w:tcW w:w="3295" w:type="dxa"/>
+            <w:vAlign w:val="center"/>
+          </w:tcPr>
+          <w:p>
+            <w:pPr>
+              <w:jc w:val="center"/>
+              <w:rPr>
+                <w:rFonts w:ascii="Consolas" w:hAnsi="Consolas" w:cs="Consolas"/>
+                <w:noProof/>
+                <w:sz w:val="24"/>
+                <w:szCs w:val="24"/>
+                <w:lang w:val="en-US"/>
+              </w:rPr>
+            </w:pPr>
+            <w:r>
+              <w:rPr>
+                <w:noProof/>
+                <w:lang w:eastAsia="bg-BG"/>
+              </w:rPr>
+              <w:drawing>
+                <wp:inline distT="0" distB="0" distL="0" distR="0" wp14:anchorId="5F3CB40B" wp14:editId="36D3F824">
+                  <wp:extent cx="1634400" cy="651600"/>
+                  <wp:effectExtent l="0" t="0" r="4445" b="0"/>
+                  <wp:docPr id="6" name="Picture 6"/>
+                  <wp:cNvGraphicFramePr>
+                    <a:graphicFrameLocks xmlns:a="http://schemas.openxmlformats.org/drawingml/2006/main" noChangeAspect="1"/>
+                  </wp:cNvGraphicFramePr>
+                  <a:graphic xmlns:a="http://schemas.openxmlformats.org/drawingml/2006/main">
+                    <a:graphicData uri="http://schemas.openxmlformats.org/drawingml/2006/picture">
+                      <pic:pic xmlns:pic="http://schemas.openxmlformats.org/drawingml/2006/picture">
+                        <pic:nvPicPr>
+                          <pic:cNvPr id="1" name=""/>
+                          <pic:cNvPicPr/>
+                        </pic:nvPicPr>
+                        <pic:blipFill>
+                          <a:blip r:embed="rId20"/>
+                          <a:stretch>
+                            <a:fillRect/>
+                          </a:stretch>
+                        </pic:blipFill>
+                        <pic:spPr>
+                          <a:xfrm>
+                            <a:off x="0" y="0"/>
                             <a:ext cx="1634400" cy="651600"/>
                           </a:xfrm>
                           <a:prstGeom prst="rect">
@@ -10835,16 +10850,15 @@
     </w:tbl>
     <w:p>
       <w:pPr>
-        <w:pStyle w:val="Heading3"/>
-        <w:rPr>
-          <w:lang w:val="en-US"/>
-        </w:rPr>
-      </w:pPr>
-      <w:r>
-        <w:rPr>
-          <w:lang w:val="en-US"/>
-        </w:rPr>
-        <w:lastRenderedPageBreak/>
+        <w:pStyle w:val="3"/>
+        <w:rPr>
+          <w:lang w:val="en-US"/>
+        </w:rPr>
+      </w:pPr>
+      <w:r>
+        <w:rPr>
+          <w:lang w:val="en-US"/>
+        </w:rPr>
         <w:t>Input</w:t>
       </w:r>
     </w:p>
@@ -10880,7 +10894,7 @@
     </w:p>
     <w:p>
       <w:pPr>
-        <w:pStyle w:val="ListParagraph"/>
+        <w:pStyle w:val="a8"/>
         <w:numPr>
           <w:ilvl w:val="0"/>
           <w:numId w:val="3"/>
@@ -10940,12 +10954,28 @@
           <w:rFonts w:cstheme="minorHAnsi"/>
           <w:lang w:val="en-US"/>
         </w:rPr>
-        <w:t xml:space="preserve"> are the degrees of the requested rotation.</w:t>
+        <w:t xml:space="preserve"> </w:t>
+      </w:r>
+      <w:proofErr w:type="gramStart"/>
+      <w:r>
+        <w:rPr>
+          <w:rFonts w:cstheme="minorHAnsi"/>
+          <w:lang w:val="en-US"/>
+        </w:rPr>
+        <w:t>are</w:t>
+      </w:r>
+      <w:proofErr w:type="gramEnd"/>
+      <w:r>
+        <w:rPr>
+          <w:rFonts w:cstheme="minorHAnsi"/>
+          <w:lang w:val="en-US"/>
+        </w:rPr>
+        <w:t xml:space="preserve"> the degrees of the requested rotation.</w:t>
       </w:r>
     </w:p>
     <w:p>
       <w:pPr>
-        <w:pStyle w:val="ListParagraph"/>
+        <w:pStyle w:val="a8"/>
         <w:numPr>
           <w:ilvl w:val="0"/>
           <w:numId w:val="3"/>
@@ -10981,7 +11011,7 @@
     </w:p>
     <w:p>
       <w:pPr>
-        <w:pStyle w:val="ListParagraph"/>
+        <w:pStyle w:val="a8"/>
         <w:numPr>
           <w:ilvl w:val="0"/>
           <w:numId w:val="3"/>
@@ -11017,7 +11047,7 @@
     </w:p>
     <w:p>
       <w:pPr>
-        <w:pStyle w:val="Heading3"/>
+        <w:pStyle w:val="3"/>
         <w:rPr>
           <w:lang w:val="en-US" w:eastAsia="ja-JP"/>
         </w:rPr>
@@ -11026,6 +11056,7 @@
         <w:rPr>
           <w:lang w:val="en-US" w:eastAsia="ja-JP"/>
         </w:rPr>
+        <w:lastRenderedPageBreak/>
         <w:t>Output</w:t>
       </w:r>
     </w:p>
@@ -11062,7 +11093,7 @@
     </w:p>
     <w:p>
       <w:pPr>
-        <w:pStyle w:val="Heading3"/>
+        <w:pStyle w:val="3"/>
         <w:rPr>
           <w:lang w:val="en-US"/>
         </w:rPr>
@@ -11076,7 +11107,7 @@
     </w:p>
     <w:p>
       <w:pPr>
-        <w:pStyle w:val="ListParagraph"/>
+        <w:pStyle w:val="a8"/>
         <w:numPr>
           <w:ilvl w:val="0"/>
           <w:numId w:val="2"/>
@@ -11222,7 +11253,7 @@
     </w:p>
     <w:p>
       <w:pPr>
-        <w:pStyle w:val="ListParagraph"/>
+        <w:pStyle w:val="a8"/>
         <w:numPr>
           <w:ilvl w:val="0"/>
           <w:numId w:val="2"/>
@@ -11276,7 +11307,7 @@
     </w:p>
     <w:p>
       <w:pPr>
-        <w:pStyle w:val="ListParagraph"/>
+        <w:pStyle w:val="a8"/>
         <w:numPr>
           <w:ilvl w:val="0"/>
           <w:numId w:val="2"/>
@@ -11357,7 +11388,7 @@
     </w:p>
     <w:p>
       <w:pPr>
-        <w:pStyle w:val="Heading3"/>
+        <w:pStyle w:val="3"/>
         <w:rPr>
           <w:lang w:val="en-US" w:eastAsia="ja-JP"/>
         </w:rPr>
@@ -11738,18 +11769,39 @@
                 <w:rFonts w:ascii="Consolas" w:hAnsi="Consolas" w:cs="Consolas"/>
                 <w:noProof/>
                 <w:color w:val="000000"/>
+                <w:lang w:val="en-US"/>
+              </w:rPr>
+            </w:pPr>
+            <w:r>
+              <w:rPr>
+                <w:rFonts w:ascii="Consolas" w:hAnsi="Consolas" w:cs="Consolas"/>
+                <w:noProof/>
+                <w:color w:val="000000"/>
+                <w:lang w:val="en-US"/>
+              </w:rPr>
+              <w:t>exam</w:t>
+            </w:r>
+          </w:p>
+          <w:p>
+            <w:pPr>
+              <w:autoSpaceDE w:val="0"/>
+              <w:autoSpaceDN w:val="0"/>
+              <w:adjustRightInd w:val="0"/>
+              <w:spacing w:after="0" w:line="240" w:lineRule="auto"/>
+              <w:rPr>
+                <w:rFonts w:ascii="Consolas" w:hAnsi="Consolas" w:cs="Consolas"/>
+                <w:noProof/>
+                <w:color w:val="000000"/>
                 <w:highlight w:val="white"/>
                 <w:lang w:val="en-US"/>
               </w:rPr>
             </w:pPr>
             <w:r>
               <w:rPr>
-                <w:rFonts w:ascii="Consolas" w:hAnsi="Consolas" w:cs="Consolas"/>
-                <w:noProof/>
-                <w:color w:val="000000"/>
-                <w:lang w:val="en-US"/>
-              </w:rPr>
-              <w:t>exam</w:t>
+                <w:rFonts w:cstheme="minorHAnsi"/>
+                <w:lang w:val="en-US"/>
+              </w:rPr>
+              <w:t>END</w:t>
             </w:r>
           </w:p>
         </w:tc>
@@ -12044,18 +12096,39 @@
                 <w:rFonts w:ascii="Consolas" w:hAnsi="Consolas" w:cs="Consolas"/>
                 <w:noProof/>
                 <w:color w:val="000000"/>
+                <w:lang w:val="en-US"/>
+              </w:rPr>
+            </w:pPr>
+            <w:r>
+              <w:rPr>
+                <w:rFonts w:ascii="Consolas" w:hAnsi="Consolas" w:cs="Consolas"/>
+                <w:noProof/>
+                <w:color w:val="000000"/>
+                <w:lang w:val="en-US"/>
+              </w:rPr>
+              <w:t>exam</w:t>
+            </w:r>
+          </w:p>
+          <w:p>
+            <w:pPr>
+              <w:autoSpaceDE w:val="0"/>
+              <w:autoSpaceDN w:val="0"/>
+              <w:adjustRightInd w:val="0"/>
+              <w:spacing w:after="0" w:line="240" w:lineRule="auto"/>
+              <w:rPr>
+                <w:rFonts w:ascii="Consolas" w:hAnsi="Consolas" w:cs="Consolas"/>
+                <w:noProof/>
+                <w:color w:val="000000"/>
                 <w:highlight w:val="white"/>
                 <w:lang w:val="en-US"/>
               </w:rPr>
             </w:pPr>
             <w:r>
               <w:rPr>
-                <w:rFonts w:ascii="Consolas" w:hAnsi="Consolas" w:cs="Consolas"/>
-                <w:noProof/>
-                <w:color w:val="000000"/>
-                <w:lang w:val="en-US"/>
-              </w:rPr>
-              <w:t>exam</w:t>
+                <w:rFonts w:cstheme="minorHAnsi"/>
+                <w:lang w:val="en-US"/>
+              </w:rPr>
+              <w:t>END</w:t>
             </w:r>
           </w:p>
         </w:tc>
@@ -12250,18 +12323,39 @@
                 <w:rFonts w:ascii="Consolas" w:hAnsi="Consolas" w:cs="Consolas"/>
                 <w:noProof/>
                 <w:color w:val="000000"/>
+                <w:lang w:val="en-US"/>
+              </w:rPr>
+            </w:pPr>
+            <w:r>
+              <w:rPr>
+                <w:rFonts w:ascii="Consolas" w:hAnsi="Consolas" w:cs="Consolas"/>
+                <w:noProof/>
+                <w:color w:val="000000"/>
+                <w:lang w:val="en-US"/>
+              </w:rPr>
+              <w:t>exam</w:t>
+            </w:r>
+          </w:p>
+          <w:p>
+            <w:pPr>
+              <w:autoSpaceDE w:val="0"/>
+              <w:autoSpaceDN w:val="0"/>
+              <w:adjustRightInd w:val="0"/>
+              <w:spacing w:after="0" w:line="240" w:lineRule="auto"/>
+              <w:rPr>
+                <w:rFonts w:ascii="Consolas" w:hAnsi="Consolas" w:cs="Consolas"/>
+                <w:noProof/>
+                <w:color w:val="000000"/>
                 <w:highlight w:val="white"/>
                 <w:lang w:val="en-US"/>
               </w:rPr>
             </w:pPr>
             <w:r>
               <w:rPr>
-                <w:rFonts w:ascii="Consolas" w:hAnsi="Consolas" w:cs="Consolas"/>
-                <w:noProof/>
-                <w:color w:val="000000"/>
-                <w:lang w:val="en-US"/>
-              </w:rPr>
-              <w:t>exam</w:t>
+                <w:rFonts w:cstheme="minorHAnsi"/>
+                <w:lang w:val="en-US"/>
+              </w:rPr>
+              <w:t>END</w:t>
             </w:r>
           </w:p>
         </w:tc>
@@ -12809,19 +12903,42 @@
                 <w:rFonts w:ascii="Consolas" w:hAnsi="Consolas" w:cs="Consolas"/>
                 <w:noProof/>
                 <w:color w:val="000000"/>
+                <w:lang w:val="en-US"/>
+              </w:rPr>
+            </w:pPr>
+            <w:r>
+              <w:rPr>
+                <w:rFonts w:ascii="Consolas" w:hAnsi="Consolas" w:cs="Consolas"/>
+                <w:noProof/>
+                <w:color w:val="000000"/>
+                <w:lang w:val="en-US"/>
+              </w:rPr>
+              <w:t>exam</w:t>
+            </w:r>
+          </w:p>
+          <w:p>
+            <w:pPr>
+              <w:autoSpaceDE w:val="0"/>
+              <w:autoSpaceDN w:val="0"/>
+              <w:adjustRightInd w:val="0"/>
+              <w:spacing w:after="0" w:line="240" w:lineRule="auto"/>
+              <w:rPr>
+                <w:rFonts w:ascii="Consolas" w:hAnsi="Consolas" w:cs="Consolas"/>
+                <w:noProof/>
+                <w:color w:val="000000"/>
                 <w:highlight w:val="white"/>
                 <w:lang w:val="en-US"/>
               </w:rPr>
             </w:pPr>
             <w:r>
               <w:rPr>
-                <w:rFonts w:ascii="Consolas" w:hAnsi="Consolas" w:cs="Consolas"/>
-                <w:noProof/>
-                <w:color w:val="000000"/>
-                <w:lang w:val="en-US"/>
-              </w:rPr>
-              <w:t>exam</w:t>
-            </w:r>
+                <w:rFonts w:cstheme="minorHAnsi"/>
+                <w:lang w:val="en-US"/>
+              </w:rPr>
+              <w:t>END</w:t>
+            </w:r>
+            <w:bookmarkStart w:id="0" w:name="_GoBack"/>
+            <w:bookmarkEnd w:id="0"/>
           </w:p>
         </w:tc>
         <w:tc>
@@ -12984,18 +13101,39 @@
                 <w:rFonts w:ascii="Consolas" w:hAnsi="Consolas" w:cs="Consolas"/>
                 <w:noProof/>
                 <w:color w:val="000000"/>
+                <w:lang w:val="en-US"/>
+              </w:rPr>
+            </w:pPr>
+            <w:r>
+              <w:rPr>
+                <w:rFonts w:ascii="Consolas" w:hAnsi="Consolas" w:cs="Consolas"/>
+                <w:noProof/>
+                <w:color w:val="000000"/>
+                <w:lang w:val="en-US"/>
+              </w:rPr>
+              <w:t>exam</w:t>
+            </w:r>
+          </w:p>
+          <w:p>
+            <w:pPr>
+              <w:autoSpaceDE w:val="0"/>
+              <w:autoSpaceDN w:val="0"/>
+              <w:adjustRightInd w:val="0"/>
+              <w:spacing w:after="0" w:line="240" w:lineRule="auto"/>
+              <w:rPr>
+                <w:rFonts w:ascii="Consolas" w:hAnsi="Consolas" w:cs="Consolas"/>
+                <w:noProof/>
+                <w:color w:val="000000"/>
                 <w:highlight w:val="white"/>
                 <w:lang w:val="en-US"/>
               </w:rPr>
             </w:pPr>
             <w:r>
               <w:rPr>
-                <w:rFonts w:ascii="Consolas" w:hAnsi="Consolas" w:cs="Consolas"/>
-                <w:noProof/>
-                <w:color w:val="000000"/>
-                <w:lang w:val="en-US"/>
-              </w:rPr>
-              <w:t>exam</w:t>
+                <w:rFonts w:cstheme="minorHAnsi"/>
+                <w:lang w:val="en-US"/>
+              </w:rPr>
+              <w:t>END</w:t>
             </w:r>
           </w:p>
         </w:tc>
@@ -13207,6 +13345,28 @@
               <w:t>exam</w:t>
             </w:r>
           </w:p>
+          <w:p>
+            <w:pPr>
+              <w:autoSpaceDE w:val="0"/>
+              <w:autoSpaceDN w:val="0"/>
+              <w:adjustRightInd w:val="0"/>
+              <w:spacing w:after="0" w:line="240" w:lineRule="auto"/>
+              <w:rPr>
+                <w:rFonts w:ascii="Consolas" w:hAnsi="Consolas" w:cs="Consolas"/>
+                <w:noProof/>
+                <w:color w:val="000000"/>
+                <w:highlight w:val="white"/>
+                <w:lang w:val="en-US"/>
+              </w:rPr>
+            </w:pPr>
+            <w:r>
+              <w:rPr>
+                <w:rFonts w:cstheme="minorHAnsi"/>
+                <w:lang w:val="en-US"/>
+              </w:rPr>
+              <w:t>END</w:t>
+            </w:r>
+          </w:p>
         </w:tc>
         <w:tc>
           <w:tcPr>
@@ -13269,7 +13429,7 @@
     </w:tbl>
     <w:p>
       <w:pPr>
-        <w:pStyle w:val="Heading2"/>
+        <w:pStyle w:val="2"/>
       </w:pPr>
       <w:r>
         <w:t xml:space="preserve"> * To t</w:t>
@@ -13327,10 +13487,10 @@
         </w:rPr>
         <w:t xml:space="preserve">). You may check your solution </w:t>
       </w:r>
-      <w:hyperlink r:id="rId20" w:anchor="2" w:history="1">
+      <w:hyperlink r:id="rId21" w:anchor="2" w:history="1">
         <w:r>
           <w:rPr>
-            <w:rStyle w:val="Hyperlink"/>
+            <w:rStyle w:val="a7"/>
             <w:b/>
             <w:i/>
             <w:lang w:val="en-US"/>
@@ -13359,7 +13519,6 @@
         <w:rPr>
           <w:lang w:val="en-US"/>
         </w:rPr>
-        <w:lastRenderedPageBreak/>
         <w:t xml:space="preserve">The year is 2185 and the SSR Normandy spaceship explores our galaxy. Unfortunately, the ship suffered severe damage in the last battle with </w:t>
       </w:r>
       <w:r>
@@ -13651,7 +13810,7 @@
       <w:r>
         <w:rPr>
           <w:noProof/>
-          <w:lang w:val="en-US"/>
+          <w:lang w:eastAsia="bg-BG"/>
         </w:rPr>
         <w:drawing>
           <wp:anchor distT="0" distB="0" distL="114300" distR="114300" simplePos="0" relativeHeight="251659264" behindDoc="0" locked="0" layoutInCell="1" allowOverlap="1" wp14:anchorId="4D2B38CA" wp14:editId="0E2E8EC1">
@@ -13679,7 +13838,7 @@
                     </pic:cNvPicPr>
                   </pic:nvPicPr>
                   <pic:blipFill>
-                    <a:blip r:embed="rId21">
+                    <a:blip r:embed="rId22">
                       <a:extLst>
                         <a:ext uri="{28A0092B-C50C-407E-A947-70E740481C1C}">
                           <a14:useLocalDpi xmlns:a14="http://schemas.microsoft.com/office/drawing/2010/main" val="0"/>
@@ -13719,7 +13878,7 @@
     </w:p>
     <w:p>
       <w:pPr>
-        <w:pStyle w:val="Heading3"/>
+        <w:pStyle w:val="3"/>
         <w:jc w:val="both"/>
         <w:rPr>
           <w:b w:val="0"/>
@@ -14159,7 +14318,15 @@
           <w:noProof/>
           <w:lang w:val="en-US"/>
         </w:rPr>
-        <w:t xml:space="preserve">. She starts moving up and her next two locations at (8, 2) and (8, 3) are again in </w:t>
+        <w:t xml:space="preserve">. She starts moving up and her next two locations at (8, 2) and (8, 3) are </w:t>
+      </w:r>
+      <w:r>
+        <w:rPr>
+          <w:noProof/>
+          <w:lang w:val="en-US"/>
+        </w:rPr>
+        <w:lastRenderedPageBreak/>
+        <w:t xml:space="preserve">again in </w:t>
       </w:r>
       <w:r>
         <w:rPr>
@@ -14250,7 +14417,7 @@
     </w:p>
     <w:p>
       <w:pPr>
-        <w:pStyle w:val="Heading3"/>
+        <w:pStyle w:val="3"/>
         <w:rPr>
           <w:lang w:val="en-US"/>
         </w:rPr>
@@ -14295,7 +14462,7 @@
     </w:p>
     <w:p>
       <w:pPr>
-        <w:pStyle w:val="ListParagraph"/>
+        <w:pStyle w:val="a8"/>
         <w:numPr>
           <w:ilvl w:val="0"/>
           <w:numId w:val="11"/>
@@ -14435,7 +14602,7 @@
     </w:p>
     <w:p>
       <w:pPr>
-        <w:pStyle w:val="ListParagraph"/>
+        <w:pStyle w:val="a8"/>
         <w:numPr>
           <w:ilvl w:val="0"/>
           <w:numId w:val="11"/>
@@ -14519,7 +14686,7 @@
     </w:p>
     <w:p>
       <w:pPr>
-        <w:pStyle w:val="ListParagraph"/>
+        <w:pStyle w:val="a8"/>
         <w:numPr>
           <w:ilvl w:val="0"/>
           <w:numId w:val="11"/>
@@ -14574,7 +14741,7 @@
     </w:p>
     <w:p>
       <w:pPr>
-        <w:pStyle w:val="Heading3"/>
+        <w:pStyle w:val="3"/>
         <w:rPr>
           <w:lang w:val="en-US" w:eastAsia="ja-JP"/>
         </w:rPr>
@@ -14672,7 +14839,7 @@
     </w:p>
     <w:p>
       <w:pPr>
-        <w:pStyle w:val="Heading3"/>
+        <w:pStyle w:val="3"/>
         <w:rPr>
           <w:lang w:val="en-US"/>
         </w:rPr>
@@ -14800,7 +14967,7 @@
     </w:p>
     <w:p>
       <w:pPr>
-        <w:pStyle w:val="Heading3"/>
+        <w:pStyle w:val="3"/>
         <w:rPr>
           <w:lang w:val="en-US" w:eastAsia="ja-JP"/>
         </w:rPr>
@@ -15018,7 +15185,6 @@
                 <w:noProof/>
                 <w:lang w:val="en-US"/>
               </w:rPr>
-              <w:lastRenderedPageBreak/>
               <w:t>Sirius 3 7</w:t>
             </w:r>
           </w:p>
@@ -15498,7 +15664,7 @@
     </w:p>
     <w:p>
       <w:pPr>
-        <w:pStyle w:val="Heading2"/>
+        <w:pStyle w:val="2"/>
       </w:pPr>
       <w:r>
         <w:t xml:space="preserve"> * </w:t>
@@ -15556,10 +15722,10 @@
         </w:rPr>
         <w:t xml:space="preserve">). You may check your solution </w:t>
       </w:r>
-      <w:hyperlink r:id="rId22" w:anchor="3" w:history="1">
+      <w:hyperlink r:id="rId23" w:anchor="3" w:history="1">
         <w:r>
           <w:rPr>
-            <w:rStyle w:val="Hyperlink"/>
+            <w:rStyle w:val="a7"/>
             <w:b/>
             <w:i/>
             <w:lang w:val="en-US"/>
@@ -15617,7 +15783,7 @@
     </w:p>
     <w:p>
       <w:pPr>
-        <w:pStyle w:val="ListParagraph"/>
+        <w:pStyle w:val="a8"/>
         <w:numPr>
           <w:ilvl w:val="0"/>
           <w:numId w:val="12"/>
@@ -15645,7 +15811,7 @@
     </w:p>
     <w:p>
       <w:pPr>
-        <w:pStyle w:val="ListParagraph"/>
+        <w:pStyle w:val="a8"/>
         <w:numPr>
           <w:ilvl w:val="0"/>
           <w:numId w:val="12"/>
@@ -15667,7 +15833,7 @@
     </w:p>
     <w:p>
       <w:pPr>
-        <w:pStyle w:val="ListParagraph"/>
+        <w:pStyle w:val="a8"/>
         <w:numPr>
           <w:ilvl w:val="0"/>
           <w:numId w:val="12"/>
@@ -15689,7 +15855,7 @@
     </w:p>
     <w:p>
       <w:pPr>
-        <w:pStyle w:val="ListParagraph"/>
+        <w:pStyle w:val="a8"/>
         <w:numPr>
           <w:ilvl w:val="0"/>
           <w:numId w:val="12"/>
@@ -15711,7 +15877,7 @@
     </w:p>
     <w:p>
       <w:pPr>
-        <w:pStyle w:val="ListParagraph"/>
+        <w:pStyle w:val="a8"/>
         <w:numPr>
           <w:ilvl w:val="0"/>
           <w:numId w:val="12"/>
@@ -15809,7 +15975,7 @@
     </w:p>
     <w:p>
       <w:pPr>
-        <w:pStyle w:val="ListParagraph"/>
+        <w:pStyle w:val="a8"/>
         <w:numPr>
           <w:ilvl w:val="0"/>
           <w:numId w:val="13"/>
@@ -15826,12 +15992,13 @@
           <w:noProof/>
           <w:lang w:val="en-US"/>
         </w:rPr>
+        <w:lastRenderedPageBreak/>
         <w:t>7: Angel(11100), Pesho(3200)</w:t>
       </w:r>
     </w:p>
     <w:p>
       <w:pPr>
-        <w:pStyle w:val="ListParagraph"/>
+        <w:pStyle w:val="a8"/>
         <w:numPr>
           <w:ilvl w:val="0"/>
           <w:numId w:val="13"/>
@@ -15853,7 +16020,7 @@
     </w:p>
     <w:p>
       <w:pPr>
-        <w:pStyle w:val="Heading3"/>
+        <w:pStyle w:val="3"/>
         <w:jc w:val="both"/>
         <w:rPr>
           <w:lang w:val="en-US"/>
@@ -15957,7 +16124,7 @@
     </w:p>
     <w:p>
       <w:pPr>
-        <w:pStyle w:val="Heading3"/>
+        <w:pStyle w:val="3"/>
         <w:jc w:val="both"/>
         <w:rPr>
           <w:lang w:val="en-US" w:eastAsia="ja-JP"/>
@@ -16009,12 +16176,28 @@
           <w:b/>
           <w:lang w:val="en-US"/>
         </w:rPr>
-        <w:t>&lt;month&gt;: &lt;user&gt;(&lt;distance&gt;), &lt;user&gt;(&lt;distance&gt;),…</w:t>
+        <w:t>&lt;month</w:t>
+      </w:r>
+      <w:proofErr w:type="gramStart"/>
+      <w:r>
+        <w:rPr>
+          <w:b/>
+          <w:lang w:val="en-US"/>
+        </w:rPr>
+        <w:t>&gt;:</w:t>
+      </w:r>
+      <w:proofErr w:type="gramEnd"/>
+      <w:r>
+        <w:rPr>
+          <w:b/>
+          <w:lang w:val="en-US"/>
+        </w:rPr>
+        <w:t xml:space="preserve"> &lt;user&gt;(&lt;distance&gt;), &lt;user&gt;(&lt;distance&gt;),…</w:t>
       </w:r>
     </w:p>
     <w:p>
       <w:pPr>
-        <w:pStyle w:val="Heading3"/>
+        <w:pStyle w:val="3"/>
         <w:jc w:val="both"/>
         <w:rPr>
           <w:lang w:val="en-US"/>
@@ -16372,7 +16555,7 @@
     </w:p>
     <w:p>
       <w:pPr>
-        <w:pStyle w:val="Heading3"/>
+        <w:pStyle w:val="3"/>
         <w:jc w:val="both"/>
         <w:rPr>
           <w:lang w:val="en-US" w:eastAsia="ja-JP"/>
@@ -16616,7 +16799,6 @@
                 <w:sz w:val="20"/>
                 <w:lang w:val="en-US"/>
               </w:rPr>
-              <w:lastRenderedPageBreak/>
               <w:t>25/07/2014 Angel 6500</w:t>
             </w:r>
           </w:p>
@@ -16689,7 +16871,6 @@
                 <w:sz w:val="20"/>
                 <w:lang w:val="en-US"/>
               </w:rPr>
-              <w:lastRenderedPageBreak/>
               <w:t>7: Angel(11100), Pesho(3200)</w:t>
             </w:r>
           </w:p>
@@ -16795,7 +16976,6 @@
                 <w:sz w:val="20"/>
                 <w:lang w:val="en-US"/>
               </w:rPr>
-              <w:lastRenderedPageBreak/>
               <w:t>20/07/2014 Nakov 4532</w:t>
             </w:r>
           </w:p>
@@ -16821,7 +17001,6 @@
                 <w:sz w:val="20"/>
                 <w:lang w:val="en-US"/>
               </w:rPr>
-              <w:lastRenderedPageBreak/>
               <w:t>7: Nakov(23642)</w:t>
             </w:r>
           </w:p>
@@ -16836,8 +17015,8 @@
       </w:pPr>
     </w:p>
     <w:sectPr>
-      <w:headerReference w:type="default" r:id="rId23"/>
-      <w:footerReference w:type="default" r:id="rId24"/>
+      <w:headerReference w:type="default" r:id="rId24"/>
+      <w:footerReference w:type="default" r:id="rId25"/>
       <w:pgSz w:w="11909" w:h="16834" w:code="9"/>
       <w:pgMar w:top="567" w:right="737" w:bottom="1077" w:left="737" w:header="567" w:footer="0" w:gutter="0"/>
       <w:cols w:space="720"/>
@@ -16848,7 +17027,7 @@
 </file>
 
 <file path=word/endnotes.xml><?xml version="1.0" encoding="utf-8"?>
-<w:endnotes xmlns:wpc="http://schemas.microsoft.com/office/word/2010/wordprocessingCanvas" xmlns:mc="http://schemas.openxmlformats.org/markup-compatibility/2006" xmlns:o="urn:schemas-microsoft-com:office:office" xmlns:r="http://schemas.openxmlformats.org/officeDocument/2006/relationships" xmlns:m="http://schemas.openxmlformats.org/officeDocument/2006/math" xmlns:v="urn:schemas-microsoft-com:vml" xmlns:wp14="http://schemas.microsoft.com/office/word/2010/wordprocessingDrawing" xmlns:wp="http://schemas.openxmlformats.org/drawingml/2006/wordprocessingDrawing" xmlns:w10="urn:schemas-microsoft-com:office:word" xmlns:w="http://schemas.openxmlformats.org/wordprocessingml/2006/main" xmlns:w14="http://schemas.microsoft.com/office/word/2010/wordml" xmlns:w15="http://schemas.microsoft.com/office/word/2012/wordml" xmlns:wpg="http://schemas.microsoft.com/office/word/2010/wordprocessingGroup" xmlns:wpi="http://schemas.microsoft.com/office/word/2010/wordprocessingInk" xmlns:wne="http://schemas.microsoft.com/office/word/2006/wordml" xmlns:wps="http://schemas.microsoft.com/office/word/2010/wordprocessingShape" mc:Ignorable="w14 w15 wp14">
+<w:endnotes xmlns:wpc="http://schemas.microsoft.com/office/word/2010/wordprocessingCanvas" xmlns:mc="http://schemas.openxmlformats.org/markup-compatibility/2006" xmlns:o="urn:schemas-microsoft-com:office:office" xmlns:r="http://schemas.openxmlformats.org/officeDocument/2006/relationships" xmlns:m="http://schemas.openxmlformats.org/officeDocument/2006/math" xmlns:v="urn:schemas-microsoft-com:vml" xmlns:wp14="http://schemas.microsoft.com/office/word/2010/wordprocessingDrawing" xmlns:wp="http://schemas.openxmlformats.org/drawingml/2006/wordprocessingDrawing" xmlns:w10="urn:schemas-microsoft-com:office:word" xmlns:w="http://schemas.openxmlformats.org/wordprocessingml/2006/main" xmlns:w14="http://schemas.microsoft.com/office/word/2010/wordml" xmlns:wpg="http://schemas.microsoft.com/office/word/2010/wordprocessingGroup" xmlns:wpi="http://schemas.microsoft.com/office/word/2010/wordprocessingInk" xmlns:wne="http://schemas.microsoft.com/office/word/2006/wordml" xmlns:wps="http://schemas.microsoft.com/office/word/2010/wordprocessingShape" mc:Ignorable="w14 wp14">
   <w:endnote w:type="separator" w:id="-1">
     <w:p>
       <w:pPr>
@@ -16873,15 +17052,15 @@
 </file>
 
 <file path=word/footer1.xml><?xml version="1.0" encoding="utf-8"?>
-<w:ftr xmlns:wpc="http://schemas.microsoft.com/office/word/2010/wordprocessingCanvas" xmlns:mc="http://schemas.openxmlformats.org/markup-compatibility/2006" xmlns:o="urn:schemas-microsoft-com:office:office" xmlns:r="http://schemas.openxmlformats.org/officeDocument/2006/relationships" xmlns:m="http://schemas.openxmlformats.org/officeDocument/2006/math" xmlns:v="urn:schemas-microsoft-com:vml" xmlns:wp14="http://schemas.microsoft.com/office/word/2010/wordprocessingDrawing" xmlns:wp="http://schemas.openxmlformats.org/drawingml/2006/wordprocessingDrawing" xmlns:w10="urn:schemas-microsoft-com:office:word" xmlns:w="http://schemas.openxmlformats.org/wordprocessingml/2006/main" xmlns:w14="http://schemas.microsoft.com/office/word/2010/wordml" xmlns:w15="http://schemas.microsoft.com/office/word/2012/wordml" xmlns:wpg="http://schemas.microsoft.com/office/word/2010/wordprocessingGroup" xmlns:wpi="http://schemas.microsoft.com/office/word/2010/wordprocessingInk" xmlns:wne="http://schemas.microsoft.com/office/word/2006/wordml" xmlns:wps="http://schemas.microsoft.com/office/word/2010/wordprocessingShape" mc:Ignorable="w14 w15 wp14">
+<w:ftr xmlns:wpc="http://schemas.microsoft.com/office/word/2010/wordprocessingCanvas" xmlns:mc="http://schemas.openxmlformats.org/markup-compatibility/2006" xmlns:o="urn:schemas-microsoft-com:office:office" xmlns:r="http://schemas.openxmlformats.org/officeDocument/2006/relationships" xmlns:m="http://schemas.openxmlformats.org/officeDocument/2006/math" xmlns:v="urn:schemas-microsoft-com:vml" xmlns:wp14="http://schemas.microsoft.com/office/word/2010/wordprocessingDrawing" xmlns:wp="http://schemas.openxmlformats.org/drawingml/2006/wordprocessingDrawing" xmlns:w10="urn:schemas-microsoft-com:office:word" xmlns:w="http://schemas.openxmlformats.org/wordprocessingml/2006/main" xmlns:w14="http://schemas.microsoft.com/office/word/2010/wordml" xmlns:wpg="http://schemas.microsoft.com/office/word/2010/wordprocessingGroup" xmlns:wpi="http://schemas.microsoft.com/office/word/2010/wordprocessingInk" xmlns:wne="http://schemas.microsoft.com/office/word/2006/wordml" xmlns:wps="http://schemas.microsoft.com/office/word/2010/wordprocessingShape" mc:Ignorable="w14 wp14">
   <w:p>
     <w:pPr>
-      <w:pStyle w:val="Footer"/>
+      <w:pStyle w:val="a5"/>
     </w:pPr>
     <w:r>
       <w:rPr>
         <w:noProof/>
-        <w:lang w:val="en-US"/>
+        <w:lang w:eastAsia="bg-BG"/>
       </w:rPr>
       <mc:AlternateContent>
         <mc:Choice Requires="wps">
@@ -16966,7 +17145,7 @@
             </wp:anchor>
           </w:drawing>
         </mc:Choice>
-        <mc:Fallback>
+        <mc:Fallback xmlns:w15="http://schemas.microsoft.com/office/word/2012/wordml">
           <w:pict>
             <v:shapetype w14:anchorId="4D77243C" id="_x0000_t202" coordsize="21600,21600" o:spt="202" path="m,l,21600r21600,l21600,xe">
               <v:stroke joinstyle="miter"/>
@@ -16998,7 +17177,7 @@
     <w:r>
       <w:rPr>
         <w:noProof/>
-        <w:lang w:val="en-US"/>
+        <w:lang w:eastAsia="bg-BG"/>
       </w:rPr>
       <mc:AlternateContent>
         <mc:Choice Requires="wps">
@@ -17098,7 +17277,7 @@
                               <w:szCs w:val="18"/>
                               <w:lang w:val="en-US"/>
                             </w:rPr>
-                            <w:t>11</w:t>
+                            <w:t>8</w:t>
                           </w:r>
                           <w:r>
                             <w:rPr>
@@ -17147,7 +17326,7 @@
                               <w:szCs w:val="18"/>
                               <w:lang w:val="en-US"/>
                             </w:rPr>
-                            <w:t>11</w:t>
+                            <w:t>10</w:t>
                           </w:r>
                           <w:r>
                             <w:rPr>
@@ -17180,7 +17359,7 @@
         </mc:Choice>
         <mc:Fallback>
           <w:pict>
-            <v:shapetype w14:anchorId="5503938A" id="_x0000_t202" coordsize="21600,21600" o:spt="202" path="m,l,21600r21600,l21600,xe">
+            <v:shapetype id="_x0000_t202" coordsize="21600,21600" o:spt="202" path="m,l,21600r21600,l21600,xe">
               <v:stroke joinstyle="miter"/>
               <v:path gradientshapeok="t" o:connecttype="rect"/>
             </v:shapetype>
@@ -17235,7 +17414,7 @@
                         <w:szCs w:val="18"/>
                         <w:lang w:val="en-US"/>
                       </w:rPr>
-                      <w:t>11</w:t>
+                      <w:t>8</w:t>
                     </w:r>
                     <w:r>
                       <w:rPr>
@@ -17284,7 +17463,7 @@
                         <w:szCs w:val="18"/>
                         <w:lang w:val="en-US"/>
                       </w:rPr>
-                      <w:t>11</w:t>
+                      <w:t>10</w:t>
                     </w:r>
                     <w:r>
                       <w:rPr>
@@ -17308,7 +17487,7 @@
         <w:noProof/>
         <w:sz w:val="24"/>
         <w:szCs w:val="24"/>
-        <w:lang w:val="en-US"/>
+        <w:lang w:eastAsia="bg-BG"/>
       </w:rPr>
       <mc:AlternateContent>
         <mc:Choice Requires="wps">
@@ -17372,7 +17551,7 @@
                           <w:hyperlink r:id="rId1" w:history="1">
                             <w:r>
                               <w:rPr>
-                                <w:rStyle w:val="Hyperlink"/>
+                                <w:rStyle w:val="a7"/>
                                 <w:sz w:val="19"/>
                                 <w:szCs w:val="19"/>
                                 <w:lang w:val="en-US"/>
@@ -17408,7 +17587,7 @@
                           <w:hyperlink r:id="rId2" w:history="1">
                             <w:r>
                               <w:rPr>
-                                <w:rStyle w:val="Hyperlink"/>
+                                <w:rStyle w:val="a7"/>
                                 <w:sz w:val="19"/>
                                 <w:szCs w:val="19"/>
                                 <w:lang w:val="en-US"/>
@@ -17440,7 +17619,7 @@
                               <w:noProof/>
                               <w:sz w:val="20"/>
                               <w:szCs w:val="20"/>
-                              <w:lang w:val="en-US"/>
+                              <w:lang w:eastAsia="bg-BG"/>
                             </w:rPr>
                             <w:drawing>
                               <wp:inline distT="0" distB="0" distL="0" distR="0" wp14:anchorId="3B3B9C94" wp14:editId="78F2A703">
@@ -17493,7 +17672,7 @@
                               <w:noProof/>
                               <w:sz w:val="20"/>
                               <w:szCs w:val="20"/>
-                              <w:lang w:val="en-US"/>
+                              <w:lang w:eastAsia="bg-BG"/>
                             </w:rPr>
                             <w:drawing>
                               <wp:inline distT="0" distB="0" distL="0" distR="0" wp14:anchorId="0FFE28B6" wp14:editId="246C8318">
@@ -17546,7 +17725,7 @@
                               <w:noProof/>
                               <w:sz w:val="20"/>
                               <w:szCs w:val="20"/>
-                              <w:lang w:val="en-US"/>
+                              <w:lang w:eastAsia="bg-BG"/>
                             </w:rPr>
                             <w:drawing>
                               <wp:inline distT="0" distB="0" distL="0" distR="0" wp14:anchorId="71EDF34D" wp14:editId="509BCB08">
@@ -17599,7 +17778,7 @@
                               <w:noProof/>
                               <w:sz w:val="20"/>
                               <w:szCs w:val="20"/>
-                              <w:lang w:val="en-US"/>
+                              <w:lang w:eastAsia="bg-BG"/>
                             </w:rPr>
                             <w:drawing>
                               <wp:inline distT="0" distB="0" distL="0" distR="0" wp14:anchorId="03C8C7B4" wp14:editId="48A1F70B">
@@ -17652,7 +17831,7 @@
                               <w:noProof/>
                               <w:sz w:val="20"/>
                               <w:szCs w:val="20"/>
-                              <w:lang w:val="en-US"/>
+                              <w:lang w:eastAsia="bg-BG"/>
                             </w:rPr>
                             <w:drawing>
                               <wp:inline distT="0" distB="0" distL="0" distR="0" wp14:anchorId="088F32BF" wp14:editId="789A8361">
@@ -17705,7 +17884,7 @@
                               <w:noProof/>
                               <w:sz w:val="20"/>
                               <w:szCs w:val="20"/>
-                              <w:lang w:val="en-US"/>
+                              <w:lang w:eastAsia="bg-BG"/>
                             </w:rPr>
                             <w:drawing>
                               <wp:inline distT="0" distB="0" distL="0" distR="0" wp14:anchorId="5AAF10B4" wp14:editId="0920BBF6">
@@ -17758,7 +17937,7 @@
                               <w:noProof/>
                               <w:sz w:val="20"/>
                               <w:szCs w:val="20"/>
-                              <w:lang w:val="en-US"/>
+                              <w:lang w:eastAsia="bg-BG"/>
                             </w:rPr>
                             <w:drawing>
                               <wp:inline distT="0" distB="0" distL="0" distR="0" wp14:anchorId="47D7756E" wp14:editId="2FC0C51E">
@@ -17811,7 +17990,7 @@
                               <w:noProof/>
                               <w:sz w:val="20"/>
                               <w:szCs w:val="20"/>
-                              <w:lang w:val="en-US"/>
+                              <w:lang w:eastAsia="bg-BG"/>
                             </w:rPr>
                             <w:drawing>
                               <wp:inline distT="0" distB="0" distL="0" distR="0" wp14:anchorId="1156E6AB" wp14:editId="4DDBEEA2">
@@ -17864,7 +18043,7 @@
                               <w:noProof/>
                               <w:sz w:val="20"/>
                               <w:szCs w:val="20"/>
-                              <w:lang w:val="en-US"/>
+                              <w:lang w:eastAsia="bg-BG"/>
                             </w:rPr>
                             <w:drawing>
                               <wp:inline distT="0" distB="0" distL="0" distR="0" wp14:anchorId="095EA5C1" wp14:editId="0F099BFB">
@@ -17917,7 +18096,7 @@
                               <w:noProof/>
                               <w:sz w:val="20"/>
                               <w:szCs w:val="20"/>
-                              <w:lang w:val="en-US"/>
+                              <w:lang w:eastAsia="bg-BG"/>
                             </w:rPr>
                             <w:drawing>
                               <wp:inline distT="0" distB="0" distL="0" distR="0" wp14:anchorId="7EB1AEDE" wp14:editId="018E6DD1">
@@ -17975,7 +18154,7 @@
             </wp:anchor>
           </w:drawing>
         </mc:Choice>
-        <mc:Fallback>
+        <mc:Fallback xmlns:w15="http://schemas.microsoft.com/office/word/2012/wordml">
           <w:pict>
             <v:shape w14:anchorId="0309FDC0" id="Text Box 17" o:spid="_x0000_s1028" type="#_x0000_t202" style="position:absolute;margin-left:124.2pt;margin-top:13.9pt;width:396.3pt;height:40.45pt;z-index:251659264;visibility:visible;mso-wrap-style:square;mso-width-percent:0;mso-height-percent:0;mso-wrap-distance-left:9pt;mso-wrap-distance-top:3.6pt;mso-wrap-distance-right:9pt;mso-wrap-distance-bottom:3.6pt;mso-position-horizontal:absolute;mso-position-horizontal-relative:text;mso-position-vertical:absolute;mso-position-vertical-relative:text;mso-width-percent:0;mso-height-percent:0;mso-width-relative:margin;mso-height-relative:margin;v-text-anchor:top" o:gfxdata="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" filled="f" stroked="f">
               <v:textbox inset=".5mm,1.2mm,.5mm,.5mm">
@@ -18597,7 +18776,7 @@
     <w:r>
       <w:rPr>
         <w:noProof/>
-        <w:lang w:val="en-US"/>
+        <w:lang w:eastAsia="bg-BG"/>
       </w:rPr>
       <mc:AlternateContent>
         <mc:Choice Requires="wps">
@@ -18660,7 +18839,7 @@
             </wp:anchor>
           </w:drawing>
         </mc:Choice>
-        <mc:Fallback>
+        <mc:Fallback xmlns:w15="http://schemas.microsoft.com/office/word/2012/wordml">
           <w:pict>
             <v:line w14:anchorId="4F1A6ECE" id="Straight Connector 1" o:spid="_x0000_s1026" style="position:absolute;flip:y;z-index:251662336;visibility:visible;mso-wrap-style:square;mso-width-percent:0;mso-height-percent:0;mso-wrap-distance-left:9pt;mso-wrap-distance-top:0;mso-wrap-distance-right:9pt;mso-wrap-distance-bottom:0;mso-position-horizontal:absolute;mso-position-horizontal-relative:text;mso-position-vertical:absolute;mso-position-vertical-relative:text;mso-width-percent:0;mso-height-percent:0;mso-width-relative:margin;mso-height-relative:margin" from="-.35pt,11.2pt" to="520.45pt,11.2pt" o:gfxdata="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" strokecolor="#f37123" strokeweight="1pt">
               <v:stroke joinstyle="miter" endcap="round"/>
@@ -18672,7 +18851,7 @@
     <w:r>
       <w:rPr>
         <w:noProof/>
-        <w:lang w:val="en-US"/>
+        <w:lang w:eastAsia="bg-BG"/>
       </w:rPr>
       <mc:AlternateContent>
         <mc:Choice Requires="wps">
@@ -18725,14 +18904,14 @@
                               <w:noProof/>
                               <w:sz w:val="20"/>
                               <w:szCs w:val="20"/>
-                              <w:lang w:val="en-US"/>
+                              <w:lang w:eastAsia="bg-BG"/>
                             </w:rPr>
                             <w:drawing>
                               <wp:inline distT="0" distB="0" distL="0" distR="0" wp14:anchorId="5805E3EE" wp14:editId="75060AE2">
                                 <wp:extent cx="1360800" cy="439200"/>
                                 <wp:effectExtent l="0" t="0" r="0" b="0"/>
                                 <wp:docPr id="71" name="Picture 71" title="Software University Foundation - logo">
-                                  <a:hlinkClick xmlns:a="http://schemas.openxmlformats.org/drawingml/2006/main" r:id="rId22"/>
+                                  <a:hlinkClick xmlns:a="http://schemas.openxmlformats.org/drawingml/2006/main" r:id="rId26"/>
                                 </wp:docPr>
                                 <wp:cNvGraphicFramePr>
                                   <a:graphicFrameLocks xmlns:a="http://schemas.openxmlformats.org/drawingml/2006/main"/>
@@ -18796,7 +18975,7 @@
             </wp:anchor>
           </w:drawing>
         </mc:Choice>
-        <mc:Fallback>
+        <mc:Fallback xmlns:w15="http://schemas.microsoft.com/office/word/2012/wordml">
           <w:pict>
             <v:shape w14:anchorId="0838D6BD" id="Text Box 4" o:spid="_x0000_s1029" type="#_x0000_t202" style="position:absolute;margin-left:1pt;margin-top:13.75pt;width:123.1pt;height:40.45pt;z-index:251661312;visibility:visible;mso-wrap-style:square;mso-width-percent:0;mso-height-percent:0;mso-wrap-distance-left:9pt;mso-wrap-distance-top:3.6pt;mso-wrap-distance-right:9pt;mso-wrap-distance-bottom:3.6pt;mso-position-horizontal:absolute;mso-position-horizontal-relative:text;mso-position-vertical:absolute;mso-position-vertical-relative:text;mso-width-percent:0;mso-height-percent:0;mso-width-relative:margin;mso-height-relative:margin;v-text-anchor:top" o:gfxdata="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" filled="f" stroked="f">
               <v:textbox inset=".5mm,.5mm,.5mm,.5mm">
@@ -18877,7 +19056,7 @@
 </file>
 
 <file path=word/footnotes.xml><?xml version="1.0" encoding="utf-8"?>
-<w:footnotes xmlns:wpc="http://schemas.microsoft.com/office/word/2010/wordprocessingCanvas" xmlns:mc="http://schemas.openxmlformats.org/markup-compatibility/2006" xmlns:o="urn:schemas-microsoft-com:office:office" xmlns:r="http://schemas.openxmlformats.org/officeDocument/2006/relationships" xmlns:m="http://schemas.openxmlformats.org/officeDocument/2006/math" xmlns:v="urn:schemas-microsoft-com:vml" xmlns:wp14="http://schemas.microsoft.com/office/word/2010/wordprocessingDrawing" xmlns:wp="http://schemas.openxmlformats.org/drawingml/2006/wordprocessingDrawing" xmlns:w10="urn:schemas-microsoft-com:office:word" xmlns:w="http://schemas.openxmlformats.org/wordprocessingml/2006/main" xmlns:w14="http://schemas.microsoft.com/office/word/2010/wordml" xmlns:w15="http://schemas.microsoft.com/office/word/2012/wordml" xmlns:wpg="http://schemas.microsoft.com/office/word/2010/wordprocessingGroup" xmlns:wpi="http://schemas.microsoft.com/office/word/2010/wordprocessingInk" xmlns:wne="http://schemas.microsoft.com/office/word/2006/wordml" xmlns:wps="http://schemas.microsoft.com/office/word/2010/wordprocessingShape" mc:Ignorable="w14 w15 wp14">
+<w:footnotes xmlns:wpc="http://schemas.microsoft.com/office/word/2010/wordprocessingCanvas" xmlns:mc="http://schemas.openxmlformats.org/markup-compatibility/2006" xmlns:o="urn:schemas-microsoft-com:office:office" xmlns:r="http://schemas.openxmlformats.org/officeDocument/2006/relationships" xmlns:m="http://schemas.openxmlformats.org/officeDocument/2006/math" xmlns:v="urn:schemas-microsoft-com:vml" xmlns:wp14="http://schemas.microsoft.com/office/word/2010/wordprocessingDrawing" xmlns:wp="http://schemas.openxmlformats.org/drawingml/2006/wordprocessingDrawing" xmlns:w10="urn:schemas-microsoft-com:office:word" xmlns:w="http://schemas.openxmlformats.org/wordprocessingml/2006/main" xmlns:w14="http://schemas.microsoft.com/office/word/2010/wordml" xmlns:wpg="http://schemas.microsoft.com/office/word/2010/wordprocessingGroup" xmlns:wpi="http://schemas.microsoft.com/office/word/2010/wordprocessingInk" xmlns:wne="http://schemas.microsoft.com/office/word/2006/wordml" xmlns:wps="http://schemas.microsoft.com/office/word/2010/wordprocessingShape" mc:Ignorable="w14 wp14">
   <w:footnote w:type="separator" w:id="-1">
     <w:p>
       <w:pPr>
@@ -18902,10 +19081,10 @@
 </file>
 
 <file path=word/header1.xml><?xml version="1.0" encoding="utf-8"?>
-<w:hdr xmlns:wpc="http://schemas.microsoft.com/office/word/2010/wordprocessingCanvas" xmlns:mc="http://schemas.openxmlformats.org/markup-compatibility/2006" xmlns:o="urn:schemas-microsoft-com:office:office" xmlns:r="http://schemas.openxmlformats.org/officeDocument/2006/relationships" xmlns:m="http://schemas.openxmlformats.org/officeDocument/2006/math" xmlns:v="urn:schemas-microsoft-com:vml" xmlns:wp14="http://schemas.microsoft.com/office/word/2010/wordprocessingDrawing" xmlns:wp="http://schemas.openxmlformats.org/drawingml/2006/wordprocessingDrawing" xmlns:w10="urn:schemas-microsoft-com:office:word" xmlns:w="http://schemas.openxmlformats.org/wordprocessingml/2006/main" xmlns:w14="http://schemas.microsoft.com/office/word/2010/wordml" xmlns:w15="http://schemas.microsoft.com/office/word/2012/wordml" xmlns:wpg="http://schemas.microsoft.com/office/word/2010/wordprocessingGroup" xmlns:wpi="http://schemas.microsoft.com/office/word/2010/wordprocessingInk" xmlns:wne="http://schemas.microsoft.com/office/word/2006/wordml" xmlns:wps="http://schemas.microsoft.com/office/word/2010/wordprocessingShape" mc:Ignorable="w14 w15 wp14">
+<w:hdr xmlns:wpc="http://schemas.microsoft.com/office/word/2010/wordprocessingCanvas" xmlns:mc="http://schemas.openxmlformats.org/markup-compatibility/2006" xmlns:o="urn:schemas-microsoft-com:office:office" xmlns:r="http://schemas.openxmlformats.org/officeDocument/2006/relationships" xmlns:m="http://schemas.openxmlformats.org/officeDocument/2006/math" xmlns:v="urn:schemas-microsoft-com:vml" xmlns:wp14="http://schemas.microsoft.com/office/word/2010/wordprocessingDrawing" xmlns:wp="http://schemas.openxmlformats.org/drawingml/2006/wordprocessingDrawing" xmlns:w10="urn:schemas-microsoft-com:office:word" xmlns:w="http://schemas.openxmlformats.org/wordprocessingml/2006/main" xmlns:w14="http://schemas.microsoft.com/office/word/2010/wordml" xmlns:wpg="http://schemas.microsoft.com/office/word/2010/wordprocessingGroup" xmlns:wpi="http://schemas.microsoft.com/office/word/2010/wordprocessingInk" xmlns:wne="http://schemas.microsoft.com/office/word/2006/wordml" xmlns:wps="http://schemas.microsoft.com/office/word/2010/wordprocessingShape" mc:Ignorable="w14 wp14">
   <w:p>
     <w:pPr>
-      <w:pStyle w:val="Header"/>
+      <w:pStyle w:val="a3"/>
       <w:ind w:hanging="1134"/>
     </w:pPr>
   </w:p>
@@ -18913,7 +19092,7 @@
 </file>
 
 <file path=word/numbering.xml><?xml version="1.0" encoding="utf-8"?>
-<w:numbering xmlns:wpc="http://schemas.microsoft.com/office/word/2010/wordprocessingCanvas" xmlns:mc="http://schemas.openxmlformats.org/markup-compatibility/2006" xmlns:o="urn:schemas-microsoft-com:office:office" xmlns:r="http://schemas.openxmlformats.org/officeDocument/2006/relationships" xmlns:m="http://schemas.openxmlformats.org/officeDocument/2006/math" xmlns:v="urn:schemas-microsoft-com:vml" xmlns:wp14="http://schemas.microsoft.com/office/word/2010/wordprocessingDrawing" xmlns:wp="http://schemas.openxmlformats.org/drawingml/2006/wordprocessingDrawing" xmlns:w10="urn:schemas-microsoft-com:office:word" xmlns:w="http://schemas.openxmlformats.org/wordprocessingml/2006/main" xmlns:w14="http://schemas.microsoft.com/office/word/2010/wordml" xmlns:w15="http://schemas.microsoft.com/office/word/2012/wordml" xmlns:wpg="http://schemas.microsoft.com/office/word/2010/wordprocessingGroup" xmlns:wpi="http://schemas.microsoft.com/office/word/2010/wordprocessingInk" xmlns:wne="http://schemas.microsoft.com/office/word/2006/wordml" xmlns:wps="http://schemas.microsoft.com/office/word/2010/wordprocessingShape" mc:Ignorable="w14 w15 wp14">
+<w:numbering xmlns:wpc="http://schemas.microsoft.com/office/word/2010/wordprocessingCanvas" xmlns:mc="http://schemas.openxmlformats.org/markup-compatibility/2006" xmlns:o="urn:schemas-microsoft-com:office:office" xmlns:r="http://schemas.openxmlformats.org/officeDocument/2006/relationships" xmlns:m="http://schemas.openxmlformats.org/officeDocument/2006/math" xmlns:v="urn:schemas-microsoft-com:vml" xmlns:wp14="http://schemas.microsoft.com/office/word/2010/wordprocessingDrawing" xmlns:wp="http://schemas.openxmlformats.org/drawingml/2006/wordprocessingDrawing" xmlns:w10="urn:schemas-microsoft-com:office:word" xmlns:w="http://schemas.openxmlformats.org/wordprocessingml/2006/main" xmlns:w14="http://schemas.microsoft.com/office/word/2010/wordml" xmlns:wpg="http://schemas.microsoft.com/office/word/2010/wordprocessingGroup" xmlns:wpi="http://schemas.microsoft.com/office/word/2010/wordprocessingInk" xmlns:wne="http://schemas.microsoft.com/office/word/2006/wordml" xmlns:wps="http://schemas.microsoft.com/office/word/2010/wordprocessingShape" mc:Ignorable="w14 wp14">
   <w:abstractNum w:abstractNumId="0">
     <w:nsid w:val="039927D0"/>
     <w:multiLevelType w:val="multilevel"/>
@@ -19887,7 +20066,7 @@
     <w:lvl w:ilvl="0" w:tplc="5E3EEB5E">
       <w:start w:val="1"/>
       <w:numFmt w:val="decimal"/>
-      <w:pStyle w:val="Heading2"/>
+      <w:pStyle w:val="2"/>
       <w:lvlText w:val="Problem %1."/>
       <w:lvlJc w:val="left"/>
       <w:pPr>
@@ -21417,7 +21596,7 @@
 </file>
 
 <file path=word/styles.xml><?xml version="1.0" encoding="utf-8"?>
-<w:styles xmlns:mc="http://schemas.openxmlformats.org/markup-compatibility/2006" xmlns:r="http://schemas.openxmlformats.org/officeDocument/2006/relationships" xmlns:w="http://schemas.openxmlformats.org/wordprocessingml/2006/main" xmlns:w14="http://schemas.microsoft.com/office/word/2010/wordml" xmlns:w15="http://schemas.microsoft.com/office/word/2012/wordml" mc:Ignorable="w14 w15">
+<w:styles xmlns:mc="http://schemas.openxmlformats.org/markup-compatibility/2006" xmlns:r="http://schemas.openxmlformats.org/officeDocument/2006/relationships" xmlns:w="http://schemas.openxmlformats.org/wordprocessingml/2006/main" xmlns:w14="http://schemas.microsoft.com/office/word/2010/wordml" mc:Ignorable="w14">
   <w:docDefaults>
     <w:rPrDefault>
       <w:rPr>
@@ -21433,380 +21612,146 @@
       </w:pPr>
     </w:pPrDefault>
   </w:docDefaults>
-  <w:latentStyles w:defLockedState="0" w:defUIPriority="99" w:defSemiHidden="0" w:defUnhideWhenUsed="0" w:defQFormat="0" w:count="371">
-    <w:lsdException w:name="Normal" w:uiPriority="0" w:qFormat="1"/>
-    <w:lsdException w:name="heading 1" w:uiPriority="9" w:qFormat="1"/>
-    <w:lsdException w:name="heading 2" w:semiHidden="1" w:uiPriority="9" w:unhideWhenUsed="1" w:qFormat="1"/>
-    <w:lsdException w:name="heading 3" w:semiHidden="1" w:uiPriority="9" w:unhideWhenUsed="1" w:qFormat="1"/>
-    <w:lsdException w:name="heading 4" w:semiHidden="1" w:uiPriority="9" w:unhideWhenUsed="1" w:qFormat="1"/>
-    <w:lsdException w:name="heading 5" w:semiHidden="1" w:uiPriority="9" w:unhideWhenUsed="1" w:qFormat="1"/>
-    <w:lsdException w:name="heading 6" w:semiHidden="1" w:uiPriority="9" w:unhideWhenUsed="1" w:qFormat="1"/>
-    <w:lsdException w:name="heading 7" w:semiHidden="1" w:uiPriority="9" w:unhideWhenUsed="1" w:qFormat="1"/>
-    <w:lsdException w:name="heading 8" w:semiHidden="1" w:uiPriority="9" w:unhideWhenUsed="1" w:qFormat="1"/>
-    <w:lsdException w:name="heading 9" w:semiHidden="1" w:uiPriority="9" w:unhideWhenUsed="1" w:qFormat="1"/>
-    <w:lsdException w:name="index 1" w:semiHidden="1" w:unhideWhenUsed="1"/>
-    <w:lsdException w:name="index 2" w:semiHidden="1" w:unhideWhenUsed="1"/>
-    <w:lsdException w:name="index 3" w:semiHidden="1" w:unhideWhenUsed="1"/>
-    <w:lsdException w:name="index 4" w:semiHidden="1" w:unhideWhenUsed="1"/>
-    <w:lsdException w:name="index 5" w:semiHidden="1" w:unhideWhenUsed="1"/>
-    <w:lsdException w:name="index 6" w:semiHidden="1" w:unhideWhenUsed="1"/>
-    <w:lsdException w:name="index 7" w:semiHidden="1" w:unhideWhenUsed="1"/>
-    <w:lsdException w:name="index 8" w:semiHidden="1" w:unhideWhenUsed="1"/>
-    <w:lsdException w:name="index 9" w:semiHidden="1" w:unhideWhenUsed="1"/>
-    <w:lsdException w:name="toc 1" w:semiHidden="1" w:uiPriority="39" w:unhideWhenUsed="1"/>
-    <w:lsdException w:name="toc 2" w:semiHidden="1" w:uiPriority="39" w:unhideWhenUsed="1"/>
-    <w:lsdException w:name="toc 3" w:semiHidden="1" w:uiPriority="39" w:unhideWhenUsed="1"/>
-    <w:lsdException w:name="toc 4" w:semiHidden="1" w:uiPriority="39" w:unhideWhenUsed="1"/>
-    <w:lsdException w:name="toc 5" w:semiHidden="1" w:uiPriority="39" w:unhideWhenUsed="1"/>
-    <w:lsdException w:name="toc 6" w:semiHidden="1" w:uiPriority="39" w:unhideWhenUsed="1"/>
-    <w:lsdException w:name="toc 7" w:semiHidden="1" w:uiPriority="39" w:unhideWhenUsed="1"/>
-    <w:lsdException w:name="toc 8" w:semiHidden="1" w:uiPriority="39" w:unhideWhenUsed="1"/>
-    <w:lsdException w:name="toc 9" w:semiHidden="1" w:uiPriority="39" w:unhideWhenUsed="1"/>
-    <w:lsdException w:name="Normal Indent" w:semiHidden="1" w:unhideWhenUsed="1"/>
-    <w:lsdException w:name="footnote text" w:semiHidden="1" w:unhideWhenUsed="1"/>
-    <w:lsdException w:name="annotation text" w:semiHidden="1" w:unhideWhenUsed="1"/>
-    <w:lsdException w:name="header" w:semiHidden="1" w:unhideWhenUsed="1"/>
-    <w:lsdException w:name="footer" w:semiHidden="1" w:unhideWhenUsed="1"/>
-    <w:lsdException w:name="index heading" w:semiHidden="1" w:unhideWhenUsed="1"/>
-    <w:lsdException w:name="caption" w:semiHidden="1" w:uiPriority="35" w:unhideWhenUsed="1" w:qFormat="1"/>
-    <w:lsdException w:name="table of figures" w:semiHidden="1" w:unhideWhenUsed="1"/>
-    <w:lsdException w:name="envelope address" w:semiHidden="1" w:unhideWhenUsed="1"/>
-    <w:lsdException w:name="envelope return" w:semiHidden="1" w:unhideWhenUsed="1"/>
-    <w:lsdException w:name="footnote reference" w:semiHidden="1" w:unhideWhenUsed="1"/>
-    <w:lsdException w:name="annotation reference" w:semiHidden="1" w:unhideWhenUsed="1"/>
-    <w:lsdException w:name="line number" w:semiHidden="1" w:unhideWhenUsed="1"/>
-    <w:lsdException w:name="page number" w:semiHidden="1" w:unhideWhenUsed="1"/>
-    <w:lsdException w:name="endnote reference" w:semiHidden="1" w:unhideWhenUsed="1"/>
-    <w:lsdException w:name="endnote text" w:semiHidden="1" w:unhideWhenUsed="1"/>
-    <w:lsdException w:name="table of authorities" w:semiHidden="1" w:unhideWhenUsed="1"/>
-    <w:lsdException w:name="macro" w:semiHidden="1" w:unhideWhenUsed="1"/>
-    <w:lsdException w:name="toa heading" w:semiHidden="1" w:unhideWhenUsed="1"/>
-    <w:lsdException w:name="List" w:semiHidden="1" w:unhideWhenUsed="1"/>
-    <w:lsdException w:name="List Bullet" w:semiHidden="1" w:unhideWhenUsed="1"/>
-    <w:lsdException w:name="List Number" w:semiHidden="1" w:unhideWhenUsed="1"/>
-    <w:lsdException w:name="List 2" w:semiHidden="1" w:unhideWhenUsed="1"/>
-    <w:lsdException w:name="List 3" w:semiHidden="1" w:unhideWhenUsed="1"/>
-    <w:lsdException w:name="List 4" w:semiHidden="1" w:unhideWhenUsed="1"/>
-    <w:lsdException w:name="List 5" w:semiHidden="1" w:unhideWhenUsed="1"/>
-    <w:lsdException w:name="List Bullet 2" w:semiHidden="1" w:unhideWhenUsed="1"/>
-    <w:lsdException w:name="List Bullet 3" w:semiHidden="1" w:unhideWhenUsed="1"/>
-    <w:lsdException w:name="List Bullet 4" w:semiHidden="1" w:unhideWhenUsed="1"/>
-    <w:lsdException w:name="List Bullet 5" w:semiHidden="1" w:unhideWhenUsed="1"/>
-    <w:lsdException w:name="List Number 2" w:semiHidden="1" w:unhideWhenUsed="1"/>
-    <w:lsdException w:name="List Number 3" w:semiHidden="1" w:unhideWhenUsed="1"/>
-    <w:lsdException w:name="List Number 4" w:semiHidden="1" w:unhideWhenUsed="1"/>
-    <w:lsdException w:name="List Number 5" w:semiHidden="1" w:unhideWhenUsed="1"/>
-    <w:lsdException w:name="Title" w:uiPriority="10" w:qFormat="1"/>
-    <w:lsdException w:name="Closing" w:semiHidden="1" w:unhideWhenUsed="1"/>
-    <w:lsdException w:name="Signature" w:semiHidden="1" w:unhideWhenUsed="1"/>
-    <w:lsdException w:name="Default Paragraph Font" w:semiHidden="1" w:uiPriority="1" w:unhideWhenUsed="1"/>
-    <w:lsdException w:name="Body Text" w:semiHidden="1" w:unhideWhenUsed="1"/>
-    <w:lsdException w:name="Body Text Indent" w:semiHidden="1" w:unhideWhenUsed="1"/>
-    <w:lsdException w:name="List Continue" w:semiHidden="1" w:unhideWhenUsed="1"/>
-    <w:lsdException w:name="List Continue 2" w:semiHidden="1" w:unhideWhenUsed="1"/>
-    <w:lsdException w:name="List Continue 3" w:semiHidden="1" w:unhideWhenUsed="1"/>
-    <w:lsdException w:name="List Continue 4" w:semiHidden="1" w:unhideWhenUsed="1"/>
-    <w:lsdException w:name="List Continue 5" w:semiHidden="1" w:unhideWhenUsed="1"/>
-    <w:lsdException w:name="Message Header" w:semiHidden="1" w:unhideWhenUsed="1"/>
-    <w:lsdException w:name="Subtitle" w:uiPriority="11" w:qFormat="1"/>
-    <w:lsdException w:name="Salutation" w:semiHidden="1" w:unhideWhenUsed="1"/>
-    <w:lsdException w:name="Date" w:semiHidden="1" w:unhideWhenUsed="1"/>
-    <w:lsdException w:name="Body Text First Indent" w:semiHidden="1" w:unhideWhenUsed="1"/>
-    <w:lsdException w:name="Body Text First Indent 2" w:semiHidden="1" w:unhideWhenUsed="1"/>
-    <w:lsdException w:name="Note Heading" w:semiHidden="1" w:unhideWhenUsed="1"/>
-    <w:lsdException w:name="Body Text 2" w:semiHidden="1" w:unhideWhenUsed="1"/>
-    <w:lsdException w:name="Body Text 3" w:semiHidden="1" w:unhideWhenUsed="1"/>
-    <w:lsdException w:name="Body Text Indent 2" w:semiHidden="1" w:unhideWhenUsed="1"/>
-    <w:lsdException w:name="Body Text Indent 3" w:semiHidden="1" w:unhideWhenUsed="1"/>
-    <w:lsdException w:name="Block Text" w:semiHidden="1" w:unhideWhenUsed="1"/>
-    <w:lsdException w:name="Hyperlink" w:semiHidden="1" w:unhideWhenUsed="1"/>
-    <w:lsdException w:name="FollowedHyperlink" w:semiHidden="1" w:unhideWhenUsed="1"/>
-    <w:lsdException w:name="Strong" w:uiPriority="22" w:qFormat="1"/>
-    <w:lsdException w:name="Emphasis" w:uiPriority="20" w:qFormat="1"/>
-    <w:lsdException w:name="Document Map" w:semiHidden="1" w:unhideWhenUsed="1"/>
-    <w:lsdException w:name="Plain Text" w:semiHidden="1" w:unhideWhenUsed="1"/>
-    <w:lsdException w:name="E-mail Signature" w:semiHidden="1" w:unhideWhenUsed="1"/>
-    <w:lsdException w:name="HTML Top of Form" w:semiHidden="1" w:unhideWhenUsed="1"/>
-    <w:lsdException w:name="HTML Bottom of Form" w:semiHidden="1" w:unhideWhenUsed="1"/>
-    <w:lsdException w:name="Normal (Web)" w:semiHidden="1" w:unhideWhenUsed="1"/>
-    <w:lsdException w:name="HTML Acronym" w:semiHidden="1" w:unhideWhenUsed="1"/>
-    <w:lsdException w:name="HTML Address" w:semiHidden="1" w:unhideWhenUsed="1"/>
-    <w:lsdException w:name="HTML Cite" w:semiHidden="1" w:unhideWhenUsed="1"/>
-    <w:lsdException w:name="HTML Code" w:semiHidden="1" w:unhideWhenUsed="1"/>
-    <w:lsdException w:name="HTML Definition" w:semiHidden="1" w:unhideWhenUsed="1"/>
-    <w:lsdException w:name="HTML Keyboard" w:semiHidden="1" w:unhideWhenUsed="1"/>
-    <w:lsdException w:name="HTML Preformatted" w:semiHidden="1" w:unhideWhenUsed="1"/>
-    <w:lsdException w:name="HTML Sample" w:semiHidden="1" w:unhideWhenUsed="1"/>
-    <w:lsdException w:name="HTML Typewriter" w:semiHidden="1" w:unhideWhenUsed="1"/>
-    <w:lsdException w:name="HTML Variable" w:semiHidden="1" w:unhideWhenUsed="1"/>
-    <w:lsdException w:name="Normal Table" w:semiHidden="1" w:unhideWhenUsed="1"/>
-    <w:lsdException w:name="annotation subject" w:semiHidden="1" w:unhideWhenUsed="1"/>
-    <w:lsdException w:name="No List" w:semiHidden="1" w:unhideWhenUsed="1"/>
-    <w:lsdException w:name="Outline List 1" w:semiHidden="1" w:unhideWhenUsed="1"/>
-    <w:lsdException w:name="Outline List 2" w:semiHidden="1" w:unhideWhenUsed="1"/>
-    <w:lsdException w:name="Outline List 3" w:semiHidden="1" w:unhideWhenUsed="1"/>
-    <w:lsdException w:name="Table Simple 1" w:semiHidden="1" w:unhideWhenUsed="1"/>
-    <w:lsdException w:name="Table Simple 2" w:semiHidden="1" w:unhideWhenUsed="1"/>
-    <w:lsdException w:name="Table Simple 3" w:semiHidden="1" w:unhideWhenUsed="1"/>
-    <w:lsdException w:name="Table Classic 1" w:semiHidden="1" w:unhideWhenUsed="1"/>
-    <w:lsdException w:name="Table Classic 2" w:semiHidden="1" w:unhideWhenUsed="1"/>
-    <w:lsdException w:name="Table Classic 3" w:semiHidden="1" w:unhideWhenUsed="1"/>
-    <w:lsdException w:name="Table Classic 4" w:semiHidden="1" w:unhideWhenUsed="1"/>
-    <w:lsdException w:name="Table Colorful 1" w:semiHidden="1" w:unhideWhenUsed="1"/>
-    <w:lsdException w:name="Table Colorful 2" w:semiHidden="1" w:unhideWhenUsed="1"/>
-    <w:lsdException w:name="Table Colorful 3" w:semiHidden="1" w:unhideWhenUsed="1"/>
-    <w:lsdException w:name="Table Columns 1" w:semiHidden="1" w:unhideWhenUsed="1"/>
-    <w:lsdException w:name="Table Columns 2" w:semiHidden="1" w:unhideWhenUsed="1"/>
-    <w:lsdException w:name="Table Columns 3" w:semiHidden="1" w:unhideWhenUsed="1"/>
-    <w:lsdException w:name="Table Columns 4" w:semiHidden="1" w:unhideWhenUsed="1"/>
-    <w:lsdException w:name="Table Columns 5" w:semiHidden="1" w:unhideWhenUsed="1"/>
-    <w:lsdException w:name="Table Grid 1" w:semiHidden="1" w:unhideWhenUsed="1"/>
-    <w:lsdException w:name="Table Grid 2" w:semiHidden="1" w:unhideWhenUsed="1"/>
-    <w:lsdException w:name="Table Grid 3" w:semiHidden="1" w:unhideWhenUsed="1"/>
-    <w:lsdException w:name="Table Grid 4" w:semiHidden="1" w:unhideWhenUsed="1"/>
-    <w:lsdException w:name="Table Grid 5" w:semiHidden="1" w:unhideWhenUsed="1"/>
-    <w:lsdException w:name="Table Grid 6" w:semiHidden="1" w:unhideWhenUsed="1"/>
-    <w:lsdException w:name="Table Grid 7" w:semiHidden="1" w:unhideWhenUsed="1"/>
-    <w:lsdException w:name="Table Grid 8" w:semiHidden="1" w:unhideWhenUsed="1"/>
-    <w:lsdException w:name="Table List 1" w:semiHidden="1" w:unhideWhenUsed="1"/>
-    <w:lsdException w:name="Table List 2" w:semiHidden="1" w:unhideWhenUsed="1"/>
-    <w:lsdException w:name="Table List 3" w:semiHidden="1" w:unhideWhenUsed="1"/>
-    <w:lsdException w:name="Table List 4" w:semiHidden="1" w:unhideWhenUsed="1"/>
-    <w:lsdException w:name="Table List 5" w:semiHidden="1" w:unhideWhenUsed="1"/>
-    <w:lsdException w:name="Table List 6" w:semiHidden="1" w:unhideWhenUsed="1"/>
-    <w:lsdException w:name="Table List 7" w:semiHidden="1" w:unhideWhenUsed="1"/>
-    <w:lsdException w:name="Table List 8" w:semiHidden="1" w:unhideWhenUsed="1"/>
-    <w:lsdException w:name="Table 3D effects 1" w:semiHidden="1" w:unhideWhenUsed="1"/>
-    <w:lsdException w:name="Table 3D effects 2" w:semiHidden="1" w:unhideWhenUsed="1"/>
-    <w:lsdException w:name="Table 3D effects 3" w:semiHidden="1" w:unhideWhenUsed="1"/>
-    <w:lsdException w:name="Table Contemporary" w:semiHidden="1" w:unhideWhenUsed="1"/>
-    <w:lsdException w:name="Table Elegant" w:semiHidden="1" w:unhideWhenUsed="1"/>
-    <w:lsdException w:name="Table Professional" w:semiHidden="1" w:unhideWhenUsed="1"/>
-    <w:lsdException w:name="Table Subtle 1" w:semiHidden="1" w:unhideWhenUsed="1"/>
-    <w:lsdException w:name="Table Subtle 2" w:semiHidden="1" w:unhideWhenUsed="1"/>
-    <w:lsdException w:name="Table Web 1" w:semiHidden="1" w:unhideWhenUsed="1"/>
-    <w:lsdException w:name="Table Web 2" w:semiHidden="1" w:unhideWhenUsed="1"/>
-    <w:lsdException w:name="Table Web 3" w:semiHidden="1" w:unhideWhenUsed="1"/>
-    <w:lsdException w:name="Balloon Text" w:semiHidden="1" w:unhideWhenUsed="1"/>
-    <w:lsdException w:name="Table Grid" w:uiPriority="59"/>
-    <w:lsdException w:name="Table Theme" w:semiHidden="1" w:unhideWhenUsed="1"/>
-    <w:lsdException w:name="Placeholder Text" w:semiHidden="1"/>
-    <w:lsdException w:name="No Spacing" w:uiPriority="1" w:qFormat="1"/>
-    <w:lsdException w:name="Light Shading" w:uiPriority="60"/>
-    <w:lsdException w:name="Light List" w:uiPriority="61"/>
-    <w:lsdException w:name="Light Grid" w:uiPriority="62"/>
-    <w:lsdException w:name="Medium Shading 1" w:uiPriority="63"/>
-    <w:lsdException w:name="Medium Shading 2" w:uiPriority="64"/>
-    <w:lsdException w:name="Medium List 1" w:uiPriority="65"/>
-    <w:lsdException w:name="Medium List 2" w:uiPriority="66"/>
-    <w:lsdException w:name="Medium Grid 1" w:uiPriority="67"/>
-    <w:lsdException w:name="Medium Grid 2" w:uiPriority="68"/>
-    <w:lsdException w:name="Medium Grid 3" w:uiPriority="69"/>
-    <w:lsdException w:name="Dark List" w:uiPriority="70"/>
-    <w:lsdException w:name="Colorful Shading" w:uiPriority="71"/>
-    <w:lsdException w:name="Colorful List" w:uiPriority="72"/>
-    <w:lsdException w:name="Colorful Grid" w:uiPriority="73"/>
-    <w:lsdException w:name="Light Shading Accent 1" w:uiPriority="60"/>
-    <w:lsdException w:name="Light List Accent 1" w:uiPriority="61"/>
-    <w:lsdException w:name="Light Grid Accent 1" w:uiPriority="62"/>
-    <w:lsdException w:name="Medium Shading 1 Accent 1" w:uiPriority="63"/>
-    <w:lsdException w:name="Medium Shading 2 Accent 1" w:uiPriority="64"/>
-    <w:lsdException w:name="Medium List 1 Accent 1" w:uiPriority="65"/>
-    <w:lsdException w:name="Revision" w:semiHidden="1"/>
-    <w:lsdException w:name="List Paragraph" w:uiPriority="34" w:qFormat="1"/>
-    <w:lsdException w:name="Quote" w:uiPriority="29" w:qFormat="1"/>
-    <w:lsdException w:name="Intense Quote" w:uiPriority="30" w:qFormat="1"/>
-    <w:lsdException w:name="Medium List 2 Accent 1" w:uiPriority="66"/>
-    <w:lsdException w:name="Medium Grid 1 Accent 1" w:uiPriority="67"/>
-    <w:lsdException w:name="Medium Grid 2 Accent 1" w:uiPriority="68"/>
-    <w:lsdException w:name="Medium Grid 3 Accent 1" w:uiPriority="69"/>
-    <w:lsdException w:name="Dark List Accent 1" w:uiPriority="70"/>
-    <w:lsdException w:name="Colorful Shading Accent 1" w:uiPriority="71"/>
-    <w:lsdException w:name="Colorful List Accent 1" w:uiPriority="72"/>
-    <w:lsdException w:name="Colorful Grid Accent 1" w:uiPriority="73"/>
-    <w:lsdException w:name="Light Shading Accent 2" w:uiPriority="60"/>
-    <w:lsdException w:name="Light List Accent 2" w:uiPriority="61"/>
-    <w:lsdException w:name="Light Grid Accent 2" w:uiPriority="62"/>
-    <w:lsdException w:name="Medium Shading 1 Accent 2" w:uiPriority="63"/>
-    <w:lsdException w:name="Medium Shading 2 Accent 2" w:uiPriority="64"/>
-    <w:lsdException w:name="Medium List 1 Accent 2" w:uiPriority="65"/>
-    <w:lsdException w:name="Medium List 2 Accent 2" w:uiPriority="66"/>
-    <w:lsdException w:name="Medium Grid 1 Accent 2" w:uiPriority="67"/>
-    <w:lsdException w:name="Medium Grid 2 Accent 2" w:uiPriority="68"/>
-    <w:lsdException w:name="Medium Grid 3 Accent 2" w:uiPriority="69"/>
-    <w:lsdException w:name="Dark List Accent 2" w:uiPriority="70"/>
-    <w:lsdException w:name="Colorful Shading Accent 2" w:uiPriority="71"/>
-    <w:lsdException w:name="Colorful List Accent 2" w:uiPriority="72"/>
-    <w:lsdException w:name="Colorful Grid Accent 2" w:uiPriority="73"/>
-    <w:lsdException w:name="Light Shading Accent 3" w:uiPriority="60"/>
-    <w:lsdException w:name="Light List Accent 3" w:uiPriority="61"/>
-    <w:lsdException w:name="Light Grid Accent 3" w:uiPriority="62"/>
-    <w:lsdException w:name="Medium Shading 1 Accent 3" w:uiPriority="63"/>
-    <w:lsdException w:name="Medium Shading 2 Accent 3" w:uiPriority="64"/>
-    <w:lsdException w:name="Medium List 1 Accent 3" w:uiPriority="65"/>
-    <w:lsdException w:name="Medium List 2 Accent 3" w:uiPriority="66"/>
-    <w:lsdException w:name="Medium Grid 1 Accent 3" w:uiPriority="67"/>
-    <w:lsdException w:name="Medium Grid 2 Accent 3" w:uiPriority="68"/>
-    <w:lsdException w:name="Medium Grid 3 Accent 3" w:uiPriority="69"/>
-    <w:lsdException w:name="Dark List Accent 3" w:uiPriority="70"/>
-    <w:lsdException w:name="Colorful Shading Accent 3" w:uiPriority="71"/>
-    <w:lsdException w:name="Colorful List Accent 3" w:uiPriority="72"/>
-    <w:lsdException w:name="Colorful Grid Accent 3" w:uiPriority="73"/>
-    <w:lsdException w:name="Light Shading Accent 4" w:uiPriority="60"/>
-    <w:lsdException w:name="Light List Accent 4" w:uiPriority="61"/>
-    <w:lsdException w:name="Light Grid Accent 4" w:uiPriority="62"/>
-    <w:lsdException w:name="Medium Shading 1 Accent 4" w:uiPriority="63"/>
-    <w:lsdException w:name="Medium Shading 2 Accent 4" w:uiPriority="64"/>
-    <w:lsdException w:name="Medium List 1 Accent 4" w:uiPriority="65"/>
-    <w:lsdException w:name="Medium List 2 Accent 4" w:uiPriority="66"/>
-    <w:lsdException w:name="Medium Grid 1 Accent 4" w:uiPriority="67"/>
-    <w:lsdException w:name="Medium Grid 2 Accent 4" w:uiPriority="68"/>
-    <w:lsdException w:name="Medium Grid 3 Accent 4" w:uiPriority="69"/>
-    <w:lsdException w:name="Dark List Accent 4" w:uiPriority="70"/>
-    <w:lsdException w:name="Colorful Shading Accent 4" w:uiPriority="71"/>
-    <w:lsdException w:name="Colorful List Accent 4" w:uiPriority="72"/>
-    <w:lsdException w:name="Colorful Grid Accent 4" w:uiPriority="73"/>
-    <w:lsdException w:name="Light Shading Accent 5" w:uiPriority="60"/>
-    <w:lsdException w:name="Light List Accent 5" w:uiPriority="61"/>
-    <w:lsdException w:name="Light Grid Accent 5" w:uiPriority="62"/>
-    <w:lsdException w:name="Medium Shading 1 Accent 5" w:uiPriority="63"/>
-    <w:lsdException w:name="Medium Shading 2 Accent 5" w:uiPriority="64"/>
-    <w:lsdException w:name="Medium List 1 Accent 5" w:uiPriority="65"/>
-    <w:lsdException w:name="Medium List 2 Accent 5" w:uiPriority="66"/>
-    <w:lsdException w:name="Medium Grid 1 Accent 5" w:uiPriority="67"/>
-    <w:lsdException w:name="Medium Grid 2 Accent 5" w:uiPriority="68"/>
-    <w:lsdException w:name="Medium Grid 3 Accent 5" w:uiPriority="69"/>
-    <w:lsdException w:name="Dark List Accent 5" w:uiPriority="70"/>
-    <w:lsdException w:name="Colorful Shading Accent 5" w:uiPriority="71"/>
-    <w:lsdException w:name="Colorful List Accent 5" w:uiPriority="72"/>
-    <w:lsdException w:name="Colorful Grid Accent 5" w:uiPriority="73"/>
-    <w:lsdException w:name="Light Shading Accent 6" w:uiPriority="60"/>
-    <w:lsdException w:name="Light List Accent 6" w:uiPriority="61"/>
-    <w:lsdException w:name="Light Grid Accent 6" w:uiPriority="62"/>
-    <w:lsdException w:name="Medium Shading 1 Accent 6" w:uiPriority="63"/>
-    <w:lsdException w:name="Medium Shading 2 Accent 6" w:uiPriority="64"/>
-    <w:lsdException w:name="Medium List 1 Accent 6" w:uiPriority="65"/>
-    <w:lsdException w:name="Medium List 2 Accent 6" w:uiPriority="66"/>
-    <w:lsdException w:name="Medium Grid 1 Accent 6" w:uiPriority="67"/>
-    <w:lsdException w:name="Medium Grid 2 Accent 6" w:uiPriority="68"/>
-    <w:lsdException w:name="Medium Grid 3 Accent 6" w:uiPriority="69"/>
-    <w:lsdException w:name="Dark List Accent 6" w:uiPriority="70"/>
-    <w:lsdException w:name="Colorful Shading Accent 6" w:uiPriority="71"/>
-    <w:lsdException w:name="Colorful List Accent 6" w:uiPriority="72"/>
-    <w:lsdException w:name="Colorful Grid Accent 6" w:uiPriority="73"/>
-    <w:lsdException w:name="Subtle Emphasis" w:uiPriority="19" w:qFormat="1"/>
-    <w:lsdException w:name="Intense Emphasis" w:uiPriority="21" w:qFormat="1"/>
-    <w:lsdException w:name="Subtle Reference" w:uiPriority="31" w:qFormat="1"/>
-    <w:lsdException w:name="Intense Reference" w:uiPriority="32" w:qFormat="1"/>
-    <w:lsdException w:name="Book Title" w:uiPriority="33" w:qFormat="1"/>
-    <w:lsdException w:name="Bibliography" w:semiHidden="1" w:uiPriority="37" w:unhideWhenUsed="1"/>
-    <w:lsdException w:name="TOC Heading" w:semiHidden="1" w:uiPriority="39" w:unhideWhenUsed="1" w:qFormat="1"/>
-    <w:lsdException w:name="Plain Table 1" w:uiPriority="41"/>
-    <w:lsdException w:name="Plain Table 2" w:uiPriority="42"/>
-    <w:lsdException w:name="Plain Table 3" w:uiPriority="43"/>
-    <w:lsdException w:name="Plain Table 4" w:uiPriority="44"/>
-    <w:lsdException w:name="Plain Table 5" w:uiPriority="45"/>
-    <w:lsdException w:name="Grid Table Light" w:uiPriority="40"/>
-    <w:lsdException w:name="Grid Table 1 Light" w:uiPriority="46"/>
-    <w:lsdException w:name="Grid Table 2" w:uiPriority="47"/>
-    <w:lsdException w:name="Grid Table 3" w:uiPriority="48"/>
-    <w:lsdException w:name="Grid Table 4" w:uiPriority="49"/>
-    <w:lsdException w:name="Grid Table 5 Dark" w:uiPriority="50"/>
-    <w:lsdException w:name="Grid Table 6 Colorful" w:uiPriority="51"/>
-    <w:lsdException w:name="Grid Table 7 Colorful" w:uiPriority="52"/>
-    <w:lsdException w:name="Grid Table 1 Light Accent 1" w:uiPriority="46"/>
-    <w:lsdException w:name="Grid Table 2 Accent 1" w:uiPriority="47"/>
-    <w:lsdException w:name="Grid Table 3 Accent 1" w:uiPriority="48"/>
-    <w:lsdException w:name="Grid Table 4 Accent 1" w:uiPriority="49"/>
-    <w:lsdException w:name="Grid Table 5 Dark Accent 1" w:uiPriority="50"/>
-    <w:lsdException w:name="Grid Table 6 Colorful Accent 1" w:uiPriority="51"/>
-    <w:lsdException w:name="Grid Table 7 Colorful Accent 1" w:uiPriority="52"/>
-    <w:lsdException w:name="Grid Table 1 Light Accent 2" w:uiPriority="46"/>
-    <w:lsdException w:name="Grid Table 2 Accent 2" w:uiPriority="47"/>
-    <w:lsdException w:name="Grid Table 3 Accent 2" w:uiPriority="48"/>
-    <w:lsdException w:name="Grid Table 4 Accent 2" w:uiPriority="49"/>
-    <w:lsdException w:name="Grid Table 5 Dark Accent 2" w:uiPriority="50"/>
-    <w:lsdException w:name="Grid Table 6 Colorful Accent 2" w:uiPriority="51"/>
-    <w:lsdException w:name="Grid Table 7 Colorful Accent 2" w:uiPriority="52"/>
-    <w:lsdException w:name="Grid Table 1 Light Accent 3" w:uiPriority="46"/>
-    <w:lsdException w:name="Grid Table 2 Accent 3" w:uiPriority="47"/>
-    <w:lsdException w:name="Grid Table 3 Accent 3" w:uiPriority="48"/>
-    <w:lsdException w:name="Grid Table 4 Accent 3" w:uiPriority="49"/>
-    <w:lsdException w:name="Grid Table 5 Dark Accent 3" w:uiPriority="50"/>
-    <w:lsdException w:name="Grid Table 6 Colorful Accent 3" w:uiPriority="51"/>
-    <w:lsdException w:name="Grid Table 7 Colorful Accent 3" w:uiPriority="52"/>
-    <w:lsdException w:name="Grid Table 1 Light Accent 4" w:uiPriority="46"/>
-    <w:lsdException w:name="Grid Table 2 Accent 4" w:uiPriority="47"/>
-    <w:lsdException w:name="Grid Table 3 Accent 4" w:uiPriority="48"/>
-    <w:lsdException w:name="Grid Table 4 Accent 4" w:uiPriority="49"/>
-    <w:lsdException w:name="Grid Table 5 Dark Accent 4" w:uiPriority="50"/>
-    <w:lsdException w:name="Grid Table 6 Colorful Accent 4" w:uiPriority="51"/>
-    <w:lsdException w:name="Grid Table 7 Colorful Accent 4" w:uiPriority="52"/>
-    <w:lsdException w:name="Grid Table 1 Light Accent 5" w:uiPriority="46"/>
-    <w:lsdException w:name="Grid Table 2 Accent 5" w:uiPriority="47"/>
-    <w:lsdException w:name="Grid Table 3 Accent 5" w:uiPriority="48"/>
-    <w:lsdException w:name="Grid Table 4 Accent 5" w:uiPriority="49"/>
-    <w:lsdException w:name="Grid Table 5 Dark Accent 5" w:uiPriority="50"/>
-    <w:lsdException w:name="Grid Table 6 Colorful Accent 5" w:uiPriority="51"/>
-    <w:lsdException w:name="Grid Table 7 Colorful Accent 5" w:uiPriority="52"/>
-    <w:lsdException w:name="Grid Table 1 Light Accent 6" w:uiPriority="46"/>
-    <w:lsdException w:name="Grid Table 2 Accent 6" w:uiPriority="47"/>
-    <w:lsdException w:name="Grid Table 3 Accent 6" w:uiPriority="48"/>
-    <w:lsdException w:name="Grid Table 4 Accent 6" w:uiPriority="49"/>
-    <w:lsdException w:name="Grid Table 5 Dark Accent 6" w:uiPriority="50"/>
-    <w:lsdException w:name="Grid Table 6 Colorful Accent 6" w:uiPriority="51"/>
-    <w:lsdException w:name="Grid Table 7 Colorful Accent 6" w:uiPriority="52"/>
-    <w:lsdException w:name="List Table 1 Light" w:uiPriority="46"/>
-    <w:lsdException w:name="List Table 2" w:uiPriority="47"/>
-    <w:lsdException w:name="List Table 3" w:uiPriority="48"/>
-    <w:lsdException w:name="List Table 4" w:uiPriority="49"/>
-    <w:lsdException w:name="List Table 5 Dark" w:uiPriority="50"/>
-    <w:lsdException w:name="List Table 6 Colorful" w:uiPriority="51"/>
-    <w:lsdException w:name="List Table 7 Colorful" w:uiPriority="52"/>
-    <w:lsdException w:name="List Table 1 Light Accent 1" w:uiPriority="46"/>
-    <w:lsdException w:name="List Table 2 Accent 1" w:uiPriority="47"/>
-    <w:lsdException w:name="List Table 3 Accent 1" w:uiPriority="48"/>
-    <w:lsdException w:name="List Table 4 Accent 1" w:uiPriority="49"/>
-    <w:lsdException w:name="List Table 5 Dark Accent 1" w:uiPriority="50"/>
-    <w:lsdException w:name="List Table 6 Colorful Accent 1" w:uiPriority="51"/>
-    <w:lsdException w:name="List Table 7 Colorful Accent 1" w:uiPriority="52"/>
-    <w:lsdException w:name="List Table 1 Light Accent 2" w:uiPriority="46"/>
-    <w:lsdException w:name="List Table 2 Accent 2" w:uiPriority="47"/>
-    <w:lsdException w:name="List Table 3 Accent 2" w:uiPriority="48"/>
-    <w:lsdException w:name="List Table 4 Accent 2" w:uiPriority="49"/>
-    <w:lsdException w:name="List Table 5 Dark Accent 2" w:uiPriority="50"/>
-    <w:lsdException w:name="List Table 6 Colorful Accent 2" w:uiPriority="51"/>
-    <w:lsdException w:name="List Table 7 Colorful Accent 2" w:uiPriority="52"/>
-    <w:lsdException w:name="List Table 1 Light Accent 3" w:uiPriority="46"/>
-    <w:lsdException w:name="List Table 2 Accent 3" w:uiPriority="47"/>
-    <w:lsdException w:name="List Table 3 Accent 3" w:uiPriority="48"/>
-    <w:lsdException w:name="List Table 4 Accent 3" w:uiPriority="49"/>
-    <w:lsdException w:name="List Table 5 Dark Accent 3" w:uiPriority="50"/>
-    <w:lsdException w:name="List Table 6 Colorful Accent 3" w:uiPriority="51"/>
-    <w:lsdException w:name="List Table 7 Colorful Accent 3" w:uiPriority="52"/>
-    <w:lsdException w:name="List Table 1 Light Accent 4" w:uiPriority="46"/>
-    <w:lsdException w:name="List Table 2 Accent 4" w:uiPriority="47"/>
-    <w:lsdException w:name="List Table 3 Accent 4" w:uiPriority="48"/>
-    <w:lsdException w:name="List Table 4 Accent 4" w:uiPriority="49"/>
-    <w:lsdException w:name="List Table 5 Dark Accent 4" w:uiPriority="50"/>
-    <w:lsdException w:name="List Table 6 Colorful Accent 4" w:uiPriority="51"/>
-    <w:lsdException w:name="List Table 7 Colorful Accent 4" w:uiPriority="52"/>
-    <w:lsdException w:name="List Table 1 Light Accent 5" w:uiPriority="46"/>
-    <w:lsdException w:name="List Table 2 Accent 5" w:uiPriority="47"/>
-    <w:lsdException w:name="List Table 3 Accent 5" w:uiPriority="48"/>
-    <w:lsdException w:name="List Table 4 Accent 5" w:uiPriority="49"/>
-    <w:lsdException w:name="List Table 5 Dark Accent 5" w:uiPriority="50"/>
-    <w:lsdException w:name="List Table 6 Colorful Accent 5" w:uiPriority="51"/>
-    <w:lsdException w:name="List Table 7 Colorful Accent 5" w:uiPriority="52"/>
-    <w:lsdException w:name="List Table 1 Light Accent 6" w:uiPriority="46"/>
-    <w:lsdException w:name="List Table 2 Accent 6" w:uiPriority="47"/>
-    <w:lsdException w:name="List Table 3 Accent 6" w:uiPriority="48"/>
-    <w:lsdException w:name="List Table 4 Accent 6" w:uiPriority="49"/>
-    <w:lsdException w:name="List Table 5 Dark Accent 6" w:uiPriority="50"/>
-    <w:lsdException w:name="List Table 6 Colorful Accent 6" w:uiPriority="51"/>
-    <w:lsdException w:name="List Table 7 Colorful Accent 6" w:uiPriority="52"/>
+  <w:latentStyles w:defLockedState="0" w:defUIPriority="99" w:defSemiHidden="1" w:defUnhideWhenUsed="1" w:defQFormat="0" w:count="267">
+    <w:lsdException w:name="Normal" w:semiHidden="0" w:uiPriority="0" w:unhideWhenUsed="0" w:qFormat="1"/>
+    <w:lsdException w:name="heading 1" w:semiHidden="0" w:uiPriority="9" w:unhideWhenUsed="0" w:qFormat="1"/>
+    <w:lsdException w:name="heading 2" w:uiPriority="9" w:qFormat="1"/>
+    <w:lsdException w:name="heading 3" w:uiPriority="9" w:qFormat="1"/>
+    <w:lsdException w:name="heading 4" w:uiPriority="9" w:qFormat="1"/>
+    <w:lsdException w:name="heading 5" w:uiPriority="9" w:qFormat="1"/>
+    <w:lsdException w:name="heading 6" w:uiPriority="9" w:qFormat="1"/>
+    <w:lsdException w:name="heading 7" w:uiPriority="9" w:qFormat="1"/>
+    <w:lsdException w:name="heading 8" w:uiPriority="9" w:qFormat="1"/>
+    <w:lsdException w:name="heading 9" w:uiPriority="9" w:qFormat="1"/>
+    <w:lsdException w:name="toc 1" w:uiPriority="39"/>
+    <w:lsdException w:name="toc 2" w:uiPriority="39"/>
+    <w:lsdException w:name="toc 3" w:uiPriority="39"/>
+    <w:lsdException w:name="toc 4" w:uiPriority="39"/>
+    <w:lsdException w:name="toc 5" w:uiPriority="39"/>
+    <w:lsdException w:name="toc 6" w:uiPriority="39"/>
+    <w:lsdException w:name="toc 7" w:uiPriority="39"/>
+    <w:lsdException w:name="toc 8" w:uiPriority="39"/>
+    <w:lsdException w:name="toc 9" w:uiPriority="39"/>
+    <w:lsdException w:name="caption" w:uiPriority="35" w:qFormat="1"/>
+    <w:lsdException w:name="Title" w:semiHidden="0" w:uiPriority="10" w:unhideWhenUsed="0" w:qFormat="1"/>
+    <w:lsdException w:name="Default Paragraph Font" w:uiPriority="1"/>
+    <w:lsdException w:name="Subtitle" w:semiHidden="0" w:uiPriority="11" w:unhideWhenUsed="0" w:qFormat="1"/>
+    <w:lsdException w:name="Strong" w:semiHidden="0" w:uiPriority="22" w:unhideWhenUsed="0" w:qFormat="1"/>
+    <w:lsdException w:name="Emphasis" w:semiHidden="0" w:uiPriority="20" w:unhideWhenUsed="0" w:qFormat="1"/>
+    <w:lsdException w:name="Table Grid" w:semiHidden="0" w:uiPriority="59" w:unhideWhenUsed="0"/>
+    <w:lsdException w:name="Placeholder Text" w:unhideWhenUsed="0"/>
+    <w:lsdException w:name="No Spacing" w:semiHidden="0" w:uiPriority="1" w:unhideWhenUsed="0" w:qFormat="1"/>
+    <w:lsdException w:name="Light Shading" w:semiHidden="0" w:uiPriority="60" w:unhideWhenUsed="0"/>
+    <w:lsdException w:name="Light List" w:semiHidden="0" w:uiPriority="61" w:unhideWhenUsed="0"/>
+    <w:lsdException w:name="Light Grid" w:semiHidden="0" w:uiPriority="62" w:unhideWhenUsed="0"/>
+    <w:lsdException w:name="Medium Shading 1" w:semiHidden="0" w:uiPriority="63" w:unhideWhenUsed="0"/>
+    <w:lsdException w:name="Medium Shading 2" w:semiHidden="0" w:uiPriority="64" w:unhideWhenUsed="0"/>
+    <w:lsdException w:name="Medium List 1" w:semiHidden="0" w:uiPriority="65" w:unhideWhenUsed="0"/>
+    <w:lsdException w:name="Medium List 2" w:semiHidden="0" w:uiPriority="66" w:unhideWhenUsed="0"/>
+    <w:lsdException w:name="Medium Grid 1" w:semiHidden="0" w:uiPriority="67" w:unhideWhenUsed="0"/>
+    <w:lsdException w:name="Medium Grid 2" w:semiHidden="0" w:uiPriority="68" w:unhideWhenUsed="0"/>
+    <w:lsdException w:name="Medium Grid 3" w:semiHidden="0" w:uiPriority="69" w:unhideWhenUsed="0"/>
+    <w:lsdException w:name="Dark List" w:semiHidden="0" w:uiPriority="70" w:unhideWhenUsed="0"/>
+    <w:lsdException w:name="Colorful Shading" w:semiHidden="0" w:uiPriority="71" w:unhideWhenUsed="0"/>
+    <w:lsdException w:name="Colorful List" w:semiHidden="0" w:uiPriority="72" w:unhideWhenUsed="0"/>
+    <w:lsdException w:name="Colorful Grid" w:semiHidden="0" w:uiPriority="73" w:unhideWhenUsed="0"/>
+    <w:lsdException w:name="Light Shading Accent 1" w:semiHidden="0" w:uiPriority="60" w:unhideWhenUsed="0"/>
+    <w:lsdException w:name="Light List Accent 1" w:semiHidden="0" w:uiPriority="61" w:unhideWhenUsed="0"/>
+    <w:lsdException w:name="Light Grid Accent 1" w:semiHidden="0" w:uiPriority="62" w:unhideWhenUsed="0"/>
+    <w:lsdException w:name="Medium Shading 1 Accent 1" w:semiHidden="0" w:uiPriority="63" w:unhideWhenUsed="0"/>
+    <w:lsdException w:name="Medium Shading 2 Accent 1" w:semiHidden="0" w:uiPriority="64" w:unhideWhenUsed="0"/>
+    <w:lsdException w:name="Medium List 1 Accent 1" w:semiHidden="0" w:uiPriority="65" w:unhideWhenUsed="0"/>
+    <w:lsdException w:name="Revision" w:unhideWhenUsed="0"/>
+    <w:lsdException w:name="List Paragraph" w:semiHidden="0" w:uiPriority="34" w:unhideWhenUsed="0" w:qFormat="1"/>
+    <w:lsdException w:name="Quote" w:semiHidden="0" w:uiPriority="29" w:unhideWhenUsed="0" w:qFormat="1"/>
+    <w:lsdException w:name="Intense Quote" w:semiHidden="0" w:uiPriority="30" w:unhideWhenUsed="0" w:qFormat="1"/>
+    <w:lsdException w:name="Medium List 2 Accent 1" w:semiHidden="0" w:uiPriority="66" w:unhideWhenUsed="0"/>
+    <w:lsdException w:name="Medium Grid 1 Accent 1" w:semiHidden="0" w:uiPriority="67" w:unhideWhenUsed="0"/>
+    <w:lsdException w:name="Medium Grid 2 Accent 1" w:semiHidden="0" w:uiPriority="68" w:unhideWhenUsed="0"/>
+    <w:lsdException w:name="Medium Grid 3 Accent 1" w:semiHidden="0" w:uiPriority="69" w:unhideWhenUsed="0"/>
+    <w:lsdException w:name="Dark List Accent 1" w:semiHidden="0" w:uiPriority="70" w:unhideWhenUsed="0"/>
+    <w:lsdException w:name="Colorful Shading Accent 1" w:semiHidden="0" w:uiPriority="71" w:unhideWhenUsed="0"/>
+    <w:lsdException w:name="Colorful List Accent 1" w:semiHidden="0" w:uiPriority="72" w:unhideWhenUsed="0"/>
+    <w:lsdException w:name="Colorful Grid Accent 1" w:semiHidden="0" w:uiPriority="73" w:unhideWhenUsed="0"/>
+    <w:lsdException w:name="Light Shading Accent 2" w:semiHidden="0" w:uiPriority="60" w:unhideWhenUsed="0"/>
+    <w:lsdException w:name="Light List Accent 2" w:semiHidden="0" w:uiPriority="61" w:unhideWhenUsed="0"/>
+    <w:lsdException w:name="Light Grid Accent 2" w:semiHidden="0" w:uiPriority="62" w:unhideWhenUsed="0"/>
+    <w:lsdException w:name="Medium Shading 1 Accent 2" w:semiHidden="0" w:uiPriority="63" w:unhideWhenUsed="0"/>
+    <w:lsdException w:name="Medium Shading 2 Accent 2" w:semiHidden="0" w:uiPriority="64" w:unhideWhenUsed="0"/>
+    <w:lsdException w:name="Medium List 1 Accent 2" w:semiHidden="0" w:uiPriority="65" w:unhideWhenUsed="0"/>
+    <w:lsdException w:name="Medium List 2 Accent 2" w:semiHidden="0" w:uiPriority="66" w:unhideWhenUsed="0"/>
+    <w:lsdException w:name="Medium Grid 1 Accent 2" w:semiHidden="0" w:uiPriority="67" w:unhideWhenUsed="0"/>
+    <w:lsdException w:name="Medium Grid 2 Accent 2" w:semiHidden="0" w:uiPriority="68" w:unhideWhenUsed="0"/>
+    <w:lsdException w:name="Medium Grid 3 Accent 2" w:semiHidden="0" w:uiPriority="69" w:unhideWhenUsed="0"/>
+    <w:lsdException w:name="Dark List Accent 2" w:semiHidden="0" w:uiPriority="70" w:unhideWhenUsed="0"/>
+    <w:lsdException w:name="Colorful Shading Accent 2" w:semiHidden="0" w:uiPriority="71" w:unhideWhenUsed="0"/>
+    <w:lsdException w:name="Colorful List Accent 2" w:semiHidden="0" w:uiPriority="72" w:unhideWhenUsed="0"/>
+    <w:lsdException w:name="Colorful Grid Accent 2" w:semiHidden="0" w:uiPriority="73" w:unhideWhenUsed="0"/>
+    <w:lsdException w:name="Light Shading Accent 3" w:semiHidden="0" w:uiPriority="60" w:unhideWhenUsed="0"/>
+    <w:lsdException w:name="Light List Accent 3" w:semiHidden="0" w:uiPriority="61" w:unhideWhenUsed="0"/>
+    <w:lsdException w:name="Light Grid Accent 3" w:semiHidden="0" w:uiPriority="62" w:unhideWhenUsed="0"/>
+    <w:lsdException w:name="Medium Shading 1 Accent 3" w:semiHidden="0" w:uiPriority="63" w:unhideWhenUsed="0"/>
+    <w:lsdException w:name="Medium Shading 2 Accent 3" w:semiHidden="0" w:uiPriority="64" w:unhideWhenUsed="0"/>
+    <w:lsdException w:name="Medium List 1 Accent 3" w:semiHidden="0" w:uiPriority="65" w:unhideWhenUsed="0"/>
+    <w:lsdException w:name="Medium List 2 Accent 3" w:semiHidden="0" w:uiPriority="66" w:unhideWhenUsed="0"/>
+    <w:lsdException w:name="Medium Grid 1 Accent 3" w:semiHidden="0" w:uiPriority="67" w:unhideWhenUsed="0"/>
+    <w:lsdException w:name="Medium Grid 2 Accent 3" w:semiHidden="0" w:uiPriority="68" w:unhideWhenUsed="0"/>
+    <w:lsdException w:name="Medium Grid 3 Accent 3" w:semiHidden="0" w:uiPriority="69" w:unhideWhenUsed="0"/>
+    <w:lsdException w:name="Dark List Accent 3" w:semiHidden="0" w:uiPriority="70" w:unhideWhenUsed="0"/>
+    <w:lsdException w:name="Colorful Shading Accent 3" w:semiHidden="0" w:uiPriority="71" w:unhideWhenUsed="0"/>
+    <w:lsdException w:name="Colorful List Accent 3" w:semiHidden="0" w:uiPriority="72" w:unhideWhenUsed="0"/>
+    <w:lsdException w:name="Colorful Grid Accent 3" w:semiHidden="0" w:uiPriority="73" w:unhideWhenUsed="0"/>
+    <w:lsdException w:name="Light Shading Accent 4" w:semiHidden="0" w:uiPriority="60" w:unhideWhenUsed="0"/>
+    <w:lsdException w:name="Light List Accent 4" w:semiHidden="0" w:uiPriority="61" w:unhideWhenUsed="0"/>
+    <w:lsdException w:name="Light Grid Accent 4" w:semiHidden="0" w:uiPriority="62" w:unhideWhenUsed="0"/>
+    <w:lsdException w:name="Medium Shading 1 Accent 4" w:semiHidden="0" w:uiPriority="63" w:unhideWhenUsed="0"/>
+    <w:lsdException w:name="Medium Shading 2 Accent 4" w:semiHidden="0" w:uiPriority="64" w:unhideWhenUsed="0"/>
+    <w:lsdException w:name="Medium List 1 Accent 4" w:semiHidden="0" w:uiPriority="65" w:unhideWhenUsed="0"/>
+    <w:lsdException w:name="Medium List 2 Accent 4" w:semiHidden="0" w:uiPriority="66" w:unhideWhenUsed="0"/>
+    <w:lsdException w:name="Medium Grid 1 Accent 4" w:semiHidden="0" w:uiPriority="67" w:unhideWhenUsed="0"/>
+    <w:lsdException w:name="Medium Grid 2 Accent 4" w:semiHidden="0" w:uiPriority="68" w:unhideWhenUsed="0"/>
+    <w:lsdException w:name="Medium Grid 3 Accent 4" w:semiHidden="0" w:uiPriority="69" w:unhideWhenUsed="0"/>
+    <w:lsdException w:name="Dark List Accent 4" w:semiHidden="0" w:uiPriority="70" w:unhideWhenUsed="0"/>
+    <w:lsdException w:name="Colorful Shading Accent 4" w:semiHidden="0" w:uiPriority="71" w:unhideWhenUsed="0"/>
+    <w:lsdException w:name="Colorful List Accent 4" w:semiHidden="0" w:uiPriority="72" w:unhideWhenUsed="0"/>
+    <w:lsdException w:name="Colorful Grid Accent 4" w:semiHidden="0" w:uiPriority="73" w:unhideWhenUsed="0"/>
+    <w:lsdException w:name="Light Shading Accent 5" w:semiHidden="0" w:uiPriority="60" w:unhideWhenUsed="0"/>
+    <w:lsdException w:name="Light List Accent 5" w:semiHidden="0" w:uiPriority="61" w:unhideWhenUsed="0"/>
+    <w:lsdException w:name="Light Grid Accent 5" w:semiHidden="0" w:uiPriority="62" w:unhideWhenUsed="0"/>
+    <w:lsdException w:name="Medium Shading 1 Accent 5" w:semiHidden="0" w:uiPriority="63" w:unhideWhenUsed="0"/>
+    <w:lsdException w:name="Medium Shading 2 Accent 5" w:semiHidden="0" w:uiPriority="64" w:unhideWhenUsed="0"/>
+    <w:lsdException w:name="Medium List 1 Accent 5" w:semiHidden="0" w:uiPriority="65" w:unhideWhenUsed="0"/>
+    <w:lsdException w:name="Medium List 2 Accent 5" w:semiHidden="0" w:uiPriority="66" w:unhideWhenUsed="0"/>
+    <w:lsdException w:name="Medium Grid 1 Accent 5" w:semiHidden="0" w:uiPriority="67" w:unhideWhenUsed="0"/>
+    <w:lsdException w:name="Medium Grid 2 Accent 5" w:semiHidden="0" w:uiPriority="68" w:unhideWhenUsed="0"/>
+    <w:lsdException w:name="Medium Grid 3 Accent 5" w:semiHidden="0" w:uiPriority="69" w:unhideWhenUsed="0"/>
+    <w:lsdException w:name="Dark List Accent 5" w:semiHidden="0" w:uiPriority="70" w:unhideWhenUsed="0"/>
+    <w:lsdException w:name="Colorful Shading Accent 5" w:semiHidden="0" w:uiPriority="71" w:unhideWhenUsed="0"/>
+    <w:lsdException w:name="Colorful List Accent 5" w:semiHidden="0" w:uiPriority="72" w:unhideWhenUsed="0"/>
+    <w:lsdException w:name="Colorful Grid Accent 5" w:semiHidden="0" w:uiPriority="73" w:unhideWhenUsed="0"/>
+    <w:lsdException w:name="Light Shading Accent 6" w:semiHidden="0" w:uiPriority="60" w:unhideWhenUsed="0"/>
+    <w:lsdException w:name="Light List Accent 6" w:semiHidden="0" w:uiPriority="61" w:unhideWhenUsed="0"/>
+    <w:lsdException w:name="Light Grid Accent 6" w:semiHidden="0" w:uiPriority="62" w:unhideWhenUsed="0"/>
+    <w:lsdException w:name="Medium Shading 1 Accent 6" w:semiHidden="0" w:uiPriority="63" w:unhideWhenUsed="0"/>
+    <w:lsdException w:name="Medium Shading 2 Accent 6" w:semiHidden="0" w:uiPriority="64" w:unhideWhenUsed="0"/>
+    <w:lsdException w:name="Medium List 1 Accent 6" w:semiHidden="0" w:uiPriority="65" w:unhideWhenUsed="0"/>
+    <w:lsdException w:name="Medium List 2 Accent 6" w:semiHidden="0" w:uiPriority="66" w:unhideWhenUsed="0"/>
+    <w:lsdException w:name="Medium Grid 1 Accent 6" w:semiHidden="0" w:uiPriority="67" w:unhideWhenUsed="0"/>
+    <w:lsdException w:name="Medium Grid 2 Accent 6" w:semiHidden="0" w:uiPriority="68" w:unhideWhenUsed="0"/>
+    <w:lsdException w:name="Medium Grid 3 Accent 6" w:semiHidden="0" w:uiPriority="69" w:unhideWhenUsed="0"/>
+    <w:lsdException w:name="Dark List Accent 6" w:semiHidden="0" w:uiPriority="70" w:unhideWhenUsed="0"/>
+    <w:lsdException w:name="Colorful Shading Accent 6" w:semiHidden="0" w:uiPriority="71" w:unhideWhenUsed="0"/>
+    <w:lsdException w:name="Colorful List Accent 6" w:semiHidden="0" w:uiPriority="72" w:unhideWhenUsed="0"/>
+    <w:lsdException w:name="Colorful Grid Accent 6" w:semiHidden="0" w:uiPriority="73" w:unhideWhenUsed="0"/>
+    <w:lsdException w:name="Subtle Emphasis" w:semiHidden="0" w:uiPriority="19" w:unhideWhenUsed="0" w:qFormat="1"/>
+    <w:lsdException w:name="Intense Emphasis" w:semiHidden="0" w:uiPriority="21" w:unhideWhenUsed="0" w:qFormat="1"/>
+    <w:lsdException w:name="Subtle Reference" w:semiHidden="0" w:uiPriority="31" w:unhideWhenUsed="0" w:qFormat="1"/>
+    <w:lsdException w:name="Intense Reference" w:semiHidden="0" w:uiPriority="32" w:unhideWhenUsed="0" w:qFormat="1"/>
+    <w:lsdException w:name="Book Title" w:semiHidden="0" w:uiPriority="33" w:unhideWhenUsed="0" w:qFormat="1"/>
+    <w:lsdException w:name="Bibliography" w:uiPriority="37"/>
+    <w:lsdException w:name="TOC Heading" w:uiPriority="39" w:qFormat="1"/>
   </w:latentStyles>
-  <w:style w:type="paragraph" w:default="1" w:styleId="Normal">
+  <w:style w:type="paragraph" w:default="1" w:styleId="a">
     <w:name w:val="Normal"/>
     <w:qFormat/>
     <w:rsid w:val="006F455C"/>
@@ -21817,11 +21762,11 @@
       <w:lang w:val="bg-BG"/>
     </w:rPr>
   </w:style>
-  <w:style w:type="paragraph" w:styleId="Heading1">
+  <w:style w:type="paragraph" w:styleId="1">
     <w:name w:val="heading 1"/>
-    <w:basedOn w:val="Normal"/>
-    <w:next w:val="Normal"/>
-    <w:link w:val="Heading1Char"/>
+    <w:basedOn w:val="a"/>
+    <w:next w:val="a"/>
+    <w:link w:val="10"/>
     <w:uiPriority w:val="9"/>
     <w:qFormat/>
     <w:rsid w:val="006F455C"/>
@@ -21839,11 +21784,11 @@
       <w:szCs w:val="32"/>
     </w:rPr>
   </w:style>
-  <w:style w:type="paragraph" w:styleId="Heading2">
+  <w:style w:type="paragraph" w:styleId="2">
     <w:name w:val="heading 2"/>
-    <w:basedOn w:val="Normal"/>
-    <w:next w:val="Normal"/>
-    <w:link w:val="Heading2Char"/>
+    <w:basedOn w:val="a"/>
+    <w:next w:val="a"/>
+    <w:link w:val="20"/>
     <w:uiPriority w:val="9"/>
     <w:qFormat/>
     <w:rsid w:val="006F455C"/>
@@ -21869,11 +21814,11 @@
       <w:lang w:val="en-US"/>
     </w:rPr>
   </w:style>
-  <w:style w:type="paragraph" w:styleId="Heading3">
+  <w:style w:type="paragraph" w:styleId="3">
     <w:name w:val="heading 3"/>
-    <w:basedOn w:val="Normal"/>
-    <w:next w:val="Normal"/>
-    <w:link w:val="Heading3Char"/>
+    <w:basedOn w:val="a"/>
+    <w:next w:val="a"/>
+    <w:link w:val="30"/>
     <w:uiPriority w:val="9"/>
     <w:unhideWhenUsed/>
     <w:qFormat/>
@@ -21892,13 +21837,13 @@
       <w:szCs w:val="32"/>
     </w:rPr>
   </w:style>
-  <w:style w:type="character" w:default="1" w:styleId="DefaultParagraphFont">
+  <w:style w:type="character" w:default="1" w:styleId="a0">
     <w:name w:val="Default Paragraph Font"/>
     <w:uiPriority w:val="1"/>
     <w:semiHidden/>
     <w:unhideWhenUsed/>
   </w:style>
-  <w:style w:type="table" w:default="1" w:styleId="TableNormal">
+  <w:style w:type="table" w:default="1" w:styleId="a1">
     <w:name w:val="Normal Table"/>
     <w:uiPriority w:val="99"/>
     <w:semiHidden/>
@@ -21913,16 +21858,16 @@
       </w:tblCellMar>
     </w:tblPr>
   </w:style>
-  <w:style w:type="numbering" w:default="1" w:styleId="NoList">
+  <w:style w:type="numbering" w:default="1" w:styleId="a2">
     <w:name w:val="No List"/>
     <w:uiPriority w:val="99"/>
     <w:semiHidden/>
     <w:unhideWhenUsed/>
   </w:style>
-  <w:style w:type="character" w:customStyle="1" w:styleId="Heading1Char">
-    <w:name w:val="Heading 1 Char"/>
-    <w:basedOn w:val="DefaultParagraphFont"/>
-    <w:link w:val="Heading1"/>
+  <w:style w:type="character" w:customStyle="1" w:styleId="10">
+    <w:name w:val="Заглавие 1 Знак"/>
+    <w:basedOn w:val="a0"/>
+    <w:link w:val="1"/>
     <w:uiPriority w:val="9"/>
     <w:rsid w:val="006F455C"/>
     <w:rPr>
@@ -21934,10 +21879,10 @@
       <w:lang w:val="bg-BG"/>
     </w:rPr>
   </w:style>
-  <w:style w:type="character" w:customStyle="1" w:styleId="Heading2Char">
-    <w:name w:val="Heading 2 Char"/>
-    <w:basedOn w:val="DefaultParagraphFont"/>
-    <w:link w:val="Heading2"/>
+  <w:style w:type="character" w:customStyle="1" w:styleId="20">
+    <w:name w:val="Заглавие 2 Знак"/>
+    <w:basedOn w:val="a0"/>
+    <w:link w:val="2"/>
     <w:uiPriority w:val="9"/>
     <w:rsid w:val="006F455C"/>
     <w:rPr>
@@ -21948,10 +21893,10 @@
       <w:szCs w:val="36"/>
     </w:rPr>
   </w:style>
-  <w:style w:type="character" w:customStyle="1" w:styleId="Heading3Char">
-    <w:name w:val="Heading 3 Char"/>
-    <w:basedOn w:val="DefaultParagraphFont"/>
-    <w:link w:val="Heading3"/>
+  <w:style w:type="character" w:customStyle="1" w:styleId="30">
+    <w:name w:val="Заглавие 3 Знак"/>
+    <w:basedOn w:val="a0"/>
+    <w:link w:val="3"/>
     <w:uiPriority w:val="9"/>
     <w:rsid w:val="006F455C"/>
     <w:rPr>
@@ -21963,10 +21908,10 @@
       <w:lang w:val="bg-BG"/>
     </w:rPr>
   </w:style>
-  <w:style w:type="paragraph" w:styleId="Header">
+  <w:style w:type="paragraph" w:styleId="a3">
     <w:name w:val="header"/>
-    <w:basedOn w:val="Normal"/>
-    <w:link w:val="HeaderChar"/>
+    <w:basedOn w:val="a"/>
+    <w:link w:val="a4"/>
     <w:uiPriority w:val="99"/>
     <w:unhideWhenUsed/>
     <w:rsid w:val="006F455C"/>
@@ -21978,20 +21923,20 @@
       <w:spacing w:after="0" w:line="240" w:lineRule="auto"/>
     </w:pPr>
   </w:style>
-  <w:style w:type="character" w:customStyle="1" w:styleId="HeaderChar">
-    <w:name w:val="Header Char"/>
-    <w:basedOn w:val="DefaultParagraphFont"/>
-    <w:link w:val="Header"/>
+  <w:style w:type="character" w:customStyle="1" w:styleId="a4">
+    <w:name w:val="Горен колонтитул Знак"/>
+    <w:basedOn w:val="a0"/>
+    <w:link w:val="a3"/>
     <w:uiPriority w:val="99"/>
     <w:rsid w:val="006F455C"/>
     <w:rPr>
       <w:lang w:val="bg-BG"/>
     </w:rPr>
   </w:style>
-  <w:style w:type="paragraph" w:styleId="Footer">
+  <w:style w:type="paragraph" w:styleId="a5">
     <w:name w:val="footer"/>
-    <w:basedOn w:val="Normal"/>
-    <w:link w:val="FooterChar"/>
+    <w:basedOn w:val="a"/>
+    <w:link w:val="a6"/>
     <w:uiPriority w:val="99"/>
     <w:unhideWhenUsed/>
     <w:rsid w:val="006F455C"/>
@@ -22003,19 +21948,19 @@
       <w:spacing w:after="0" w:line="240" w:lineRule="auto"/>
     </w:pPr>
   </w:style>
-  <w:style w:type="character" w:customStyle="1" w:styleId="FooterChar">
-    <w:name w:val="Footer Char"/>
-    <w:basedOn w:val="DefaultParagraphFont"/>
-    <w:link w:val="Footer"/>
+  <w:style w:type="character" w:customStyle="1" w:styleId="a6">
+    <w:name w:val="Долен колонтитул Знак"/>
+    <w:basedOn w:val="a0"/>
+    <w:link w:val="a5"/>
     <w:uiPriority w:val="99"/>
     <w:rsid w:val="006F455C"/>
     <w:rPr>
       <w:lang w:val="bg-BG"/>
     </w:rPr>
   </w:style>
-  <w:style w:type="character" w:styleId="Hyperlink">
+  <w:style w:type="character" w:styleId="a7">
     <w:name w:val="Hyperlink"/>
-    <w:basedOn w:val="DefaultParagraphFont"/>
+    <w:basedOn w:val="a0"/>
     <w:uiPriority w:val="99"/>
     <w:unhideWhenUsed/>
     <w:rsid w:val="006F455C"/>
@@ -22024,10 +21969,10 @@
       <w:u w:val="single"/>
     </w:rPr>
   </w:style>
-  <w:style w:type="paragraph" w:styleId="ListParagraph">
+  <w:style w:type="paragraph" w:styleId="a8">
     <w:name w:val="List Paragraph"/>
-    <w:basedOn w:val="Normal"/>
-    <w:link w:val="ListParagraphChar"/>
+    <w:basedOn w:val="a"/>
+    <w:link w:val="a9"/>
     <w:uiPriority w:val="34"/>
     <w:qFormat/>
     <w:rsid w:val="006F455C"/>
@@ -22038,8 +21983,8 @@
   </w:style>
   <w:style w:type="paragraph" w:customStyle="1" w:styleId="Code">
     <w:name w:val="Code"/>
-    <w:basedOn w:val="Normal"/>
-    <w:next w:val="Normal"/>
+    <w:basedOn w:val="a"/>
+    <w:next w:val="a"/>
     <w:link w:val="CodeChar"/>
     <w:qFormat/>
     <w:rsid w:val="006F455C"/>
@@ -22049,15 +21994,16 @@
       <w:noProof/>
     </w:rPr>
   </w:style>
-  <w:style w:type="table" w:styleId="TableGrid">
+  <w:style w:type="table" w:styleId="aa">
     <w:name w:val="Table Grid"/>
-    <w:basedOn w:val="TableNormal"/>
+    <w:basedOn w:val="a1"/>
     <w:uiPriority w:val="59"/>
     <w:rsid w:val="006F455C"/>
     <w:pPr>
       <w:spacing w:after="0" w:line="240" w:lineRule="auto"/>
     </w:pPr>
     <w:tblPr>
+      <w:tblInd w:w="0" w:type="dxa"/>
       <w:tblBorders>
         <w:top w:val="single" w:sz="4" w:space="0" w:color="auto"/>
         <w:left w:val="single" w:sz="4" w:space="0" w:color="auto"/>
@@ -22066,12 +22012,18 @@
         <w:insideH w:val="single" w:sz="4" w:space="0" w:color="auto"/>
         <w:insideV w:val="single" w:sz="4" w:space="0" w:color="auto"/>
       </w:tblBorders>
+      <w:tblCellMar>
+        <w:top w:w="0" w:type="dxa"/>
+        <w:left w:w="108" w:type="dxa"/>
+        <w:bottom w:w="0" w:type="dxa"/>
+        <w:right w:w="108" w:type="dxa"/>
+      </w:tblCellMar>
     </w:tblPr>
   </w:style>
-  <w:style w:type="character" w:customStyle="1" w:styleId="ListParagraphChar">
-    <w:name w:val="List Paragraph Char"/>
-    <w:basedOn w:val="DefaultParagraphFont"/>
-    <w:link w:val="ListParagraph"/>
+  <w:style w:type="character" w:customStyle="1" w:styleId="a9">
+    <w:name w:val="Списък на абзаци Знак"/>
+    <w:basedOn w:val="a0"/>
+    <w:link w:val="a8"/>
     <w:uiPriority w:val="34"/>
     <w:rsid w:val="006F455C"/>
     <w:rPr>
@@ -22080,7 +22032,7 @@
   </w:style>
   <w:style w:type="character" w:customStyle="1" w:styleId="CodeChar">
     <w:name w:val="Code Char"/>
-    <w:basedOn w:val="ListParagraphChar"/>
+    <w:basedOn w:val="a9"/>
     <w:link w:val="Code"/>
     <w:rsid w:val="006F455C"/>
     <w:rPr>
@@ -22090,10 +22042,10 @@
       <w:lang w:val="bg-BG"/>
     </w:rPr>
   </w:style>
-  <w:style w:type="paragraph" w:styleId="HTMLPreformatted">
+  <w:style w:type="paragraph" w:styleId="HTML">
     <w:name w:val="HTML Preformatted"/>
-    <w:basedOn w:val="Normal"/>
-    <w:link w:val="HTMLPreformattedChar"/>
+    <w:basedOn w:val="a"/>
+    <w:link w:val="HTML0"/>
     <w:uiPriority w:val="99"/>
     <w:unhideWhenUsed/>
     <w:rsid w:val="006F455C"/>
@@ -22125,10 +22077,10 @@
       <w:lang w:val="en-US"/>
     </w:rPr>
   </w:style>
-  <w:style w:type="character" w:customStyle="1" w:styleId="HTMLPreformattedChar">
-    <w:name w:val="HTML Preformatted Char"/>
-    <w:basedOn w:val="DefaultParagraphFont"/>
-    <w:link w:val="HTMLPreformatted"/>
+  <w:style w:type="character" w:customStyle="1" w:styleId="HTML0">
+    <w:name w:val="HTML стандартен Знак"/>
+    <w:basedOn w:val="a0"/>
+    <w:link w:val="HTML"/>
     <w:uiPriority w:val="99"/>
     <w:rsid w:val="006F455C"/>
     <w:rPr>
@@ -22139,17 +22091,17 @@
   </w:style>
   <w:style w:type="character" w:customStyle="1" w:styleId="hps">
     <w:name w:val="hps"/>
-    <w:basedOn w:val="DefaultParagraphFont"/>
+    <w:basedOn w:val="a0"/>
     <w:rsid w:val="00022668"/>
   </w:style>
   <w:style w:type="character" w:customStyle="1" w:styleId="shorttext">
     <w:name w:val="short_text"/>
-    <w:basedOn w:val="DefaultParagraphFont"/>
+    <w:basedOn w:val="a0"/>
     <w:rsid w:val="00022668"/>
   </w:style>
-  <w:style w:type="character" w:styleId="FollowedHyperlink">
+  <w:style w:type="character" w:styleId="ab">
     <w:name w:val="FollowedHyperlink"/>
-    <w:basedOn w:val="DefaultParagraphFont"/>
+    <w:basedOn w:val="a0"/>
     <w:uiPriority w:val="99"/>
     <w:semiHidden/>
     <w:unhideWhenUsed/>
@@ -22182,7 +22134,7 @@
   </w:style>
   <w:style w:type="numbering" w:customStyle="1" w:styleId="List0">
     <w:name w:val="List 0"/>
-    <w:basedOn w:val="NoList"/>
+    <w:basedOn w:val="a2"/>
     <w:rsid w:val="00B85B76"/>
     <w:pPr>
       <w:numPr>
@@ -22192,7 +22144,7 @@
   </w:style>
   <w:style w:type="numbering" w:customStyle="1" w:styleId="List1">
     <w:name w:val="List 1"/>
-    <w:basedOn w:val="NoList"/>
+    <w:basedOn w:val="a2"/>
     <w:rsid w:val="00B85B76"/>
     <w:pPr>
       <w:numPr>
@@ -22202,12 +22154,12 @@
   </w:style>
   <w:style w:type="character" w:customStyle="1" w:styleId="apple-converted-space">
     <w:name w:val="apple-converted-space"/>
-    <w:basedOn w:val="DefaultParagraphFont"/>
+    <w:basedOn w:val="a0"/>
     <w:rsid w:val="00E02137"/>
   </w:style>
-  <w:style w:type="character" w:styleId="HTMLCode">
+  <w:style w:type="character" w:styleId="HTML1">
     <w:name w:val="HTML Code"/>
-    <w:basedOn w:val="DefaultParagraphFont"/>
+    <w:basedOn w:val="a0"/>
     <w:uiPriority w:val="99"/>
     <w:semiHidden/>
     <w:unhideWhenUsed/>
@@ -22218,9 +22170,9 @@
       <w:szCs w:val="20"/>
     </w:rPr>
   </w:style>
-  <w:style w:type="paragraph" w:styleId="NormalWeb">
+  <w:style w:type="paragraph" w:styleId="ac">
     <w:name w:val="Normal (Web)"/>
-    <w:basedOn w:val="Normal"/>
+    <w:basedOn w:val="a"/>
     <w:uiPriority w:val="99"/>
     <w:semiHidden/>
     <w:unhideWhenUsed/>
@@ -22235,15 +22187,683 @@
       <w:lang w:val="en-US"/>
     </w:rPr>
   </w:style>
-  <w:style w:type="character" w:styleId="Emphasis">
+  <w:style w:type="character" w:styleId="ad">
     <w:name w:val="Emphasis"/>
-    <w:basedOn w:val="DefaultParagraphFont"/>
+    <w:basedOn w:val="a0"/>
     <w:uiPriority w:val="20"/>
     <w:qFormat/>
     <w:rsid w:val="00E02137"/>
     <w:rPr>
       <w:i/>
       <w:iCs/>
+    </w:rPr>
+  </w:style>
+  <w:style w:type="paragraph" w:styleId="ae">
+    <w:name w:val="Balloon Text"/>
+    <w:basedOn w:val="a"/>
+    <w:link w:val="af"/>
+    <w:uiPriority w:val="99"/>
+    <w:semiHidden/>
+    <w:unhideWhenUsed/>
+    <w:rsid w:val="008A42DF"/>
+    <w:pPr>
+      <w:spacing w:after="0" w:line="240" w:lineRule="auto"/>
+    </w:pPr>
+    <w:rPr>
+      <w:rFonts w:ascii="Tahoma" w:hAnsi="Tahoma" w:cs="Tahoma"/>
+      <w:sz w:val="16"/>
+      <w:szCs w:val="16"/>
+    </w:rPr>
+  </w:style>
+  <w:style w:type="character" w:customStyle="1" w:styleId="af">
+    <w:name w:val="Изнесен текст Знак"/>
+    <w:basedOn w:val="a0"/>
+    <w:link w:val="ae"/>
+    <w:uiPriority w:val="99"/>
+    <w:semiHidden/>
+    <w:rsid w:val="008A42DF"/>
+    <w:rPr>
+      <w:rFonts w:ascii="Tahoma" w:hAnsi="Tahoma" w:cs="Tahoma"/>
+      <w:sz w:val="16"/>
+      <w:szCs w:val="16"/>
+      <w:lang w:val="bg-BG"/>
+    </w:rPr>
+  </w:style>
+</w:styles>
+</file>
+
+<file path=word/stylesWithEffects.xml><?xml version="1.0" encoding="utf-8"?>
+<w:styles xmlns:wpc="http://schemas.microsoft.com/office/word/2010/wordprocessingCanvas" xmlns:mc="http://schemas.openxmlformats.org/markup-compatibility/2006" xmlns:o="urn:schemas-microsoft-com:office:office" xmlns:r="http://schemas.openxmlformats.org/officeDocument/2006/relationships" xmlns:m="http://schemas.openxmlformats.org/officeDocument/2006/math" xmlns:v="urn:schemas-microsoft-com:vml" xmlns:wp14="http://schemas.microsoft.com/office/word/2010/wordprocessingDrawing" xmlns:wp="http://schemas.openxmlformats.org/drawingml/2006/wordprocessingDrawing" xmlns:w10="urn:schemas-microsoft-com:office:word" xmlns:w="http://schemas.openxmlformats.org/wordprocessingml/2006/main" xmlns:w14="http://schemas.microsoft.com/office/word/2010/wordml" xmlns:wpg="http://schemas.microsoft.com/office/word/2010/wordprocessingGroup" xmlns:wpi="http://schemas.microsoft.com/office/word/2010/wordprocessingInk" xmlns:wne="http://schemas.microsoft.com/office/word/2006/wordml" xmlns:wps="http://schemas.microsoft.com/office/word/2010/wordprocessingShape" mc:Ignorable="w14 wp14">
+  <w:docDefaults>
+    <w:rPrDefault>
+      <w:rPr>
+        <w:rFonts w:asciiTheme="minorHAnsi" w:eastAsiaTheme="minorHAnsi" w:hAnsiTheme="minorHAnsi" w:cstheme="minorBidi"/>
+        <w:sz w:val="22"/>
+        <w:szCs w:val="22"/>
+        <w:lang w:val="en-US" w:eastAsia="en-US" w:bidi="ar-SA"/>
+      </w:rPr>
+    </w:rPrDefault>
+    <w:pPrDefault>
+      <w:pPr>
+        <w:spacing w:after="160" w:line="259" w:lineRule="auto"/>
+      </w:pPr>
+    </w:pPrDefault>
+  </w:docDefaults>
+  <w:latentStyles w:defLockedState="0" w:defUIPriority="99" w:defSemiHidden="1" w:defUnhideWhenUsed="1" w:defQFormat="0" w:count="267">
+    <w:lsdException w:name="Normal" w:semiHidden="0" w:uiPriority="0" w:unhideWhenUsed="0" w:qFormat="1"/>
+    <w:lsdException w:name="heading 1" w:semiHidden="0" w:uiPriority="9" w:unhideWhenUsed="0" w:qFormat="1"/>
+    <w:lsdException w:name="heading 2" w:uiPriority="9" w:qFormat="1"/>
+    <w:lsdException w:name="heading 3" w:uiPriority="9" w:qFormat="1"/>
+    <w:lsdException w:name="heading 4" w:uiPriority="9" w:qFormat="1"/>
+    <w:lsdException w:name="heading 5" w:uiPriority="9" w:qFormat="1"/>
+    <w:lsdException w:name="heading 6" w:uiPriority="9" w:qFormat="1"/>
+    <w:lsdException w:name="heading 7" w:uiPriority="9" w:qFormat="1"/>
+    <w:lsdException w:name="heading 8" w:uiPriority="9" w:qFormat="1"/>
+    <w:lsdException w:name="heading 9" w:uiPriority="9" w:qFormat="1"/>
+    <w:lsdException w:name="toc 1" w:uiPriority="39"/>
+    <w:lsdException w:name="toc 2" w:uiPriority="39"/>
+    <w:lsdException w:name="toc 3" w:uiPriority="39"/>
+    <w:lsdException w:name="toc 4" w:uiPriority="39"/>
+    <w:lsdException w:name="toc 5" w:uiPriority="39"/>
+    <w:lsdException w:name="toc 6" w:uiPriority="39"/>
+    <w:lsdException w:name="toc 7" w:uiPriority="39"/>
+    <w:lsdException w:name="toc 8" w:uiPriority="39"/>
+    <w:lsdException w:name="toc 9" w:uiPriority="39"/>
+    <w:lsdException w:name="caption" w:uiPriority="35" w:qFormat="1"/>
+    <w:lsdException w:name="Title" w:semiHidden="0" w:uiPriority="10" w:unhideWhenUsed="0" w:qFormat="1"/>
+    <w:lsdException w:name="Default Paragraph Font" w:uiPriority="1"/>
+    <w:lsdException w:name="Subtitle" w:semiHidden="0" w:uiPriority="11" w:unhideWhenUsed="0" w:qFormat="1"/>
+    <w:lsdException w:name="Strong" w:semiHidden="0" w:uiPriority="22" w:unhideWhenUsed="0" w:qFormat="1"/>
+    <w:lsdException w:name="Emphasis" w:semiHidden="0" w:uiPriority="20" w:unhideWhenUsed="0" w:qFormat="1"/>
+    <w:lsdException w:name="Table Grid" w:semiHidden="0" w:uiPriority="59" w:unhideWhenUsed="0"/>
+    <w:lsdException w:name="Placeholder Text" w:unhideWhenUsed="0"/>
+    <w:lsdException w:name="No Spacing" w:semiHidden="0" w:uiPriority="1" w:unhideWhenUsed="0" w:qFormat="1"/>
+    <w:lsdException w:name="Light Shading" w:semiHidden="0" w:uiPriority="60" w:unhideWhenUsed="0"/>
+    <w:lsdException w:name="Light List" w:semiHidden="0" w:uiPriority="61" w:unhideWhenUsed="0"/>
+    <w:lsdException w:name="Light Grid" w:semiHidden="0" w:uiPriority="62" w:unhideWhenUsed="0"/>
+    <w:lsdException w:name="Medium Shading 1" w:semiHidden="0" w:uiPriority="63" w:unhideWhenUsed="0"/>
+    <w:lsdException w:name="Medium Shading 2" w:semiHidden="0" w:uiPriority="64" w:unhideWhenUsed="0"/>
+    <w:lsdException w:name="Medium List 1" w:semiHidden="0" w:uiPriority="65" w:unhideWhenUsed="0"/>
+    <w:lsdException w:name="Medium List 2" w:semiHidden="0" w:uiPriority="66" w:unhideWhenUsed="0"/>
+    <w:lsdException w:name="Medium Grid 1" w:semiHidden="0" w:uiPriority="67" w:unhideWhenUsed="0"/>
+    <w:lsdException w:name="Medium Grid 2" w:semiHidden="0" w:uiPriority="68" w:unhideWhenUsed="0"/>
+    <w:lsdException w:name="Medium Grid 3" w:semiHidden="0" w:uiPriority="69" w:unhideWhenUsed="0"/>
+    <w:lsdException w:name="Dark List" w:semiHidden="0" w:uiPriority="70" w:unhideWhenUsed="0"/>
+    <w:lsdException w:name="Colorful Shading" w:semiHidden="0" w:uiPriority="71" w:unhideWhenUsed="0"/>
+    <w:lsdException w:name="Colorful List" w:semiHidden="0" w:uiPriority="72" w:unhideWhenUsed="0"/>
+    <w:lsdException w:name="Colorful Grid" w:semiHidden="0" w:uiPriority="73" w:unhideWhenUsed="0"/>
+    <w:lsdException w:name="Light Shading Accent 1" w:semiHidden="0" w:uiPriority="60" w:unhideWhenUsed="0"/>
+    <w:lsdException w:name="Light List Accent 1" w:semiHidden="0" w:uiPriority="61" w:unhideWhenUsed="0"/>
+    <w:lsdException w:name="Light Grid Accent 1" w:semiHidden="0" w:uiPriority="62" w:unhideWhenUsed="0"/>
+    <w:lsdException w:name="Medium Shading 1 Accent 1" w:semiHidden="0" w:uiPriority="63" w:unhideWhenUsed="0"/>
+    <w:lsdException w:name="Medium Shading 2 Accent 1" w:semiHidden="0" w:uiPriority="64" w:unhideWhenUsed="0"/>
+    <w:lsdException w:name="Medium List 1 Accent 1" w:semiHidden="0" w:uiPriority="65" w:unhideWhenUsed="0"/>
+    <w:lsdException w:name="Revision" w:unhideWhenUsed="0"/>
+    <w:lsdException w:name="List Paragraph" w:semiHidden="0" w:uiPriority="34" w:unhideWhenUsed="0" w:qFormat="1"/>
+    <w:lsdException w:name="Quote" w:semiHidden="0" w:uiPriority="29" w:unhideWhenUsed="0" w:qFormat="1"/>
+    <w:lsdException w:name="Intense Quote" w:semiHidden="0" w:uiPriority="30" w:unhideWhenUsed="0" w:qFormat="1"/>
+    <w:lsdException w:name="Medium List 2 Accent 1" w:semiHidden="0" w:uiPriority="66" w:unhideWhenUsed="0"/>
+    <w:lsdException w:name="Medium Grid 1 Accent 1" w:semiHidden="0" w:uiPriority="67" w:unhideWhenUsed="0"/>
+    <w:lsdException w:name="Medium Grid 2 Accent 1" w:semiHidden="0" w:uiPriority="68" w:unhideWhenUsed="0"/>
+    <w:lsdException w:name="Medium Grid 3 Accent 1" w:semiHidden="0" w:uiPriority="69" w:unhideWhenUsed="0"/>
+    <w:lsdException w:name="Dark List Accent 1" w:semiHidden="0" w:uiPriority="70" w:unhideWhenUsed="0"/>
+    <w:lsdException w:name="Colorful Shading Accent 1" w:semiHidden="0" w:uiPriority="71" w:unhideWhenUsed="0"/>
+    <w:lsdException w:name="Colorful List Accent 1" w:semiHidden="0" w:uiPriority="72" w:unhideWhenUsed="0"/>
+    <w:lsdException w:name="Colorful Grid Accent 1" w:semiHidden="0" w:uiPriority="73" w:unhideWhenUsed="0"/>
+    <w:lsdException w:name="Light Shading Accent 2" w:semiHidden="0" w:uiPriority="60" w:unhideWhenUsed="0"/>
+    <w:lsdException w:name="Light List Accent 2" w:semiHidden="0" w:uiPriority="61" w:unhideWhenUsed="0"/>
+    <w:lsdException w:name="Light Grid Accent 2" w:semiHidden="0" w:uiPriority="62" w:unhideWhenUsed="0"/>
+    <w:lsdException w:name="Medium Shading 1 Accent 2" w:semiHidden="0" w:uiPriority="63" w:unhideWhenUsed="0"/>
+    <w:lsdException w:name="Medium Shading 2 Accent 2" w:semiHidden="0" w:uiPriority="64" w:unhideWhenUsed="0"/>
+    <w:lsdException w:name="Medium List 1 Accent 2" w:semiHidden="0" w:uiPriority="65" w:unhideWhenUsed="0"/>
+    <w:lsdException w:name="Medium List 2 Accent 2" w:semiHidden="0" w:uiPriority="66" w:unhideWhenUsed="0"/>
+    <w:lsdException w:name="Medium Grid 1 Accent 2" w:semiHidden="0" w:uiPriority="67" w:unhideWhenUsed="0"/>
+    <w:lsdException w:name="Medium Grid 2 Accent 2" w:semiHidden="0" w:uiPriority="68" w:unhideWhenUsed="0"/>
+    <w:lsdException w:name="Medium Grid 3 Accent 2" w:semiHidden="0" w:uiPriority="69" w:unhideWhenUsed="0"/>
+    <w:lsdException w:name="Dark List Accent 2" w:semiHidden="0" w:uiPriority="70" w:unhideWhenUsed="0"/>
+    <w:lsdException w:name="Colorful Shading Accent 2" w:semiHidden="0" w:uiPriority="71" w:unhideWhenUsed="0"/>
+    <w:lsdException w:name="Colorful List Accent 2" w:semiHidden="0" w:uiPriority="72" w:unhideWhenUsed="0"/>
+    <w:lsdException w:name="Colorful Grid Accent 2" w:semiHidden="0" w:uiPriority="73" w:unhideWhenUsed="0"/>
+    <w:lsdException w:name="Light Shading Accent 3" w:semiHidden="0" w:uiPriority="60" w:unhideWhenUsed="0"/>
+    <w:lsdException w:name="Light List Accent 3" w:semiHidden="0" w:uiPriority="61" w:unhideWhenUsed="0"/>
+    <w:lsdException w:name="Light Grid Accent 3" w:semiHidden="0" w:uiPriority="62" w:unhideWhenUsed="0"/>
+    <w:lsdException w:name="Medium Shading 1 Accent 3" w:semiHidden="0" w:uiPriority="63" w:unhideWhenUsed="0"/>
+    <w:lsdException w:name="Medium Shading 2 Accent 3" w:semiHidden="0" w:uiPriority="64" w:unhideWhenUsed="0"/>
+    <w:lsdException w:name="Medium List 1 Accent 3" w:semiHidden="0" w:uiPriority="65" w:unhideWhenUsed="0"/>
+    <w:lsdException w:name="Medium List 2 Accent 3" w:semiHidden="0" w:uiPriority="66" w:unhideWhenUsed="0"/>
+    <w:lsdException w:name="Medium Grid 1 Accent 3" w:semiHidden="0" w:uiPriority="67" w:unhideWhenUsed="0"/>
+    <w:lsdException w:name="Medium Grid 2 Accent 3" w:semiHidden="0" w:uiPriority="68" w:unhideWhenUsed="0"/>
+    <w:lsdException w:name="Medium Grid 3 Accent 3" w:semiHidden="0" w:uiPriority="69" w:unhideWhenUsed="0"/>
+    <w:lsdException w:name="Dark List Accent 3" w:semiHidden="0" w:uiPriority="70" w:unhideWhenUsed="0"/>
+    <w:lsdException w:name="Colorful Shading Accent 3" w:semiHidden="0" w:uiPriority="71" w:unhideWhenUsed="0"/>
+    <w:lsdException w:name="Colorful List Accent 3" w:semiHidden="0" w:uiPriority="72" w:unhideWhenUsed="0"/>
+    <w:lsdException w:name="Colorful Grid Accent 3" w:semiHidden="0" w:uiPriority="73" w:unhideWhenUsed="0"/>
+    <w:lsdException w:name="Light Shading Accent 4" w:semiHidden="0" w:uiPriority="60" w:unhideWhenUsed="0"/>
+    <w:lsdException w:name="Light List Accent 4" w:semiHidden="0" w:uiPriority="61" w:unhideWhenUsed="0"/>
+    <w:lsdException w:name="Light Grid Accent 4" w:semiHidden="0" w:uiPriority="62" w:unhideWhenUsed="0"/>
+    <w:lsdException w:name="Medium Shading 1 Accent 4" w:semiHidden="0" w:uiPriority="63" w:unhideWhenUsed="0"/>
+    <w:lsdException w:name="Medium Shading 2 Accent 4" w:semiHidden="0" w:uiPriority="64" w:unhideWhenUsed="0"/>
+    <w:lsdException w:name="Medium List 1 Accent 4" w:semiHidden="0" w:uiPriority="65" w:unhideWhenUsed="0"/>
+    <w:lsdException w:name="Medium List 2 Accent 4" w:semiHidden="0" w:uiPriority="66" w:unhideWhenUsed="0"/>
+    <w:lsdException w:name="Medium Grid 1 Accent 4" w:semiHidden="0" w:uiPriority="67" w:unhideWhenUsed="0"/>
+    <w:lsdException w:name="Medium Grid 2 Accent 4" w:semiHidden="0" w:uiPriority="68" w:unhideWhenUsed="0"/>
+    <w:lsdException w:name="Medium Grid 3 Accent 4" w:semiHidden="0" w:uiPriority="69" w:unhideWhenUsed="0"/>
+    <w:lsdException w:name="Dark List Accent 4" w:semiHidden="0" w:uiPriority="70" w:unhideWhenUsed="0"/>
+    <w:lsdException w:name="Colorful Shading Accent 4" w:semiHidden="0" w:uiPriority="71" w:unhideWhenUsed="0"/>
+    <w:lsdException w:name="Colorful List Accent 4" w:semiHidden="0" w:uiPriority="72" w:unhideWhenUsed="0"/>
+    <w:lsdException w:name="Colorful Grid Accent 4" w:semiHidden="0" w:uiPriority="73" w:unhideWhenUsed="0"/>
+    <w:lsdException w:name="Light Shading Accent 5" w:semiHidden="0" w:uiPriority="60" w:unhideWhenUsed="0"/>
+    <w:lsdException w:name="Light List Accent 5" w:semiHidden="0" w:uiPriority="61" w:unhideWhenUsed="0"/>
+    <w:lsdException w:name="Light Grid Accent 5" w:semiHidden="0" w:uiPriority="62" w:unhideWhenUsed="0"/>
+    <w:lsdException w:name="Medium Shading 1 Accent 5" w:semiHidden="0" w:uiPriority="63" w:unhideWhenUsed="0"/>
+    <w:lsdException w:name="Medium Shading 2 Accent 5" w:semiHidden="0" w:uiPriority="64" w:unhideWhenUsed="0"/>
+    <w:lsdException w:name="Medium List 1 Accent 5" w:semiHidden="0" w:uiPriority="65" w:unhideWhenUsed="0"/>
+    <w:lsdException w:name="Medium List 2 Accent 5" w:semiHidden="0" w:uiPriority="66" w:unhideWhenUsed="0"/>
+    <w:lsdException w:name="Medium Grid 1 Accent 5" w:semiHidden="0" w:uiPriority="67" w:unhideWhenUsed="0"/>
+    <w:lsdException w:name="Medium Grid 2 Accent 5" w:semiHidden="0" w:uiPriority="68" w:unhideWhenUsed="0"/>
+    <w:lsdException w:name="Medium Grid 3 Accent 5" w:semiHidden="0" w:uiPriority="69" w:unhideWhenUsed="0"/>
+    <w:lsdException w:name="Dark List Accent 5" w:semiHidden="0" w:uiPriority="70" w:unhideWhenUsed="0"/>
+    <w:lsdException w:name="Colorful Shading Accent 5" w:semiHidden="0" w:uiPriority="71" w:unhideWhenUsed="0"/>
+    <w:lsdException w:name="Colorful List Accent 5" w:semiHidden="0" w:uiPriority="72" w:unhideWhenUsed="0"/>
+    <w:lsdException w:name="Colorful Grid Accent 5" w:semiHidden="0" w:uiPriority="73" w:unhideWhenUsed="0"/>
+    <w:lsdException w:name="Light Shading Accent 6" w:semiHidden="0" w:uiPriority="60" w:unhideWhenUsed="0"/>
+    <w:lsdException w:name="Light List Accent 6" w:semiHidden="0" w:uiPriority="61" w:unhideWhenUsed="0"/>
+    <w:lsdException w:name="Light Grid Accent 6" w:semiHidden="0" w:uiPriority="62" w:unhideWhenUsed="0"/>
+    <w:lsdException w:name="Medium Shading 1 Accent 6" w:semiHidden="0" w:uiPriority="63" w:unhideWhenUsed="0"/>
+    <w:lsdException w:name="Medium Shading 2 Accent 6" w:semiHidden="0" w:uiPriority="64" w:unhideWhenUsed="0"/>
+    <w:lsdException w:name="Medium List 1 Accent 6" w:semiHidden="0" w:uiPriority="65" w:unhideWhenUsed="0"/>
+    <w:lsdException w:name="Medium List 2 Accent 6" w:semiHidden="0" w:uiPriority="66" w:unhideWhenUsed="0"/>
+    <w:lsdException w:name="Medium Grid 1 Accent 6" w:semiHidden="0" w:uiPriority="67" w:unhideWhenUsed="0"/>
+    <w:lsdException w:name="Medium Grid 2 Accent 6" w:semiHidden="0" w:uiPriority="68" w:unhideWhenUsed="0"/>
+    <w:lsdException w:name="Medium Grid 3 Accent 6" w:semiHidden="0" w:uiPriority="69" w:unhideWhenUsed="0"/>
+    <w:lsdException w:name="Dark List Accent 6" w:semiHidden="0" w:uiPriority="70" w:unhideWhenUsed="0"/>
+    <w:lsdException w:name="Colorful Shading Accent 6" w:semiHidden="0" w:uiPriority="71" w:unhideWhenUsed="0"/>
+    <w:lsdException w:name="Colorful List Accent 6" w:semiHidden="0" w:uiPriority="72" w:unhideWhenUsed="0"/>
+    <w:lsdException w:name="Colorful Grid Accent 6" w:semiHidden="0" w:uiPriority="73" w:unhideWhenUsed="0"/>
+    <w:lsdException w:name="Subtle Emphasis" w:semiHidden="0" w:uiPriority="19" w:unhideWhenUsed="0" w:qFormat="1"/>
+    <w:lsdException w:name="Intense Emphasis" w:semiHidden="0" w:uiPriority="21" w:unhideWhenUsed="0" w:qFormat="1"/>
+    <w:lsdException w:name="Subtle Reference" w:semiHidden="0" w:uiPriority="31" w:unhideWhenUsed="0" w:qFormat="1"/>
+    <w:lsdException w:name="Intense Reference" w:semiHidden="0" w:uiPriority="32" w:unhideWhenUsed="0" w:qFormat="1"/>
+    <w:lsdException w:name="Book Title" w:semiHidden="0" w:uiPriority="33" w:unhideWhenUsed="0" w:qFormat="1"/>
+    <w:lsdException w:name="Bibliography" w:uiPriority="37"/>
+    <w:lsdException w:name="TOC Heading" w:uiPriority="39" w:qFormat="1"/>
+  </w:latentStyles>
+  <w:style w:type="paragraph" w:default="1" w:styleId="a">
+    <w:name w:val="Normal"/>
+    <w:qFormat/>
+    <w:rsid w:val="006F455C"/>
+    <w:pPr>
+      <w:spacing w:after="200" w:line="276" w:lineRule="auto"/>
+    </w:pPr>
+    <w:rPr>
+      <w:lang w:val="bg-BG"/>
+    </w:rPr>
+  </w:style>
+  <w:style w:type="paragraph" w:styleId="1">
+    <w:name w:val="heading 1"/>
+    <w:basedOn w:val="a"/>
+    <w:next w:val="a"/>
+    <w:link w:val="10"/>
+    <w:uiPriority w:val="9"/>
+    <w:qFormat/>
+    <w:rsid w:val="006F455C"/>
+    <w:pPr>
+      <w:keepNext/>
+      <w:keepLines/>
+      <w:spacing w:before="120" w:after="60"/>
+      <w:outlineLvl w:val="0"/>
+    </w:pPr>
+    <w:rPr>
+      <w:rFonts w:eastAsiaTheme="majorEastAsia" w:cstheme="majorBidi"/>
+      <w:b/>
+      <w:color w:val="642D08"/>
+      <w:sz w:val="40"/>
+      <w:szCs w:val="32"/>
+    </w:rPr>
+  </w:style>
+  <w:style w:type="paragraph" w:styleId="2">
+    <w:name w:val="heading 2"/>
+    <w:basedOn w:val="a"/>
+    <w:next w:val="a"/>
+    <w:link w:val="20"/>
+    <w:uiPriority w:val="9"/>
+    <w:qFormat/>
+    <w:rsid w:val="006F455C"/>
+    <w:pPr>
+      <w:keepNext/>
+      <w:keepLines/>
+      <w:numPr>
+        <w:numId w:val="1"/>
+      </w:numPr>
+      <w:tabs>
+        <w:tab w:val="left" w:pos="1843"/>
+      </w:tabs>
+      <w:spacing w:before="120" w:after="80"/>
+      <w:ind w:left="0" w:firstLine="0"/>
+      <w:outlineLvl w:val="1"/>
+    </w:pPr>
+    <w:rPr>
+      <w:rFonts w:eastAsiaTheme="majorEastAsia" w:cstheme="majorBidi"/>
+      <w:b/>
+      <w:color w:val="7C380A"/>
+      <w:sz w:val="36"/>
+      <w:szCs w:val="36"/>
+      <w:lang w:val="en-US"/>
+    </w:rPr>
+  </w:style>
+  <w:style w:type="paragraph" w:styleId="3">
+    <w:name w:val="heading 3"/>
+    <w:basedOn w:val="a"/>
+    <w:next w:val="a"/>
+    <w:link w:val="30"/>
+    <w:uiPriority w:val="9"/>
+    <w:unhideWhenUsed/>
+    <w:qFormat/>
+    <w:rsid w:val="006F455C"/>
+    <w:pPr>
+      <w:keepNext/>
+      <w:keepLines/>
+      <w:spacing w:before="120" w:after="80"/>
+      <w:outlineLvl w:val="2"/>
+    </w:pPr>
+    <w:rPr>
+      <w:rFonts w:eastAsiaTheme="majorEastAsia" w:cstheme="majorBidi"/>
+      <w:b/>
+      <w:color w:val="8F400B"/>
+      <w:sz w:val="32"/>
+      <w:szCs w:val="32"/>
+    </w:rPr>
+  </w:style>
+  <w:style w:type="character" w:default="1" w:styleId="a0">
+    <w:name w:val="Default Paragraph Font"/>
+    <w:uiPriority w:val="1"/>
+    <w:semiHidden/>
+    <w:unhideWhenUsed/>
+  </w:style>
+  <w:style w:type="table" w:default="1" w:styleId="a1">
+    <w:name w:val="Normal Table"/>
+    <w:uiPriority w:val="99"/>
+    <w:semiHidden/>
+    <w:unhideWhenUsed/>
+    <w:tblPr>
+      <w:tblInd w:w="0" w:type="dxa"/>
+      <w:tblCellMar>
+        <w:top w:w="0" w:type="dxa"/>
+        <w:left w:w="108" w:type="dxa"/>
+        <w:bottom w:w="0" w:type="dxa"/>
+        <w:right w:w="108" w:type="dxa"/>
+      </w:tblCellMar>
+    </w:tblPr>
+  </w:style>
+  <w:style w:type="numbering" w:default="1" w:styleId="a2">
+    <w:name w:val="No List"/>
+    <w:uiPriority w:val="99"/>
+    <w:semiHidden/>
+    <w:unhideWhenUsed/>
+  </w:style>
+  <w:style w:type="character" w:customStyle="1" w:styleId="10">
+    <w:name w:val="Заглавие 1 Знак"/>
+    <w:basedOn w:val="a0"/>
+    <w:link w:val="1"/>
+    <w:uiPriority w:val="9"/>
+    <w:rsid w:val="006F455C"/>
+    <w:rPr>
+      <w:rFonts w:eastAsiaTheme="majorEastAsia" w:cstheme="majorBidi"/>
+      <w:b/>
+      <w:color w:val="642D08"/>
+      <w:sz w:val="40"/>
+      <w:szCs w:val="32"/>
+      <w:lang w:val="bg-BG"/>
+    </w:rPr>
+  </w:style>
+  <w:style w:type="character" w:customStyle="1" w:styleId="20">
+    <w:name w:val="Заглавие 2 Знак"/>
+    <w:basedOn w:val="a0"/>
+    <w:link w:val="2"/>
+    <w:uiPriority w:val="9"/>
+    <w:rsid w:val="006F455C"/>
+    <w:rPr>
+      <w:rFonts w:eastAsiaTheme="majorEastAsia" w:cstheme="majorBidi"/>
+      <w:b/>
+      <w:color w:val="7C380A"/>
+      <w:sz w:val="36"/>
+      <w:szCs w:val="36"/>
+    </w:rPr>
+  </w:style>
+  <w:style w:type="character" w:customStyle="1" w:styleId="30">
+    <w:name w:val="Заглавие 3 Знак"/>
+    <w:basedOn w:val="a0"/>
+    <w:link w:val="3"/>
+    <w:uiPriority w:val="9"/>
+    <w:rsid w:val="006F455C"/>
+    <w:rPr>
+      <w:rFonts w:eastAsiaTheme="majorEastAsia" w:cstheme="majorBidi"/>
+      <w:b/>
+      <w:color w:val="8F400B"/>
+      <w:sz w:val="32"/>
+      <w:szCs w:val="32"/>
+      <w:lang w:val="bg-BG"/>
+    </w:rPr>
+  </w:style>
+  <w:style w:type="paragraph" w:styleId="a3">
+    <w:name w:val="header"/>
+    <w:basedOn w:val="a"/>
+    <w:link w:val="a4"/>
+    <w:uiPriority w:val="99"/>
+    <w:unhideWhenUsed/>
+    <w:rsid w:val="006F455C"/>
+    <w:pPr>
+      <w:tabs>
+        <w:tab w:val="center" w:pos="4680"/>
+        <w:tab w:val="right" w:pos="9360"/>
+      </w:tabs>
+      <w:spacing w:after="0" w:line="240" w:lineRule="auto"/>
+    </w:pPr>
+  </w:style>
+  <w:style w:type="character" w:customStyle="1" w:styleId="a4">
+    <w:name w:val="Горен колонтитул Знак"/>
+    <w:basedOn w:val="a0"/>
+    <w:link w:val="a3"/>
+    <w:uiPriority w:val="99"/>
+    <w:rsid w:val="006F455C"/>
+    <w:rPr>
+      <w:lang w:val="bg-BG"/>
+    </w:rPr>
+  </w:style>
+  <w:style w:type="paragraph" w:styleId="a5">
+    <w:name w:val="footer"/>
+    <w:basedOn w:val="a"/>
+    <w:link w:val="a6"/>
+    <w:uiPriority w:val="99"/>
+    <w:unhideWhenUsed/>
+    <w:rsid w:val="006F455C"/>
+    <w:pPr>
+      <w:tabs>
+        <w:tab w:val="center" w:pos="4680"/>
+        <w:tab w:val="right" w:pos="9360"/>
+      </w:tabs>
+      <w:spacing w:after="0" w:line="240" w:lineRule="auto"/>
+    </w:pPr>
+  </w:style>
+  <w:style w:type="character" w:customStyle="1" w:styleId="a6">
+    <w:name w:val="Долен колонтитул Знак"/>
+    <w:basedOn w:val="a0"/>
+    <w:link w:val="a5"/>
+    <w:uiPriority w:val="99"/>
+    <w:rsid w:val="006F455C"/>
+    <w:rPr>
+      <w:lang w:val="bg-BG"/>
+    </w:rPr>
+  </w:style>
+  <w:style w:type="character" w:styleId="a7">
+    <w:name w:val="Hyperlink"/>
+    <w:basedOn w:val="a0"/>
+    <w:uiPriority w:val="99"/>
+    <w:unhideWhenUsed/>
+    <w:rsid w:val="006F455C"/>
+    <w:rPr>
+      <w:color w:val="0563C1" w:themeColor="hyperlink"/>
+      <w:u w:val="single"/>
+    </w:rPr>
+  </w:style>
+  <w:style w:type="paragraph" w:styleId="a8">
+    <w:name w:val="List Paragraph"/>
+    <w:basedOn w:val="a"/>
+    <w:link w:val="a9"/>
+    <w:uiPriority w:val="34"/>
+    <w:qFormat/>
+    <w:rsid w:val="006F455C"/>
+    <w:pPr>
+      <w:ind w:left="720"/>
+      <w:contextualSpacing/>
+    </w:pPr>
+  </w:style>
+  <w:style w:type="paragraph" w:customStyle="1" w:styleId="Code">
+    <w:name w:val="Code"/>
+    <w:basedOn w:val="a"/>
+    <w:next w:val="a"/>
+    <w:link w:val="CodeChar"/>
+    <w:qFormat/>
+    <w:rsid w:val="006F455C"/>
+    <w:rPr>
+      <w:rFonts w:ascii="Consolas" w:hAnsi="Consolas" w:cs="Consolas"/>
+      <w:b/>
+      <w:noProof/>
+    </w:rPr>
+  </w:style>
+  <w:style w:type="table" w:styleId="aa">
+    <w:name w:val="Table Grid"/>
+    <w:basedOn w:val="a1"/>
+    <w:uiPriority w:val="59"/>
+    <w:rsid w:val="006F455C"/>
+    <w:pPr>
+      <w:spacing w:after="0" w:line="240" w:lineRule="auto"/>
+    </w:pPr>
+    <w:tblPr>
+      <w:tblInd w:w="0" w:type="dxa"/>
+      <w:tblBorders>
+        <w:top w:val="single" w:sz="4" w:space="0" w:color="auto"/>
+        <w:left w:val="single" w:sz="4" w:space="0" w:color="auto"/>
+        <w:bottom w:val="single" w:sz="4" w:space="0" w:color="auto"/>
+        <w:right w:val="single" w:sz="4" w:space="0" w:color="auto"/>
+        <w:insideH w:val="single" w:sz="4" w:space="0" w:color="auto"/>
+        <w:insideV w:val="single" w:sz="4" w:space="0" w:color="auto"/>
+      </w:tblBorders>
+      <w:tblCellMar>
+        <w:top w:w="0" w:type="dxa"/>
+        <w:left w:w="108" w:type="dxa"/>
+        <w:bottom w:w="0" w:type="dxa"/>
+        <w:right w:w="108" w:type="dxa"/>
+      </w:tblCellMar>
+    </w:tblPr>
+  </w:style>
+  <w:style w:type="character" w:customStyle="1" w:styleId="a9">
+    <w:name w:val="Списък на абзаци Знак"/>
+    <w:basedOn w:val="a0"/>
+    <w:link w:val="a8"/>
+    <w:uiPriority w:val="34"/>
+    <w:rsid w:val="006F455C"/>
+    <w:rPr>
+      <w:lang w:val="bg-BG"/>
+    </w:rPr>
+  </w:style>
+  <w:style w:type="character" w:customStyle="1" w:styleId="CodeChar">
+    <w:name w:val="Code Char"/>
+    <w:basedOn w:val="a9"/>
+    <w:link w:val="Code"/>
+    <w:rsid w:val="006F455C"/>
+    <w:rPr>
+      <w:rFonts w:ascii="Consolas" w:hAnsi="Consolas" w:cs="Consolas"/>
+      <w:b/>
+      <w:noProof/>
+      <w:lang w:val="bg-BG"/>
+    </w:rPr>
+  </w:style>
+  <w:style w:type="paragraph" w:styleId="HTML">
+    <w:name w:val="HTML Preformatted"/>
+    <w:basedOn w:val="a"/>
+    <w:link w:val="HTML0"/>
+    <w:uiPriority w:val="99"/>
+    <w:unhideWhenUsed/>
+    <w:rsid w:val="006F455C"/>
+    <w:pPr>
+      <w:tabs>
+        <w:tab w:val="left" w:pos="916"/>
+        <w:tab w:val="left" w:pos="1832"/>
+        <w:tab w:val="left" w:pos="2748"/>
+        <w:tab w:val="left" w:pos="3664"/>
+        <w:tab w:val="left" w:pos="4580"/>
+        <w:tab w:val="left" w:pos="5496"/>
+        <w:tab w:val="left" w:pos="6412"/>
+        <w:tab w:val="left" w:pos="7328"/>
+        <w:tab w:val="left" w:pos="8244"/>
+        <w:tab w:val="left" w:pos="9160"/>
+        <w:tab w:val="left" w:pos="10076"/>
+        <w:tab w:val="left" w:pos="10992"/>
+        <w:tab w:val="left" w:pos="11908"/>
+        <w:tab w:val="left" w:pos="12824"/>
+        <w:tab w:val="left" w:pos="13740"/>
+        <w:tab w:val="left" w:pos="14656"/>
+      </w:tabs>
+      <w:spacing w:after="0" w:line="240" w:lineRule="auto"/>
+    </w:pPr>
+    <w:rPr>
+      <w:rFonts w:ascii="Courier New" w:eastAsia="Times New Roman" w:hAnsi="Courier New" w:cs="Courier New"/>
+      <w:sz w:val="20"/>
+      <w:szCs w:val="20"/>
+      <w:lang w:val="en-US"/>
+    </w:rPr>
+  </w:style>
+  <w:style w:type="character" w:customStyle="1" w:styleId="HTML0">
+    <w:name w:val="HTML стандартен Знак"/>
+    <w:basedOn w:val="a0"/>
+    <w:link w:val="HTML"/>
+    <w:uiPriority w:val="99"/>
+    <w:rsid w:val="006F455C"/>
+    <w:rPr>
+      <w:rFonts w:ascii="Courier New" w:eastAsia="Times New Roman" w:hAnsi="Courier New" w:cs="Courier New"/>
+      <w:sz w:val="20"/>
+      <w:szCs w:val="20"/>
+    </w:rPr>
+  </w:style>
+  <w:style w:type="character" w:customStyle="1" w:styleId="hps">
+    <w:name w:val="hps"/>
+    <w:basedOn w:val="a0"/>
+    <w:rsid w:val="00022668"/>
+  </w:style>
+  <w:style w:type="character" w:customStyle="1" w:styleId="shorttext">
+    <w:name w:val="short_text"/>
+    <w:basedOn w:val="a0"/>
+    <w:rsid w:val="00022668"/>
+  </w:style>
+  <w:style w:type="character" w:styleId="ab">
+    <w:name w:val="FollowedHyperlink"/>
+    <w:basedOn w:val="a0"/>
+    <w:uiPriority w:val="99"/>
+    <w:semiHidden/>
+    <w:unhideWhenUsed/>
+    <w:rsid w:val="0070707B"/>
+    <w:rPr>
+      <w:color w:val="954F72" w:themeColor="followedHyperlink"/>
+      <w:u w:val="single"/>
+    </w:rPr>
+  </w:style>
+  <w:style w:type="paragraph" w:customStyle="1" w:styleId="Body">
+    <w:name w:val="Body"/>
+    <w:rsid w:val="00B85B76"/>
+    <w:pPr>
+      <w:pBdr>
+        <w:top w:val="nil"/>
+        <w:left w:val="nil"/>
+        <w:bottom w:val="nil"/>
+        <w:right w:val="nil"/>
+        <w:between w:val="nil"/>
+        <w:bar w:val="nil"/>
+      </w:pBdr>
+      <w:spacing w:after="200" w:line="276" w:lineRule="auto"/>
+    </w:pPr>
+    <w:rPr>
+      <w:rFonts w:ascii="Calibri" w:eastAsia="Calibri" w:hAnsi="Calibri" w:cs="Calibri"/>
+      <w:color w:val="000000"/>
+      <w:u w:color="000000"/>
+      <w:bdr w:val="nil"/>
+    </w:rPr>
+  </w:style>
+  <w:style w:type="numbering" w:customStyle="1" w:styleId="List0">
+    <w:name w:val="List 0"/>
+    <w:basedOn w:val="a2"/>
+    <w:rsid w:val="00B85B76"/>
+    <w:pPr>
+      <w:numPr>
+        <w:numId w:val="9"/>
+      </w:numPr>
+    </w:pPr>
+  </w:style>
+  <w:style w:type="numbering" w:customStyle="1" w:styleId="List1">
+    <w:name w:val="List 1"/>
+    <w:basedOn w:val="a2"/>
+    <w:rsid w:val="00B85B76"/>
+    <w:pPr>
+      <w:numPr>
+        <w:numId w:val="10"/>
+      </w:numPr>
+    </w:pPr>
+  </w:style>
+  <w:style w:type="character" w:customStyle="1" w:styleId="apple-converted-space">
+    <w:name w:val="apple-converted-space"/>
+    <w:basedOn w:val="a0"/>
+    <w:rsid w:val="00E02137"/>
+  </w:style>
+  <w:style w:type="character" w:styleId="HTML1">
+    <w:name w:val="HTML Code"/>
+    <w:basedOn w:val="a0"/>
+    <w:uiPriority w:val="99"/>
+    <w:semiHidden/>
+    <w:unhideWhenUsed/>
+    <w:rsid w:val="00E02137"/>
+    <w:rPr>
+      <w:rFonts w:ascii="Courier New" w:eastAsia="Times New Roman" w:hAnsi="Courier New" w:cs="Courier New"/>
+      <w:sz w:val="20"/>
+      <w:szCs w:val="20"/>
+    </w:rPr>
+  </w:style>
+  <w:style w:type="paragraph" w:styleId="ac">
+    <w:name w:val="Normal (Web)"/>
+    <w:basedOn w:val="a"/>
+    <w:uiPriority w:val="99"/>
+    <w:semiHidden/>
+    <w:unhideWhenUsed/>
+    <w:rsid w:val="00E02137"/>
+    <w:pPr>
+      <w:spacing w:before="100" w:beforeAutospacing="1" w:after="100" w:afterAutospacing="1" w:line="240" w:lineRule="auto"/>
+    </w:pPr>
+    <w:rPr>
+      <w:rFonts w:ascii="Times New Roman" w:eastAsia="Times New Roman" w:hAnsi="Times New Roman" w:cs="Times New Roman"/>
+      <w:sz w:val="24"/>
+      <w:szCs w:val="24"/>
+      <w:lang w:val="en-US"/>
+    </w:rPr>
+  </w:style>
+  <w:style w:type="character" w:styleId="ad">
+    <w:name w:val="Emphasis"/>
+    <w:basedOn w:val="a0"/>
+    <w:uiPriority w:val="20"/>
+    <w:qFormat/>
+    <w:rsid w:val="00E02137"/>
+    <w:rPr>
+      <w:i/>
+      <w:iCs/>
+    </w:rPr>
+  </w:style>
+  <w:style w:type="paragraph" w:styleId="ae">
+    <w:name w:val="Balloon Text"/>
+    <w:basedOn w:val="a"/>
+    <w:link w:val="af"/>
+    <w:uiPriority w:val="99"/>
+    <w:semiHidden/>
+    <w:unhideWhenUsed/>
+    <w:rsid w:val="008A42DF"/>
+    <w:pPr>
+      <w:spacing w:after="0" w:line="240" w:lineRule="auto"/>
+    </w:pPr>
+    <w:rPr>
+      <w:rFonts w:ascii="Tahoma" w:hAnsi="Tahoma" w:cs="Tahoma"/>
+      <w:sz w:val="16"/>
+      <w:szCs w:val="16"/>
+    </w:rPr>
+  </w:style>
+  <w:style w:type="character" w:customStyle="1" w:styleId="af">
+    <w:name w:val="Изнесен текст Знак"/>
+    <w:basedOn w:val="a0"/>
+    <w:link w:val="ae"/>
+    <w:uiPriority w:val="99"/>
+    <w:semiHidden/>
+    <w:rsid w:val="008A42DF"/>
+    <w:rPr>
+      <w:rFonts w:ascii="Tahoma" w:hAnsi="Tahoma" w:cs="Tahoma"/>
+      <w:sz w:val="16"/>
+      <w:szCs w:val="16"/>
+      <w:lang w:val="bg-BG"/>
     </w:rPr>
   </w:style>
 </w:styles>
@@ -22504,7 +23124,7 @@
   <a:extraClrSchemeLst/>
   <a:extLst>
     <a:ext uri="{05A4C25C-085E-4340-85A3-A5531E510DB2}">
-      <thm15:themeFamily xmlns:thm15="http://schemas.microsoft.com/office/thememl/2012/main" name="Office Theme" id="{62F939B6-93AF-4DB8-9C6B-D6C7DFDC589F}" vid="{4A3C46E8-61CC-4603-A589-7422A47A8E4A}"/>
+      <thm15:themeFamily xmlns:thm15="http://schemas.microsoft.com/office/thememl/2012/main" xmlns="" name="Office Theme" id="{62F939B6-93AF-4DB8-9C6B-D6C7DFDC589F}" vid="{4A3C46E8-61CC-4603-A589-7422A47A8E4A}"/>
     </a:ext>
   </a:extLst>
 </a:theme>

</xml_diff>